<commit_message>
take notes on articles, final commit before holiday
</commit_message>
<xml_diff>
--- a/Admin/B00415210 Hons Project Specification Form 2022-23.docx
+++ b/Admin/B00415210 Hons Project Specification Form 2022-23.docx
@@ -100,151 +100,6 @@
         </w:rPr>
         <w:t xml:space="preserve">Project Title: </w:t>
       </w:r>
-    </w:p>
-    <w:p>
-      <w:pPr>
-        <w:pStyle w:val="Default"/>
-        <w:rPr>
-          <w:sz w:val="22"/>
-          <w:szCs w:val="22"/>
-        </w:rPr>
-      </w:pPr>
-      <w:r>
-        <w:rPr>
-          <w:sz w:val="22"/>
-          <w:szCs w:val="22"/>
-        </w:rPr>
-      </w:r>
-    </w:p>
-    <w:p>
-      <w:pPr>
-        <w:pStyle w:val="Default"/>
-        <w:rPr>
-          <w:b/>
-          <w:b/>
-          <w:bCs/>
-          <w:sz w:val="22"/>
-          <w:szCs w:val="22"/>
-        </w:rPr>
-      </w:pPr>
-      <w:r>
-        <w:rPr>
-          <w:b/>
-          <w:bCs/>
-          <w:sz w:val="22"/>
-          <w:szCs w:val="22"/>
-        </w:rPr>
-        <w:t xml:space="preserve">Student: </w:t>
-        <w:tab/>
-        <w:tab/>
-        <w:tab/>
-        <w:tab/>
-        <w:tab/>
-        <w:tab/>
-        <w:t xml:space="preserve">Banner ID: </w:t>
-      </w:r>
-      <w:r>
-        <w:rPr>
-          <w:b/>
-          <w:bCs/>
-          <w:sz w:val="22"/>
-          <w:szCs w:val="22"/>
-        </w:rPr>
-        <w:t>B00415210</w:t>
-      </w:r>
-    </w:p>
-    <w:p>
-      <w:pPr>
-        <w:pStyle w:val="Default"/>
-        <w:rPr>
-          <w:b/>
-          <w:b/>
-          <w:bCs/>
-          <w:sz w:val="22"/>
-          <w:szCs w:val="22"/>
-        </w:rPr>
-      </w:pPr>
-      <w:r>
-        <w:rPr>
-          <w:b/>
-          <w:bCs/>
-          <w:sz w:val="22"/>
-          <w:szCs w:val="22"/>
-        </w:rPr>
-      </w:r>
-    </w:p>
-    <w:p>
-      <w:pPr>
-        <w:pStyle w:val="Default"/>
-        <w:rPr>
-          <w:sz w:val="22"/>
-          <w:szCs w:val="22"/>
-        </w:rPr>
-      </w:pPr>
-      <w:r>
-        <w:rPr>
-          <w:b/>
-          <w:bCs/>
-          <w:sz w:val="22"/>
-          <w:szCs w:val="22"/>
-        </w:rPr>
-        <w:t xml:space="preserve">Programme of Study: </w:t>
-      </w:r>
-      <w:r>
-        <w:rPr>
-          <w:sz w:val="22"/>
-          <w:szCs w:val="22"/>
-        </w:rPr>
-        <w:t>BSc (Hons) i</w:t>
-      </w:r>
-      <w:r>
-        <w:rPr>
-          <w:sz w:val="22"/>
-          <w:szCs w:val="22"/>
-        </w:rPr>
-        <w:t>n Computing Science</w:t>
-      </w:r>
-    </w:p>
-    <w:p>
-      <w:pPr>
-        <w:pStyle w:val="Default"/>
-        <w:rPr>
-          <w:b/>
-          <w:b/>
-          <w:bCs/>
-          <w:sz w:val="22"/>
-          <w:szCs w:val="22"/>
-        </w:rPr>
-      </w:pPr>
-      <w:r>
-        <w:rPr>
-          <w:b/>
-          <w:bCs/>
-          <w:sz w:val="22"/>
-          <w:szCs w:val="22"/>
-        </w:rPr>
-      </w:r>
-    </w:p>
-    <w:p>
-      <w:pPr>
-        <w:pStyle w:val="Default"/>
-        <w:rPr>
-          <w:b/>
-          <w:b/>
-          <w:bCs/>
-          <w:sz w:val="22"/>
-          <w:szCs w:val="22"/>
-        </w:rPr>
-      </w:pPr>
-      <w:r>
-        <w:rPr>
-          <w:b/>
-          <w:bCs/>
-          <w:sz w:val="22"/>
-          <w:szCs w:val="22"/>
-        </w:rPr>
-        <w:t xml:space="preserve">Supervisor: </w:t>
-      </w:r>
       <w:r>
         <w:rPr>
           <w:b w:val="false"/>
@@ -252,6 +107,169 @@
           <w:sz w:val="22"/>
           <w:szCs w:val="22"/>
         </w:rPr>
+        <w:t>“How can Rust be used to improve reliability in Linux Device Drivers”</w:t>
+      </w:r>
+    </w:p>
+    <w:p>
+      <w:pPr>
+        <w:pStyle w:val="Default"/>
+        <w:rPr>
+          <w:sz w:val="22"/>
+          <w:szCs w:val="22"/>
+        </w:rPr>
+      </w:pPr>
+      <w:r>
+        <w:rPr>
+          <w:sz w:val="22"/>
+          <w:szCs w:val="22"/>
+        </w:rPr>
+      </w:r>
+    </w:p>
+    <w:p>
+      <w:pPr>
+        <w:pStyle w:val="Default"/>
+        <w:rPr>
+          <w:b/>
+          <w:b/>
+          <w:bCs/>
+          <w:sz w:val="22"/>
+          <w:szCs w:val="22"/>
+        </w:rPr>
+      </w:pPr>
+      <w:r>
+        <w:rPr>
+          <w:b/>
+          <w:bCs/>
+          <w:sz w:val="22"/>
+          <w:szCs w:val="22"/>
+        </w:rPr>
+        <w:t xml:space="preserve">Student: </w:t>
+        <w:tab/>
+      </w:r>
+      <w:r>
+        <w:rPr>
+          <w:b w:val="false"/>
+          <w:bCs w:val="false"/>
+          <w:sz w:val="22"/>
+          <w:szCs w:val="22"/>
+        </w:rPr>
+        <w:t>Kyle Fraser Christie</w:t>
+      </w:r>
+      <w:r>
+        <w:rPr>
+          <w:b/>
+          <w:bCs/>
+          <w:sz w:val="22"/>
+          <w:szCs w:val="22"/>
+        </w:rPr>
+        <w:tab/>
+        <w:tab/>
+        <w:tab/>
+        <w:tab/>
+        <w:t xml:space="preserve">Banner ID: </w:t>
+      </w:r>
+      <w:r>
+        <w:rPr>
+          <w:b w:val="false"/>
+          <w:bCs w:val="false"/>
+          <w:sz w:val="22"/>
+          <w:szCs w:val="22"/>
+        </w:rPr>
+        <w:t>B00415210</w:t>
+      </w:r>
+    </w:p>
+    <w:p>
+      <w:pPr>
+        <w:pStyle w:val="Default"/>
+        <w:rPr>
+          <w:b/>
+          <w:b/>
+          <w:bCs/>
+          <w:sz w:val="22"/>
+          <w:szCs w:val="22"/>
+        </w:rPr>
+      </w:pPr>
+      <w:r>
+        <w:rPr>
+          <w:b/>
+          <w:bCs/>
+          <w:sz w:val="22"/>
+          <w:szCs w:val="22"/>
+        </w:rPr>
+      </w:r>
+    </w:p>
+    <w:p>
+      <w:pPr>
+        <w:pStyle w:val="Default"/>
+        <w:rPr>
+          <w:sz w:val="22"/>
+          <w:szCs w:val="22"/>
+        </w:rPr>
+      </w:pPr>
+      <w:r>
+        <w:rPr>
+          <w:b/>
+          <w:bCs/>
+          <w:sz w:val="22"/>
+          <w:szCs w:val="22"/>
+        </w:rPr>
+        <w:t xml:space="preserve">Programme of Study: </w:t>
+      </w:r>
+      <w:r>
+        <w:rPr>
+          <w:sz w:val="22"/>
+          <w:szCs w:val="22"/>
+        </w:rPr>
+        <w:t>BSc (Hons) in Computing Science</w:t>
+      </w:r>
+    </w:p>
+    <w:p>
+      <w:pPr>
+        <w:pStyle w:val="Default"/>
+        <w:rPr>
+          <w:b/>
+          <w:b/>
+          <w:bCs/>
+          <w:sz w:val="22"/>
+          <w:szCs w:val="22"/>
+        </w:rPr>
+      </w:pPr>
+      <w:r>
+        <w:rPr>
+          <w:b/>
+          <w:bCs/>
+          <w:sz w:val="22"/>
+          <w:szCs w:val="22"/>
+        </w:rPr>
+      </w:r>
+    </w:p>
+    <w:p>
+      <w:pPr>
+        <w:pStyle w:val="Default"/>
+        <w:rPr>
+          <w:b/>
+          <w:b/>
+          <w:bCs/>
+          <w:sz w:val="22"/>
+          <w:szCs w:val="22"/>
+        </w:rPr>
+      </w:pPr>
+      <w:r>
+        <w:rPr>
+          <w:b/>
+          <w:bCs/>
+          <w:sz w:val="22"/>
+          <w:szCs w:val="22"/>
+        </w:rPr>
+        <w:t xml:space="preserve">Supervisor: </w:t>
+      </w:r>
+      <w:r>
+        <w:rPr>
+          <w:b w:val="false"/>
+          <w:bCs w:val="false"/>
+          <w:sz w:val="22"/>
+          <w:szCs w:val="22"/>
+        </w:rPr>
         <w:t>Paul Keir</w:t>
       </w:r>
     </w:p>
@@ -455,24 +473,6 @@
       </w:pPr>
       <w:r>
         <w:rPr>
-          <w:bCs/>
-          <w:i/>
-          <w:sz w:val="22"/>
-          <w:szCs w:val="22"/>
-        </w:rPr>
-        <w:t>The proposed Hons Project should include practical work of some sort using computing technology / IT</w:t>
-      </w:r>
-    </w:p>
-    <w:p>
-      <w:pPr>
-        <w:pStyle w:val="Default"/>
-        <w:rPr>
-          <w:sz w:val="22"/>
-          <w:szCs w:val="22"/>
-        </w:rPr>
-      </w:pPr>
-      <w:r>
-        <w:rPr>
           <w:sz w:val="22"/>
           <w:szCs w:val="22"/>
         </w:rPr>
@@ -883,17 +883,103 @@
         <w:ind w:hanging="0"/>
         <w:rPr>
           <w:rFonts w:ascii="Arial" w:hAnsi="Arial" w:cs="Arial"/>
-          <w:b/>
-          <w:b/>
-          <w:bCs/>
-        </w:rPr>
-      </w:pPr>
-      <w:r>
-        <w:rPr>
-          <w:rFonts w:cs="Arial" w:ascii="Arial" w:hAnsi="Arial"/>
-          <w:b/>
-          <w:bCs/>
-        </w:rPr>
+          <w:b w:val="false"/>
+          <w:b w:val="false"/>
+          <w:bCs w:val="false"/>
+        </w:rPr>
+      </w:pPr>
+      <w:r>
+        <w:rPr>
+          <w:rFonts w:cs="Arial" w:ascii="Arial" w:hAnsi="Arial"/>
+          <w:b w:val="false"/>
+          <w:bCs w:val="false"/>
+        </w:rPr>
+        <w:t xml:space="preserve">Raspberry Pi 400 </w:t>
+      </w:r>
+    </w:p>
+    <w:p>
+      <w:pPr>
+        <w:pStyle w:val="Normal"/>
+        <w:ind w:hanging="0"/>
+        <w:rPr>
+          <w:rFonts w:ascii="Arial" w:hAnsi="Arial" w:cs="Arial"/>
+          <w:b w:val="false"/>
+          <w:b w:val="false"/>
+          <w:bCs w:val="false"/>
+        </w:rPr>
+      </w:pPr>
+      <w:r>
+        <w:rPr>
+          <w:rFonts w:cs="Arial" w:ascii="Arial" w:hAnsi="Arial"/>
+          <w:b w:val="false"/>
+          <w:bCs w:val="false"/>
+        </w:rPr>
+        <w:t>Desktop Workstation with Linux OS</w:t>
+      </w:r>
+    </w:p>
+    <w:p>
+      <w:pPr>
+        <w:pStyle w:val="Normal"/>
+        <w:ind w:hanging="0"/>
+        <w:rPr>
+          <w:rFonts w:ascii="Arial" w:hAnsi="Arial" w:cs="Arial"/>
+          <w:b w:val="false"/>
+          <w:b w:val="false"/>
+          <w:bCs w:val="false"/>
+        </w:rPr>
+      </w:pPr>
+      <w:r>
+        <w:rPr>
+          <w:rFonts w:cs="Arial" w:ascii="Arial" w:hAnsi="Arial"/>
+          <w:b w:val="false"/>
+          <w:bCs w:val="false"/>
+        </w:rPr>
+        <w:t>Rustc Compiler</w:t>
+      </w:r>
+    </w:p>
+    <w:p>
+      <w:pPr>
+        <w:pStyle w:val="Normal"/>
+        <w:ind w:hanging="0"/>
+        <w:rPr/>
+      </w:pPr>
+      <w:r>
+        <w:rPr>
+          <w:rFonts w:cs="Arial" w:ascii="Arial" w:hAnsi="Arial"/>
+          <w:b w:val="false"/>
+          <w:bCs w:val="false"/>
+        </w:rPr>
+        <w:t>VSCodium Open Source Code Editor</w:t>
+      </w:r>
+    </w:p>
+    <w:p>
+      <w:pPr>
+        <w:pStyle w:val="Normal"/>
+        <w:ind w:hanging="0"/>
+        <w:rPr>
+          <w:rFonts w:ascii="Arial" w:hAnsi="Arial" w:cs="Arial"/>
+          <w:b w:val="false"/>
+          <w:b w:val="false"/>
+          <w:bCs w:val="false"/>
+        </w:rPr>
+      </w:pPr>
+      <w:r>
+        <w:rPr/>
+      </w:r>
+    </w:p>
+    <w:p>
+      <w:pPr>
+        <w:pStyle w:val="Normal"/>
+        <w:ind w:hanging="0"/>
+        <w:rPr>
+          <w:rFonts w:ascii="Arial" w:hAnsi="Arial" w:cs="Arial"/>
+          <w:b w:val="false"/>
+          <w:b w:val="false"/>
+          <w:bCs w:val="false"/>
+        </w:rPr>
+      </w:pPr>
+      <w:r>
+        <w:rPr/>
       </w:r>
     </w:p>
     <w:p>
@@ -1829,12 +1915,10 @@
     </w:pPr>
     <w:r>
       <w:rPr/>
-    </w:r>
-    <w:r>
       <mc:AlternateContent>
         <mc:Choice Requires="wps">
           <w:drawing>
-            <wp:anchor behindDoc="0" distT="0" distB="0" distL="0" distR="0" simplePos="0" locked="0" layoutInCell="1" allowOverlap="1" relativeHeight="0">
+            <wp:anchor behindDoc="1" distT="0" distB="0" distL="0" distR="0" simplePos="0" locked="0" layoutInCell="0" allowOverlap="1" relativeHeight="2">
               <wp:simplePos x="0" y="0"/>
               <wp:positionH relativeFrom="margin">
                 <wp:align>center</wp:align>
@@ -1849,25 +1933,31 @@
               <a:graphic xmlns:a="http://schemas.openxmlformats.org/drawingml/2006/main">
                 <a:graphicData uri="http://schemas.microsoft.com/office/word/2010/wordprocessingShape">
                   <wps:wsp>
-                    <wps:cNvSpPr txBox="1"/>
+                    <wps:cNvSpPr/>
                     <wps:spPr>
                       <a:xfrm>
                         <a:off x="0" y="0"/>
-                        <a:ext cx="14605" cy="14605"/>
+                        <a:ext cx="14760" cy="14760"/>
                       </a:xfrm>
-                      <a:prstGeom prst="rect"/>
-                      <a:solidFill>
-                        <a:srgbClr val="FFFFFF">
-                          <a:alpha val="0"/>
-                        </a:srgbClr>
-                      </a:solidFill>
+                      <a:prstGeom prst="rect">
+                        <a:avLst/>
+                      </a:prstGeom>
+                      <a:noFill/>
+                      <a:ln w="0">
+                        <a:noFill/>
+                      </a:ln>
                     </wps:spPr>
+                    <wps:style>
+                      <a:lnRef idx="0"/>
+                      <a:fillRef idx="0"/>
+                      <a:effectRef idx="0"/>
+                      <a:fontRef idx="minor"/>
+                    </wps:style>
                     <wps:txbx>
                       <w:txbxContent>
                         <w:p>
                           <w:pPr>
                             <w:pStyle w:val="Footer"/>
-                            <w:pBdr/>
                             <w:rPr>
                               <w:rStyle w:val="Pagenumber"/>
                             </w:rPr>
@@ -1905,7 +1995,7 @@
                         </w:p>
                       </w:txbxContent>
                     </wps:txbx>
-                    <wps:bodyPr anchor="t" lIns="0" tIns="0" rIns="0" bIns="0">
+                    <wps:bodyPr lIns="0" rIns="0" tIns="0" bIns="0" anchor="t">
                       <a:spAutoFit/>
                     </wps:bodyPr>
                   </wps:wsp>
@@ -1916,14 +2006,14 @@
         </mc:Choice>
         <mc:Fallback>
           <w:pict>
-            <v:rect fillcolor="#FFFFFF" style="position:absolute;rotation:-0;width:1.15pt;height:1.15pt;mso-wrap-distance-left:0pt;mso-wrap-distance-right:0pt;mso-wrap-distance-top:0pt;mso-wrap-distance-bottom:0pt;margin-top:0.05pt;mso-position-vertical-relative:text;margin-left:0pt;mso-position-horizontal:center;mso-position-horizontal-relative:margin">
-              <v:fill opacity="0f"/>
-              <v:textbox inset="0in,0in,0in,0in">
+            <v:rect id="shape_0" ID="Frame1" path="m0,0l-2147483645,0l-2147483645,-2147483646l0,-2147483646xe" fillcolor="white" stroked="f" o:allowincell="f" style="position:absolute;margin-left:0pt;margin-top:0.05pt;width:1.1pt;height:1.1pt;mso-wrap-style:square;v-text-anchor:top;mso-position-horizontal:center;mso-position-horizontal-relative:margin">
+              <v:fill o:detectmouseclick="t" type="solid" color2="black" opacity="0"/>
+              <v:stroke color="#3465a4" joinstyle="round" endcap="flat"/>
+              <v:textbox>
                 <w:txbxContent>
                   <w:p>
                     <w:pPr>
                       <w:pStyle w:val="Footer"/>
-                      <w:pBdr/>
                       <w:rPr>
                         <w:rStyle w:val="Pagenumber"/>
                       </w:rPr>
@@ -1986,41 +2076,10 @@
         <w:rStyle w:val="Pagenumber"/>
         <w:rFonts w:cs="Arial" w:ascii="Arial" w:hAnsi="Arial"/>
       </w:rPr>
-      <w:fldChar w:fldCharType="begin"/>
-    </w:r>
-    <w:r>
-      <w:rPr>
-        <w:rStyle w:val="Pagenumber"/>
-        <w:rFonts w:cs="Arial" w:ascii="Arial" w:hAnsi="Arial"/>
-      </w:rPr>
-      <w:instrText xml:space="preserve"> PAGE </w:instrText>
-    </w:r>
-    <w:r>
-      <w:rPr>
-        <w:rStyle w:val="Pagenumber"/>
-        <w:rFonts w:cs="Arial" w:ascii="Arial" w:hAnsi="Arial"/>
-      </w:rPr>
-      <w:fldChar w:fldCharType="separate"/>
-    </w:r>
-    <w:r>
-      <w:rPr>
-        <w:rStyle w:val="Pagenumber"/>
-        <w:rFonts w:cs="Arial" w:ascii="Arial" w:hAnsi="Arial"/>
-      </w:rPr>
-      <w:t>2</w:t>
-    </w:r>
-    <w:r>
-      <w:rPr>
-        <w:rStyle w:val="Pagenumber"/>
-        <w:rFonts w:cs="Arial" w:ascii="Arial" w:hAnsi="Arial"/>
-      </w:rPr>
-      <w:fldChar w:fldCharType="end"/>
-    </w:r>
-    <w:r>
       <mc:AlternateContent>
         <mc:Choice Requires="wps">
           <w:drawing>
-            <wp:anchor behindDoc="0" distT="0" distB="0" distL="0" distR="0" simplePos="0" locked="0" layoutInCell="0" allowOverlap="1" relativeHeight="2">
+            <wp:anchor behindDoc="1" distT="0" distB="0" distL="0" distR="0" simplePos="0" locked="0" layoutInCell="0" allowOverlap="1" relativeHeight="3">
               <wp:simplePos x="0" y="0"/>
               <wp:positionH relativeFrom="margin">
                 <wp:align>center</wp:align>
@@ -2028,32 +2087,38 @@
               <wp:positionV relativeFrom="paragraph">
                 <wp:posOffset>635</wp:posOffset>
               </wp:positionV>
-              <wp:extent cx="14605" cy="162560"/>
+              <wp:extent cx="14605" cy="161290"/>
               <wp:effectExtent l="0" t="0" r="0" b="0"/>
               <wp:wrapSquare wrapText="bothSides"/>
-              <wp:docPr id="2" name="Frame2"/>
+              <wp:docPr id="3" name="Frame2"/>
               <a:graphic xmlns:a="http://schemas.openxmlformats.org/drawingml/2006/main">
                 <a:graphicData uri="http://schemas.microsoft.com/office/word/2010/wordprocessingShape">
                   <wps:wsp>
-                    <wps:cNvSpPr txBox="1"/>
+                    <wps:cNvSpPr/>
                     <wps:spPr>
                       <a:xfrm>
                         <a:off x="0" y="0"/>
-                        <a:ext cx="14605" cy="162560"/>
+                        <a:ext cx="14760" cy="161280"/>
                       </a:xfrm>
-                      <a:prstGeom prst="rect"/>
-                      <a:solidFill>
-                        <a:srgbClr val="FFFFFF">
-                          <a:alpha val="0"/>
-                        </a:srgbClr>
-                      </a:solidFill>
+                      <a:prstGeom prst="rect">
+                        <a:avLst/>
+                      </a:prstGeom>
+                      <a:noFill/>
+                      <a:ln w="0">
+                        <a:noFill/>
+                      </a:ln>
                     </wps:spPr>
+                    <wps:style>
+                      <a:lnRef idx="0"/>
+                      <a:fillRef idx="0"/>
+                      <a:effectRef idx="0"/>
+                      <a:fontRef idx="minor"/>
+                    </wps:style>
                     <wps:txbx>
                       <w:txbxContent>
                         <w:p>
                           <w:pPr>
                             <w:pStyle w:val="Footer"/>
-                            <w:pBdr/>
                             <w:rPr>
                               <w:rStyle w:val="Pagenumber"/>
                             </w:rPr>
@@ -2063,6 +2128,31 @@
                               <w:rStyle w:val="Pagenumber"/>
                             </w:rPr>
                             <w:fldChar w:fldCharType="begin"/>
+                            <w:fldChar w:fldCharType="begin"/>
+                          </w:r>
+                          <w:r>
+                            <w:rPr>
+                              <w:rStyle w:val="Pagenumber"/>
+                            </w:rPr>
+                            <w:instrText xml:space="preserve"> PAGE </w:instrText>
+                          </w:r>
+                          <w:r>
+                            <w:rPr>
+                              <w:rStyle w:val="Pagenumber"/>
+                            </w:rPr>
+                            <w:fldChar w:fldCharType="separate"/>
+                          </w:r>
+                          <w:r>
+                            <w:rPr>
+                              <w:rStyle w:val="Pagenumber"/>
+                            </w:rPr>
+                            <w:t>2</w:t>
+                          </w:r>
+                          <w:r>
+                            <w:rPr>
+                              <w:rStyle w:val="Pagenumber"/>
+                            </w:rPr>
+                            <w:fldChar w:fldCharType="end"/>
                           </w:r>
                           <w:r>
                             <w:rPr>
@@ -2091,7 +2181,7 @@
                         </w:p>
                       </w:txbxContent>
                     </wps:txbx>
-                    <wps:bodyPr anchor="t" lIns="0" tIns="0" rIns="0" bIns="0">
+                    <wps:bodyPr lIns="0" rIns="0" tIns="0" bIns="0" anchor="t">
                       <a:spAutoFit/>
                     </wps:bodyPr>
                   </wps:wsp>
@@ -2102,14 +2192,14 @@
         </mc:Choice>
         <mc:Fallback>
           <w:pict>
-            <v:rect fillcolor="#FFFFFF" style="position:absolute;rotation:-0;width:1.15pt;height:12.8pt;mso-wrap-distance-left:0pt;mso-wrap-distance-right:0pt;mso-wrap-distance-top:0pt;mso-wrap-distance-bottom:0pt;margin-top:0.05pt;mso-position-vertical-relative:text;margin-left:225.1pt;mso-position-horizontal:center;mso-position-horizontal-relative:margin">
-              <v:fill opacity="0f"/>
-              <v:textbox inset="0in,0in,0in,0in">
+            <v:rect id="shape_0" ID="Frame2" path="m0,0l-2147483645,0l-2147483645,-2147483646l0,-2147483646xe" fillcolor="white" stroked="f" o:allowincell="f" style="position:absolute;margin-left:225.05pt;margin-top:0.05pt;width:1.1pt;height:12.65pt;mso-wrap-style:square;v-text-anchor:top;mso-position-horizontal:center;mso-position-horizontal-relative:margin">
+              <v:fill o:detectmouseclick="t" type="solid" color2="black" opacity="0"/>
+              <v:stroke color="#3465a4" joinstyle="round" endcap="flat"/>
+              <v:textbox>
                 <w:txbxContent>
                   <w:p>
                     <w:pPr>
                       <w:pStyle w:val="Footer"/>
-                      <w:pBdr/>
                       <w:rPr>
                         <w:rStyle w:val="Pagenumber"/>
                       </w:rPr>
@@ -2805,6 +2895,7 @@
     <w:rsid w:val="00b600f4"/>
     <w:pPr>
       <w:widowControl/>
+      <w:suppressAutoHyphens w:val="true"/>
       <w:bidi w:val="0"/>
       <w:spacing w:before="0" w:after="0"/>
       <w:ind w:hanging="720"/>
@@ -2816,7 +2907,7 @@
       <w:kern w:val="0"/>
       <w:sz w:val="22"/>
       <w:szCs w:val="22"/>
-      <w:lang w:eastAsia="en-US" w:val="en-GB" w:bidi="ar-SA"/>
+      <w:lang w:val="en-GB" w:eastAsia="en-US" w:bidi="ar-SA"/>
     </w:rPr>
   </w:style>
   <w:style w:type="paragraph" w:styleId="Heading1">
@@ -2924,6 +3015,11 @@
       <w:lang w:eastAsia="zh-CN"/>
     </w:rPr>
   </w:style>
+  <w:style w:type="character" w:styleId="NumberingSymbols">
+    <w:name w:val="Numbering Symbols"/>
+    <w:qFormat/>
+    <w:rPr/>
+  </w:style>
   <w:style w:type="paragraph" w:styleId="Heading">
     <w:name w:val="Heading"/>
     <w:basedOn w:val="Normal"/>
@@ -2990,17 +3086,18 @@
     <w:rsid w:val="00ef4bc3"/>
     <w:pPr>
       <w:widowControl/>
+      <w:suppressAutoHyphens w:val="true"/>
       <w:bidi w:val="0"/>
       <w:spacing w:before="0" w:after="0"/>
       <w:jc w:val="left"/>
     </w:pPr>
     <w:rPr>
-      <w:rFonts w:ascii="Arial" w:hAnsi="Arial" w:cs="Arial" w:eastAsia="Calibri"/>
+      <w:rFonts w:ascii="Arial" w:hAnsi="Arial" w:eastAsia="Calibri" w:cs="Arial"/>
       <w:color w:val="000000"/>
       <w:kern w:val="0"/>
       <w:sz w:val="24"/>
       <w:szCs w:val="24"/>
-      <w:lang w:eastAsia="en-US" w:val="en-GB" w:bidi="ar-SA"/>
+      <w:lang w:val="en-GB" w:eastAsia="en-US" w:bidi="ar-SA"/>
     </w:rPr>
   </w:style>
   <w:style w:type="paragraph" w:styleId="ListParagraph">

</xml_diff>

<commit_message>
finalising before meeting tomorrow
</commit_message>
<xml_diff>
--- a/Admin/B00415210 Hons Project Specification Form 2022-23.docx
+++ b/Admin/B00415210 Hons Project Specification Form 2022-23.docx
@@ -98,16 +98,43 @@
           <w:sz w:val="22"/>
           <w:szCs w:val="22"/>
         </w:rPr>
-        <w:t xml:space="preserve">Project Title: </w:t>
-      </w:r>
-      <w:r>
-        <w:rPr>
-          <w:b w:val="false"/>
-          <w:bCs w:val="false"/>
-          <w:sz w:val="22"/>
-          <w:szCs w:val="22"/>
-        </w:rPr>
-        <w:t>“How can Rust be used to improve reliability in Linux Device Drivers”</w:t>
+        <w:t>Project Title: “</w:t>
+      </w:r>
+      <w:r>
+        <w:rPr>
+          <w:b w:val="false"/>
+          <w:bCs w:val="false"/>
+          <w:sz w:val="22"/>
+          <w:szCs w:val="22"/>
+        </w:rPr>
+        <w:t>C</w:t>
+      </w:r>
+      <w:r>
+        <w:rPr>
+          <w:b w:val="false"/>
+          <w:bCs w:val="false"/>
+          <w:sz w:val="22"/>
+          <w:szCs w:val="22"/>
+        </w:rPr>
+        <w:t xml:space="preserve">an </w:t>
+      </w:r>
+      <w:r>
+        <w:rPr>
+          <w:b w:val="false"/>
+          <w:bCs w:val="false"/>
+          <w:sz w:val="22"/>
+          <w:szCs w:val="22"/>
+        </w:rPr>
+        <w:t>applying</w:t>
+      </w:r>
+      <w:r>
+        <w:rPr>
+          <w:b w:val="false"/>
+          <w:bCs w:val="false"/>
+          <w:sz w:val="22"/>
+          <w:szCs w:val="22"/>
+        </w:rPr>
+        <w:t xml:space="preserve"> Rust improve reliability in Linux Device Drivers”</w:t>
       </w:r>
     </w:p>
     <w:p>
@@ -353,46 +380,6 @@
       <w:pPr>
         <w:pStyle w:val="Default"/>
         <w:rPr>
-          <w:b/>
-          <w:b/>
-          <w:bCs/>
-          <w:sz w:val="22"/>
-          <w:szCs w:val="22"/>
-        </w:rPr>
-      </w:pPr>
-      <w:r>
-        <w:rPr>
-          <w:b/>
-          <w:bCs/>
-          <w:sz w:val="22"/>
-          <w:szCs w:val="22"/>
-        </w:rPr>
-      </w:r>
-    </w:p>
-    <w:p>
-      <w:pPr>
-        <w:pStyle w:val="Default"/>
-        <w:rPr>
-          <w:b/>
-          <w:b/>
-          <w:bCs/>
-          <w:sz w:val="22"/>
-          <w:szCs w:val="22"/>
-        </w:rPr>
-      </w:pPr>
-      <w:r>
-        <w:rPr>
-          <w:b/>
-          <w:bCs/>
-          <w:sz w:val="22"/>
-          <w:szCs w:val="22"/>
-        </w:rPr>
-      </w:r>
-    </w:p>
-    <w:p>
-      <w:pPr>
-        <w:pStyle w:val="Default"/>
-        <w:rPr>
           <w:i/>
           <w:i/>
           <w:iCs/>
@@ -409,471 +396,539 @@
         </w:rPr>
         <w:t xml:space="preserve">Outline of Project: </w:t>
       </w:r>
-      <w:r>
-        <w:rPr>
+    </w:p>
+    <w:p>
+      <w:pPr>
+        <w:pStyle w:val="Default"/>
+        <w:rPr>
+          <w:b w:val="false"/>
+          <w:b w:val="false"/>
+          <w:bCs w:val="false"/>
+          <w:i w:val="false"/>
+          <w:i w:val="false"/>
+          <w:iCs w:val="false"/>
+        </w:rPr>
+      </w:pPr>
+      <w:r>
+        <w:rPr>
+          <w:b w:val="false"/>
+          <w:bCs w:val="false"/>
+          <w:i w:val="false"/>
+          <w:iCs w:val="false"/>
+        </w:rPr>
+        <w:t>Device Drivers within Operating Systems suffer from numerous issues, one of which being the use of unsafe programming languages. This project seeks to test if Rust would be a suitable, safe candidate to replace the C programming language in drivers, exploring exactly how this task might be carried out.</w:t>
+      </w:r>
+    </w:p>
+    <w:p>
+      <w:pPr>
+        <w:pStyle w:val="Default"/>
+        <w:rPr>
+          <w:b w:val="false"/>
+          <w:b w:val="false"/>
+          <w:bCs w:val="false"/>
+          <w:i w:val="false"/>
+          <w:i w:val="false"/>
+          <w:iCs w:val="false"/>
+        </w:rPr>
+      </w:pPr>
+      <w:r>
+        <w:rPr>
+          <w:b w:val="false"/>
+          <w:bCs w:val="false"/>
+          <w:i w:val="false"/>
+          <w:iCs w:val="false"/>
+        </w:rPr>
+      </w:r>
+    </w:p>
+    <w:p>
+      <w:pPr>
+        <w:pStyle w:val="Default"/>
+        <w:rPr>
+          <w:b w:val="false"/>
+          <w:b w:val="false"/>
+          <w:bCs w:val="false"/>
+          <w:i w:val="false"/>
+          <w:i w:val="false"/>
+          <w:iCs w:val="false"/>
+        </w:rPr>
+      </w:pPr>
+      <w:r>
+        <w:rPr>
+          <w:b w:val="false"/>
+          <w:bCs w:val="false"/>
+          <w:i w:val="false"/>
+          <w:iCs w:val="false"/>
+        </w:rPr>
+        <w:t xml:space="preserve">Rust is a young systems programming language with a focus on safety through various features. From it’s compiler to its model of memory management. It is my intent to attempt to write a Linux driver in Rust to test its suitability for applications within drivers. Doing so would allow me to highlight where Rust may make improvements or prevent errors when compared to that of C. </w:t>
+      </w:r>
+    </w:p>
+    <w:p>
+      <w:pPr>
+        <w:pStyle w:val="Default"/>
+        <w:rPr>
+          <w:b w:val="false"/>
+          <w:b w:val="false"/>
+          <w:bCs w:val="false"/>
+          <w:i w:val="false"/>
+          <w:i w:val="false"/>
+          <w:iCs w:val="false"/>
+        </w:rPr>
+      </w:pPr>
+      <w:r>
+        <w:rPr>
+          <w:b w:val="false"/>
+          <w:bCs w:val="false"/>
+          <w:i w:val="false"/>
+          <w:iCs w:val="false"/>
+        </w:rPr>
+      </w:r>
+    </w:p>
+    <w:p>
+      <w:pPr>
+        <w:pStyle w:val="Default"/>
+        <w:rPr>
+          <w:b w:val="false"/>
+          <w:b w:val="false"/>
+          <w:bCs w:val="false"/>
+          <w:i w:val="false"/>
+          <w:i w:val="false"/>
+          <w:iCs w:val="false"/>
+        </w:rPr>
+      </w:pPr>
+      <w:r>
+        <w:rPr>
+          <w:b w:val="false"/>
+          <w:bCs w:val="false"/>
+          <w:i w:val="false"/>
+          <w:iCs w:val="false"/>
+        </w:rPr>
+        <w:t>During the project, I also want to gain a fundamental understanding of drivers in their present state. How they are developed, uses, tools and differences between major Operating System vendors. How they link to the Kernel and rest of the OS. I want to utilise this project to thoroughly investigate and highlight the issues surrounding device drivers, discussing previous works that have previously attempted to alleviate driver issues.</w:t>
+      </w:r>
+    </w:p>
+    <w:p>
+      <w:pPr>
+        <w:pStyle w:val="Default"/>
+        <w:rPr>
+          <w:b w:val="false"/>
+          <w:b w:val="false"/>
+          <w:bCs w:val="false"/>
+          <w:i w:val="false"/>
+          <w:i w:val="false"/>
+          <w:iCs w:val="false"/>
+        </w:rPr>
+      </w:pPr>
+      <w:r>
+        <w:rPr>
+          <w:b w:val="false"/>
+          <w:bCs w:val="false"/>
+          <w:i w:val="false"/>
+          <w:iCs w:val="false"/>
+        </w:rPr>
+      </w:r>
+    </w:p>
+    <w:p>
+      <w:pPr>
+        <w:pStyle w:val="Default"/>
+        <w:rPr>
+          <w:b w:val="false"/>
+          <w:b w:val="false"/>
+          <w:bCs w:val="false"/>
+          <w:i w:val="false"/>
+          <w:i w:val="false"/>
+          <w:iCs w:val="false"/>
+        </w:rPr>
+      </w:pPr>
+      <w:r>
+        <w:rPr>
+          <w:b w:val="false"/>
+          <w:bCs w:val="false"/>
+          <w:i w:val="false"/>
+          <w:iCs w:val="false"/>
+        </w:rPr>
+        <w:t>Rust continues to grow in popularity and more developers call for it to replace C and C++. It is therefore necessary to test it’s suitability for integration into existing systems and to test if Rust truly has potential to eventually replace such programming languages.</w:t>
+      </w:r>
+    </w:p>
+    <w:p>
+      <w:pPr>
+        <w:pStyle w:val="Default"/>
+        <w:rPr>
+          <w:i/>
           <w:i/>
           <w:iCs/>
           <w:sz w:val="22"/>
           <w:szCs w:val="22"/>
         </w:rPr>
-        <w:t xml:space="preserve">(a few brief paragraphs) </w:t>
-      </w:r>
-    </w:p>
-    <w:p>
-      <w:pPr>
-        <w:pStyle w:val="Default"/>
-        <w:rPr>
-          <w:i/>
+      </w:pPr>
+      <w:r>
+        <w:rPr>
+          <w:b/>
+          <w:bCs/>
+          <w:sz w:val="22"/>
+          <w:szCs w:val="22"/>
+        </w:rPr>
+      </w:r>
+    </w:p>
+    <w:p>
+      <w:pPr>
+        <w:pStyle w:val="Default"/>
+        <w:rPr>
+          <w:sz w:val="22"/>
+          <w:szCs w:val="22"/>
+        </w:rPr>
+      </w:pPr>
+      <w:r>
+        <w:rPr>
+          <w:b/>
+          <w:bCs/>
+          <w:sz w:val="22"/>
+          <w:szCs w:val="22"/>
+        </w:rPr>
+        <w:t xml:space="preserve">A Passable Project will: </w:t>
+      </w:r>
+    </w:p>
+    <w:p>
+      <w:pPr>
+        <w:pStyle w:val="Default"/>
+        <w:rPr>
+          <w:b/>
+          <w:b/>
+          <w:bCs/>
+          <w:sz w:val="22"/>
+          <w:szCs w:val="22"/>
+        </w:rPr>
+      </w:pPr>
+      <w:r>
+        <w:rPr>
+          <w:b/>
+          <w:bCs/>
+          <w:sz w:val="22"/>
+          <w:szCs w:val="22"/>
+        </w:rPr>
+      </w:r>
+    </w:p>
+    <w:p>
+      <w:pPr>
+        <w:pStyle w:val="Default"/>
+        <w:rPr>
+          <w:b/>
+          <w:b/>
+          <w:bCs/>
+          <w:sz w:val="22"/>
+          <w:szCs w:val="22"/>
+        </w:rPr>
+      </w:pPr>
+      <w:r>
+        <w:rPr>
+          <w:b/>
+          <w:bCs/>
+          <w:sz w:val="22"/>
+          <w:szCs w:val="22"/>
+        </w:rPr>
+      </w:r>
+    </w:p>
+    <w:p>
+      <w:pPr>
+        <w:pStyle w:val="Default"/>
+        <w:rPr>
+          <w:b/>
+          <w:b/>
+          <w:bCs/>
+          <w:sz w:val="22"/>
+          <w:szCs w:val="22"/>
+        </w:rPr>
+      </w:pPr>
+      <w:r>
+        <w:rPr>
+          <w:b/>
+          <w:bCs/>
+          <w:sz w:val="22"/>
+          <w:szCs w:val="22"/>
+        </w:rPr>
+      </w:r>
+    </w:p>
+    <w:p>
+      <w:pPr>
+        <w:pStyle w:val="Default"/>
+        <w:rPr>
+          <w:b/>
+          <w:b/>
+          <w:bCs/>
+          <w:sz w:val="22"/>
+          <w:szCs w:val="22"/>
+        </w:rPr>
+      </w:pPr>
+      <w:r>
+        <w:rPr>
+          <w:b/>
+          <w:bCs/>
+          <w:sz w:val="22"/>
+          <w:szCs w:val="22"/>
+        </w:rPr>
+      </w:r>
+    </w:p>
+    <w:p>
+      <w:pPr>
+        <w:pStyle w:val="Default"/>
+        <w:rPr>
+          <w:b/>
+          <w:b/>
+          <w:bCs/>
+          <w:sz w:val="22"/>
+          <w:szCs w:val="22"/>
+        </w:rPr>
+      </w:pPr>
+      <w:r>
+        <w:rPr>
+          <w:b/>
+          <w:bCs/>
+          <w:sz w:val="22"/>
+          <w:szCs w:val="22"/>
+        </w:rPr>
+      </w:r>
+    </w:p>
+    <w:p>
+      <w:pPr>
+        <w:pStyle w:val="Default"/>
+        <w:rPr>
+          <w:sz w:val="22"/>
+          <w:szCs w:val="22"/>
+        </w:rPr>
+      </w:pPr>
+      <w:r>
+        <w:rPr>
+          <w:b/>
+          <w:bCs/>
+          <w:sz w:val="22"/>
+          <w:szCs w:val="22"/>
+        </w:rPr>
+        <w:t xml:space="preserve">A First Class Project will: </w:t>
+      </w:r>
+    </w:p>
+    <w:p>
+      <w:pPr>
+        <w:pStyle w:val="Default"/>
+        <w:rPr>
+          <w:b/>
+          <w:b/>
+          <w:bCs/>
+          <w:sz w:val="22"/>
+          <w:szCs w:val="22"/>
+        </w:rPr>
+      </w:pPr>
+      <w:r>
+        <w:rPr>
+          <w:b/>
+          <w:bCs/>
+          <w:sz w:val="22"/>
+          <w:szCs w:val="22"/>
+        </w:rPr>
+      </w:r>
+    </w:p>
+    <w:p>
+      <w:pPr>
+        <w:pStyle w:val="Default"/>
+        <w:rPr>
+          <w:b/>
+          <w:b/>
+          <w:bCs/>
+          <w:sz w:val="22"/>
+          <w:szCs w:val="22"/>
+        </w:rPr>
+      </w:pPr>
+      <w:r>
+        <w:rPr>
+          <w:b/>
+          <w:bCs/>
+          <w:sz w:val="22"/>
+          <w:szCs w:val="22"/>
+        </w:rPr>
+      </w:r>
+    </w:p>
+    <w:p>
+      <w:pPr>
+        <w:pStyle w:val="Default"/>
+        <w:rPr>
+          <w:b/>
+          <w:b/>
+          <w:bCs/>
+          <w:sz w:val="22"/>
+          <w:szCs w:val="22"/>
+        </w:rPr>
+      </w:pPr>
+      <w:r>
+        <w:rPr>
+          <w:b/>
+          <w:bCs/>
+          <w:sz w:val="22"/>
+          <w:szCs w:val="22"/>
+        </w:rPr>
+      </w:r>
+    </w:p>
+    <w:p>
+      <w:pPr>
+        <w:pStyle w:val="Default"/>
+        <w:rPr>
+          <w:b/>
+          <w:b/>
+          <w:bCs/>
+          <w:sz w:val="22"/>
+          <w:szCs w:val="22"/>
+        </w:rPr>
+      </w:pPr>
+      <w:r>
+        <w:rPr>
+          <w:b/>
+          <w:bCs/>
+          <w:sz w:val="22"/>
+          <w:szCs w:val="22"/>
+        </w:rPr>
+      </w:r>
+    </w:p>
+    <w:p>
+      <w:pPr>
+        <w:pStyle w:val="Default"/>
+        <w:rPr>
+          <w:b/>
+          <w:b/>
+          <w:bCs/>
+          <w:sz w:val="22"/>
+          <w:szCs w:val="22"/>
+        </w:rPr>
+      </w:pPr>
+      <w:r>
+        <w:rPr>
+          <w:b/>
+          <w:bCs/>
+          <w:sz w:val="22"/>
+          <w:szCs w:val="22"/>
+        </w:rPr>
+        <w:t xml:space="preserve">Reading List: </w:t>
+      </w:r>
+    </w:p>
+    <w:p>
+      <w:pPr>
+        <w:pStyle w:val="Default"/>
+        <w:rPr>
+          <w:b/>
+          <w:b/>
+          <w:bCs/>
+          <w:sz w:val="22"/>
+          <w:szCs w:val="22"/>
+        </w:rPr>
+      </w:pPr>
+      <w:r>
+        <w:rPr>
+          <w:b/>
+          <w:bCs/>
+          <w:sz w:val="22"/>
+          <w:szCs w:val="22"/>
+        </w:rPr>
+      </w:r>
+    </w:p>
+    <w:p>
+      <w:pPr>
+        <w:pStyle w:val="Default"/>
+        <w:rPr>
+          <w:b/>
+          <w:b/>
+          <w:bCs/>
+          <w:sz w:val="22"/>
+          <w:szCs w:val="22"/>
+        </w:rPr>
+      </w:pPr>
+      <w:r>
+        <w:rPr>
+          <w:b/>
+          <w:bCs/>
+          <w:sz w:val="22"/>
+          <w:szCs w:val="22"/>
+        </w:rPr>
+      </w:r>
+    </w:p>
+    <w:p>
+      <w:pPr>
+        <w:pStyle w:val="Default"/>
+        <w:rPr>
+          <w:b/>
+          <w:b/>
+          <w:bCs/>
+          <w:sz w:val="22"/>
+          <w:szCs w:val="22"/>
+        </w:rPr>
+      </w:pPr>
+      <w:r>
+        <w:rPr>
+          <w:b/>
+          <w:bCs/>
+          <w:sz w:val="22"/>
+          <w:szCs w:val="22"/>
+        </w:rPr>
+      </w:r>
+    </w:p>
+    <w:p>
+      <w:pPr>
+        <w:pStyle w:val="Default"/>
+        <w:rPr>
+          <w:b/>
+          <w:b/>
+          <w:bCs/>
+          <w:sz w:val="22"/>
+          <w:szCs w:val="22"/>
+        </w:rPr>
+      </w:pPr>
+      <w:r>
+        <w:rPr>
+          <w:b/>
+          <w:bCs/>
+          <w:sz w:val="22"/>
+          <w:szCs w:val="22"/>
+        </w:rPr>
+      </w:r>
+    </w:p>
+    <w:p>
+      <w:pPr>
+        <w:pStyle w:val="Default"/>
+        <w:rPr>
+          <w:b/>
+          <w:b/>
+          <w:bCs/>
+          <w:sz w:val="22"/>
+          <w:szCs w:val="22"/>
+        </w:rPr>
+      </w:pPr>
+      <w:r>
+        <w:rPr>
+          <w:b/>
+          <w:bCs/>
+          <w:sz w:val="22"/>
+          <w:szCs w:val="22"/>
+        </w:rPr>
+      </w:r>
+    </w:p>
+    <w:p>
+      <w:pPr>
+        <w:pStyle w:val="Default"/>
+        <w:rPr>
+          <w:sz w:val="22"/>
+          <w:szCs w:val="22"/>
+        </w:rPr>
+      </w:pPr>
+      <w:r>
+        <w:rPr>
+          <w:b/>
+          <w:bCs/>
+          <w:sz w:val="22"/>
+          <w:szCs w:val="22"/>
+        </w:rPr>
+        <w:t xml:space="preserve">Resources Required: </w:t>
+      </w:r>
+      <w:r>
+        <w:rPr>
           <w:i/>
           <w:iCs/>
           <w:sz w:val="22"/>
           <w:szCs w:val="22"/>
         </w:rPr>
-      </w:pPr>
-      <w:r>
-        <w:rPr>
-          <w:i/>
-          <w:iCs/>
-          <w:sz w:val="22"/>
-          <w:szCs w:val="22"/>
-        </w:rPr>
-      </w:r>
-    </w:p>
-    <w:p>
-      <w:pPr>
-        <w:pStyle w:val="Default"/>
-        <w:rPr>
-          <w:i/>
-          <w:i/>
-          <w:iCs/>
-          <w:sz w:val="22"/>
-          <w:szCs w:val="22"/>
-        </w:rPr>
-      </w:pPr>
-      <w:r>
-        <w:rPr>
-          <w:i/>
-          <w:iCs/>
-          <w:sz w:val="22"/>
-          <w:szCs w:val="22"/>
-        </w:rPr>
-      </w:r>
-    </w:p>
-    <w:p>
-      <w:pPr>
-        <w:pStyle w:val="Default"/>
-        <w:jc w:val="center"/>
-        <w:rPr>
-          <w:bCs/>
-          <w:i/>
-          <w:i/>
-          <w:sz w:val="22"/>
-          <w:szCs w:val="22"/>
-        </w:rPr>
-      </w:pPr>
-      <w:r>
-        <w:rPr>
-          <w:sz w:val="22"/>
-          <w:szCs w:val="22"/>
-        </w:rPr>
-      </w:r>
-    </w:p>
-    <w:p>
-      <w:pPr>
-        <w:pStyle w:val="Default"/>
-        <w:rPr>
-          <w:sz w:val="22"/>
-          <w:szCs w:val="22"/>
-        </w:rPr>
-      </w:pPr>
-      <w:r>
-        <w:rPr>
-          <w:sz w:val="22"/>
-          <w:szCs w:val="22"/>
-        </w:rPr>
-      </w:r>
-    </w:p>
-    <w:p>
-      <w:pPr>
-        <w:pStyle w:val="Default"/>
-        <w:rPr>
-          <w:b/>
-          <w:b/>
-          <w:bCs/>
-          <w:sz w:val="22"/>
-          <w:szCs w:val="22"/>
-        </w:rPr>
-      </w:pPr>
-      <w:r>
-        <w:rPr>
-          <w:b/>
-          <w:bCs/>
-          <w:sz w:val="22"/>
-          <w:szCs w:val="22"/>
-        </w:rPr>
-      </w:r>
-    </w:p>
-    <w:p>
-      <w:pPr>
-        <w:pStyle w:val="Default"/>
-        <w:rPr>
-          <w:sz w:val="22"/>
-          <w:szCs w:val="22"/>
-        </w:rPr>
-      </w:pPr>
-      <w:r>
-        <w:rPr>
-          <w:b/>
-          <w:bCs/>
-          <w:sz w:val="22"/>
-          <w:szCs w:val="22"/>
-        </w:rPr>
-        <w:t xml:space="preserve">A Passable Project will: </w:t>
-      </w:r>
-    </w:p>
-    <w:p>
-      <w:pPr>
-        <w:pStyle w:val="Default"/>
-        <w:rPr>
-          <w:b/>
-          <w:b/>
-          <w:bCs/>
-          <w:sz w:val="22"/>
-          <w:szCs w:val="22"/>
-        </w:rPr>
-      </w:pPr>
-      <w:r>
-        <w:rPr>
-          <w:b/>
-          <w:bCs/>
-          <w:sz w:val="22"/>
-          <w:szCs w:val="22"/>
-        </w:rPr>
-      </w:r>
-    </w:p>
-    <w:p>
-      <w:pPr>
-        <w:pStyle w:val="Default"/>
-        <w:rPr>
-          <w:b/>
-          <w:b/>
-          <w:bCs/>
-          <w:sz w:val="22"/>
-          <w:szCs w:val="22"/>
-        </w:rPr>
-      </w:pPr>
-      <w:r>
-        <w:rPr>
-          <w:b/>
-          <w:bCs/>
-          <w:sz w:val="22"/>
-          <w:szCs w:val="22"/>
-        </w:rPr>
-      </w:r>
-    </w:p>
-    <w:p>
-      <w:pPr>
-        <w:pStyle w:val="Default"/>
-        <w:rPr>
-          <w:b/>
-          <w:b/>
-          <w:bCs/>
-          <w:sz w:val="22"/>
-          <w:szCs w:val="22"/>
-        </w:rPr>
-      </w:pPr>
-      <w:r>
-        <w:rPr>
-          <w:b/>
-          <w:bCs/>
-          <w:sz w:val="22"/>
-          <w:szCs w:val="22"/>
-        </w:rPr>
-      </w:r>
-    </w:p>
-    <w:p>
-      <w:pPr>
-        <w:pStyle w:val="Default"/>
-        <w:rPr>
-          <w:b/>
-          <w:b/>
-          <w:bCs/>
-          <w:sz w:val="22"/>
-          <w:szCs w:val="22"/>
-        </w:rPr>
-      </w:pPr>
-      <w:r>
-        <w:rPr>
-          <w:b/>
-          <w:bCs/>
-          <w:sz w:val="22"/>
-          <w:szCs w:val="22"/>
-        </w:rPr>
-      </w:r>
-    </w:p>
-    <w:p>
-      <w:pPr>
-        <w:pStyle w:val="Default"/>
-        <w:rPr>
-          <w:b/>
-          <w:b/>
-          <w:bCs/>
-          <w:sz w:val="22"/>
-          <w:szCs w:val="22"/>
-        </w:rPr>
-      </w:pPr>
-      <w:r>
-        <w:rPr>
-          <w:b/>
-          <w:bCs/>
-          <w:sz w:val="22"/>
-          <w:szCs w:val="22"/>
-        </w:rPr>
-      </w:r>
-    </w:p>
-    <w:p>
-      <w:pPr>
-        <w:pStyle w:val="Default"/>
-        <w:rPr>
-          <w:sz w:val="22"/>
-          <w:szCs w:val="22"/>
-        </w:rPr>
-      </w:pPr>
-      <w:r>
-        <w:rPr>
-          <w:b/>
-          <w:bCs/>
-          <w:sz w:val="22"/>
-          <w:szCs w:val="22"/>
-        </w:rPr>
-        <w:t xml:space="preserve">A First Class Project will: </w:t>
-      </w:r>
-    </w:p>
-    <w:p>
-      <w:pPr>
-        <w:pStyle w:val="Default"/>
-        <w:rPr>
-          <w:b/>
-          <w:b/>
-          <w:bCs/>
-          <w:sz w:val="22"/>
-          <w:szCs w:val="22"/>
-        </w:rPr>
-      </w:pPr>
-      <w:r>
-        <w:rPr>
-          <w:b/>
-          <w:bCs/>
-          <w:sz w:val="22"/>
-          <w:szCs w:val="22"/>
-        </w:rPr>
-      </w:r>
-    </w:p>
-    <w:p>
-      <w:pPr>
-        <w:pStyle w:val="Default"/>
-        <w:rPr>
-          <w:b/>
-          <w:b/>
-          <w:bCs/>
-          <w:sz w:val="22"/>
-          <w:szCs w:val="22"/>
-        </w:rPr>
-      </w:pPr>
-      <w:r>
-        <w:rPr>
-          <w:b/>
-          <w:bCs/>
-          <w:sz w:val="22"/>
-          <w:szCs w:val="22"/>
-        </w:rPr>
-      </w:r>
-    </w:p>
-    <w:p>
-      <w:pPr>
-        <w:pStyle w:val="Default"/>
-        <w:rPr>
-          <w:b/>
-          <w:b/>
-          <w:bCs/>
-          <w:sz w:val="22"/>
-          <w:szCs w:val="22"/>
-        </w:rPr>
-      </w:pPr>
-      <w:r>
-        <w:rPr>
-          <w:b/>
-          <w:bCs/>
-          <w:sz w:val="22"/>
-          <w:szCs w:val="22"/>
-        </w:rPr>
-      </w:r>
-    </w:p>
-    <w:p>
-      <w:pPr>
-        <w:pStyle w:val="Default"/>
-        <w:rPr>
-          <w:b/>
-          <w:b/>
-          <w:bCs/>
-          <w:sz w:val="22"/>
-          <w:szCs w:val="22"/>
-        </w:rPr>
-      </w:pPr>
-      <w:r>
-        <w:rPr>
-          <w:b/>
-          <w:bCs/>
-          <w:sz w:val="22"/>
-          <w:szCs w:val="22"/>
-        </w:rPr>
-      </w:r>
-    </w:p>
-    <w:p>
-      <w:pPr>
-        <w:pStyle w:val="Default"/>
-        <w:rPr>
-          <w:b/>
-          <w:b/>
-          <w:bCs/>
-          <w:sz w:val="22"/>
-          <w:szCs w:val="22"/>
-        </w:rPr>
-      </w:pPr>
-      <w:r>
-        <w:rPr>
-          <w:b/>
-          <w:bCs/>
-          <w:sz w:val="22"/>
-          <w:szCs w:val="22"/>
-        </w:rPr>
-        <w:t xml:space="preserve">Reading List: </w:t>
-      </w:r>
-    </w:p>
-    <w:p>
-      <w:pPr>
-        <w:pStyle w:val="Default"/>
-        <w:rPr>
-          <w:b/>
-          <w:b/>
-          <w:bCs/>
-          <w:sz w:val="22"/>
-          <w:szCs w:val="22"/>
-        </w:rPr>
-      </w:pPr>
-      <w:r>
-        <w:rPr>
-          <w:b/>
-          <w:bCs/>
-          <w:sz w:val="22"/>
-          <w:szCs w:val="22"/>
-        </w:rPr>
-      </w:r>
-    </w:p>
-    <w:p>
-      <w:pPr>
-        <w:pStyle w:val="Default"/>
-        <w:rPr>
-          <w:b/>
-          <w:b/>
-          <w:bCs/>
-          <w:sz w:val="22"/>
-          <w:szCs w:val="22"/>
-        </w:rPr>
-      </w:pPr>
-      <w:r>
-        <w:rPr>
-          <w:b/>
-          <w:bCs/>
-          <w:sz w:val="22"/>
-          <w:szCs w:val="22"/>
-        </w:rPr>
-      </w:r>
-    </w:p>
-    <w:p>
-      <w:pPr>
-        <w:pStyle w:val="Default"/>
-        <w:rPr>
-          <w:b/>
-          <w:b/>
-          <w:bCs/>
-          <w:sz w:val="22"/>
-          <w:szCs w:val="22"/>
-        </w:rPr>
-      </w:pPr>
-      <w:r>
-        <w:rPr>
-          <w:b/>
-          <w:bCs/>
-          <w:sz w:val="22"/>
-          <w:szCs w:val="22"/>
-        </w:rPr>
-      </w:r>
-    </w:p>
-    <w:p>
-      <w:pPr>
-        <w:pStyle w:val="Default"/>
-        <w:rPr>
-          <w:b/>
-          <w:b/>
-          <w:bCs/>
-          <w:sz w:val="22"/>
-          <w:szCs w:val="22"/>
-        </w:rPr>
-      </w:pPr>
-      <w:r>
-        <w:rPr>
-          <w:b/>
-          <w:bCs/>
-          <w:sz w:val="22"/>
-          <w:szCs w:val="22"/>
-        </w:rPr>
-      </w:r>
-    </w:p>
-    <w:p>
-      <w:pPr>
-        <w:pStyle w:val="Default"/>
-        <w:rPr>
-          <w:b/>
-          <w:b/>
-          <w:bCs/>
-          <w:sz w:val="22"/>
-          <w:szCs w:val="22"/>
-        </w:rPr>
-      </w:pPr>
-      <w:r>
-        <w:rPr>
-          <w:b/>
-          <w:bCs/>
-          <w:sz w:val="22"/>
-          <w:szCs w:val="22"/>
-        </w:rPr>
-      </w:r>
-    </w:p>
-    <w:p>
-      <w:pPr>
-        <w:pStyle w:val="Default"/>
-        <w:rPr>
-          <w:sz w:val="22"/>
-          <w:szCs w:val="22"/>
-        </w:rPr>
-      </w:pPr>
-      <w:r>
-        <w:rPr>
-          <w:b/>
-          <w:bCs/>
-          <w:sz w:val="22"/>
-          <w:szCs w:val="22"/>
-        </w:rPr>
-        <w:t xml:space="preserve">Resources Required: </w:t>
-      </w:r>
-      <w:r>
-        <w:rPr>
-          <w:i/>
-          <w:iCs/>
-          <w:sz w:val="22"/>
-          <w:szCs w:val="22"/>
-        </w:rPr>
         <w:t xml:space="preserve">(hardware/software/other) </w:t>
       </w:r>
     </w:p>
@@ -934,7 +989,43 @@
           <w:b w:val="false"/>
           <w:bCs w:val="false"/>
         </w:rPr>
-        <w:t>Rustc Compiler</w:t>
+        <w:t>VirtualBox (as backup for driver development)</w:t>
+      </w:r>
+    </w:p>
+    <w:p>
+      <w:pPr>
+        <w:pStyle w:val="Normal"/>
+        <w:ind w:hanging="0"/>
+        <w:rPr>
+          <w:rFonts w:ascii="Arial" w:hAnsi="Arial" w:cs="Arial"/>
+          <w:b w:val="false"/>
+          <w:b w:val="false"/>
+          <w:bCs w:val="false"/>
+        </w:rPr>
+      </w:pPr>
+      <w:r>
+        <w:rPr>
+          <w:rFonts w:cs="Arial" w:ascii="Arial" w:hAnsi="Arial"/>
+          <w:b w:val="false"/>
+          <w:bCs w:val="false"/>
+        </w:rPr>
+        <w:t>R</w:t>
+      </w:r>
+      <w:r>
+        <w:rPr>
+          <w:rFonts w:cs="Arial" w:ascii="Arial" w:hAnsi="Arial"/>
+          <w:b w:val="false"/>
+          <w:bCs w:val="false"/>
+        </w:rPr>
+        <w:t>USTC</w:t>
+      </w:r>
+      <w:r>
+        <w:rPr>
+          <w:rFonts w:cs="Arial" w:ascii="Arial" w:hAnsi="Arial"/>
+          <w:b w:val="false"/>
+          <w:bCs w:val="false"/>
+        </w:rPr>
+        <w:t xml:space="preserve"> Compiler</w:t>
       </w:r>
     </w:p>
     <w:p>
@@ -956,30 +1047,68 @@
       <w:pPr>
         <w:pStyle w:val="Normal"/>
         <w:ind w:hanging="0"/>
-        <w:rPr>
-          <w:rFonts w:ascii="Arial" w:hAnsi="Arial" w:cs="Arial"/>
-          <w:b w:val="false"/>
-          <w:b w:val="false"/>
-          <w:bCs w:val="false"/>
-        </w:rPr>
-      </w:pPr>
-      <w:r>
         <w:rPr/>
-      </w:r>
-    </w:p>
-    <w:p>
-      <w:pPr>
-        <w:pStyle w:val="Normal"/>
-        <w:ind w:hanging="0"/>
-        <w:rPr>
-          <w:rFonts w:ascii="Arial" w:hAnsi="Arial" w:cs="Arial"/>
-          <w:b w:val="false"/>
-          <w:b w:val="false"/>
-          <w:bCs w:val="false"/>
-        </w:rPr>
-      </w:pPr>
-      <w:r>
+      </w:pPr>
+      <w:r>
+        <w:rPr>
+          <w:rFonts w:cs="Arial" w:ascii="Arial" w:hAnsi="Arial"/>
+          <w:b w:val="false"/>
+          <w:bCs w:val="false"/>
+        </w:rPr>
+        <w:t>Git</w:t>
+      </w:r>
+    </w:p>
+    <w:p>
+      <w:pPr>
+        <w:pStyle w:val="Normal"/>
+        <w:ind w:hanging="0"/>
         <w:rPr/>
+      </w:pPr>
+      <w:r>
+        <w:rPr>
+          <w:rFonts w:cs="Arial" w:ascii="Arial" w:hAnsi="Arial"/>
+          <w:b w:val="false"/>
+          <w:bCs w:val="false"/>
+        </w:rPr>
+        <w:t>GitHub</w:t>
+      </w:r>
+    </w:p>
+    <w:p>
+      <w:pPr>
+        <w:pStyle w:val="Normal"/>
+        <w:ind w:hanging="0"/>
+        <w:rPr>
+          <w:rFonts w:ascii="Arial" w:hAnsi="Arial" w:cs="Arial"/>
+          <w:b w:val="false"/>
+          <w:b w:val="false"/>
+          <w:bCs w:val="false"/>
+        </w:rPr>
+      </w:pPr>
+      <w:r>
+        <w:rPr>
+          <w:rFonts w:cs="Arial" w:ascii="Arial" w:hAnsi="Arial"/>
+          <w:b w:val="false"/>
+          <w:bCs w:val="false"/>
+        </w:rPr>
+      </w:r>
+    </w:p>
+    <w:p>
+      <w:pPr>
+        <w:pStyle w:val="Normal"/>
+        <w:ind w:hanging="0"/>
+        <w:rPr>
+          <w:rFonts w:ascii="Arial" w:hAnsi="Arial" w:cs="Arial"/>
+          <w:b w:val="false"/>
+          <w:b w:val="false"/>
+          <w:bCs w:val="false"/>
+        </w:rPr>
+      </w:pPr>
+      <w:r>
+        <w:rPr>
+          <w:rFonts w:cs="Arial" w:ascii="Arial" w:hAnsi="Arial"/>
+          <w:b w:val="false"/>
+          <w:bCs w:val="false"/>
+        </w:rPr>
       </w:r>
     </w:p>
     <w:p>
@@ -1965,30 +2094,35 @@
                           <w:r>
                             <w:rPr>
                               <w:rStyle w:val="Pagenumber"/>
+                              <w:color w:val="000000"/>
                             </w:rPr>
                             <w:fldChar w:fldCharType="begin"/>
                           </w:r>
                           <w:r>
                             <w:rPr>
                               <w:rStyle w:val="Pagenumber"/>
+                              <w:color w:val="000000"/>
                             </w:rPr>
                             <w:instrText xml:space="preserve"> PAGE </w:instrText>
                           </w:r>
                           <w:r>
                             <w:rPr>
                               <w:rStyle w:val="Pagenumber"/>
+                              <w:color w:val="000000"/>
                             </w:rPr>
                             <w:fldChar w:fldCharType="separate"/>
                           </w:r>
                           <w:r>
                             <w:rPr>
                               <w:rStyle w:val="Pagenumber"/>
+                              <w:color w:val="000000"/>
                             </w:rPr>
                             <w:t>0</w:t>
                           </w:r>
                           <w:r>
                             <w:rPr>
                               <w:rStyle w:val="Pagenumber"/>
+                              <w:color w:val="000000"/>
                             </w:rPr>
                             <w:fldChar w:fldCharType="end"/>
                           </w:r>
@@ -2006,8 +2140,8 @@
         </mc:Choice>
         <mc:Fallback>
           <w:pict>
-            <v:rect id="shape_0" ID="Frame1" path="m0,0l-2147483645,0l-2147483645,-2147483646l0,-2147483646xe" fillcolor="white" stroked="f" o:allowincell="f" style="position:absolute;margin-left:0pt;margin-top:0.05pt;width:1.1pt;height:1.1pt;mso-wrap-style:square;v-text-anchor:top;mso-position-horizontal:center;mso-position-horizontal-relative:margin">
-              <v:fill o:detectmouseclick="t" type="solid" color2="black" opacity="0"/>
+            <v:rect id="shape_0" ID="Frame1" path="m0,0l-2147483645,0l-2147483645,-2147483646l0,-2147483646xe" stroked="f" o:allowincell="f" style="position:absolute;margin-left:0pt;margin-top:0.05pt;width:1.1pt;height:1.1pt;mso-wrap-style:square;v-text-anchor:top;mso-position-horizontal:center;mso-position-horizontal-relative:margin">
+              <v:fill o:detectmouseclick="t" on="false"/>
               <v:stroke color="#3465a4" joinstyle="round" endcap="flat"/>
               <v:textbox>
                 <w:txbxContent>
@@ -2021,30 +2155,35 @@
                     <w:r>
                       <w:rPr>
                         <w:rStyle w:val="Pagenumber"/>
+                        <w:color w:val="000000"/>
                       </w:rPr>
                       <w:fldChar w:fldCharType="begin"/>
                     </w:r>
                     <w:r>
                       <w:rPr>
                         <w:rStyle w:val="Pagenumber"/>
+                        <w:color w:val="000000"/>
                       </w:rPr>
                       <w:instrText xml:space="preserve"> PAGE </w:instrText>
                     </w:r>
                     <w:r>
                       <w:rPr>
                         <w:rStyle w:val="Pagenumber"/>
+                        <w:color w:val="000000"/>
                       </w:rPr>
                       <w:fldChar w:fldCharType="separate"/>
                     </w:r>
                     <w:r>
                       <w:rPr>
                         <w:rStyle w:val="Pagenumber"/>
+                        <w:color w:val="000000"/>
                       </w:rPr>
                       <w:t>0</w:t>
                     </w:r>
                     <w:r>
                       <w:rPr>
                         <w:rStyle w:val="Pagenumber"/>
+                        <w:color w:val="000000"/>
                       </w:rPr>
                       <w:fldChar w:fldCharType="end"/>
                     </w:r>
@@ -2073,13 +2212,12 @@
     </w:pPr>
     <w:r>
       <w:rPr>
-        <w:rStyle w:val="Pagenumber"/>
         <w:rFonts w:cs="Arial" w:ascii="Arial" w:hAnsi="Arial"/>
       </w:rPr>
       <mc:AlternateContent>
         <mc:Choice Requires="wps">
           <w:drawing>
-            <wp:anchor behindDoc="1" distT="0" distB="0" distL="0" distR="0" simplePos="0" locked="0" layoutInCell="0" allowOverlap="1" relativeHeight="3">
+            <wp:anchor behindDoc="1" distT="0" distB="0" distL="0" distR="0" simplePos="0" locked="0" layoutInCell="0" allowOverlap="1" relativeHeight="5">
               <wp:simplePos x="0" y="0"/>
               <wp:positionH relativeFrom="margin">
                 <wp:align>center</wp:align>
@@ -2126,55 +2264,70 @@
                           <w:r>
                             <w:rPr>
                               <w:rStyle w:val="Pagenumber"/>
+                              <w:color w:val="000000"/>
                             </w:rPr>
-                            <w:fldChar w:fldCharType="begin"/>
                             <w:fldChar w:fldCharType="begin"/>
                           </w:r>
                           <w:r>
                             <w:rPr>
                               <w:rStyle w:val="Pagenumber"/>
+                              <w:color w:val="000000"/>
                             </w:rPr>
                             <w:instrText xml:space="preserve"> PAGE </w:instrText>
                           </w:r>
                           <w:r>
                             <w:rPr>
                               <w:rStyle w:val="Pagenumber"/>
+                              <w:color w:val="000000"/>
                             </w:rPr>
                             <w:fldChar w:fldCharType="separate"/>
                           </w:r>
                           <w:r>
                             <w:rPr>
                               <w:rStyle w:val="Pagenumber"/>
+                              <w:color w:val="000000"/>
                             </w:rPr>
-                            <w:t>2</w:t>
+                            <w:t>3</w:t>
                           </w:r>
                           <w:r>
                             <w:rPr>
                               <w:rStyle w:val="Pagenumber"/>
+                              <w:color w:val="000000"/>
                             </w:rPr>
                             <w:fldChar w:fldCharType="end"/>
                           </w:r>
                           <w:r>
                             <w:rPr>
                               <w:rStyle w:val="Pagenumber"/>
+                              <w:color w:val="000000"/>
+                            </w:rPr>
+                            <w:fldChar w:fldCharType="begin"/>
+                          </w:r>
+                          <w:r>
+                            <w:rPr>
+                              <w:rStyle w:val="Pagenumber"/>
+                              <w:color w:val="000000"/>
                             </w:rPr>
                             <w:instrText xml:space="preserve"> PAGE </w:instrText>
                           </w:r>
                           <w:r>
                             <w:rPr>
                               <w:rStyle w:val="Pagenumber"/>
+                              <w:color w:val="000000"/>
                             </w:rPr>
                             <w:fldChar w:fldCharType="separate"/>
                           </w:r>
                           <w:r>
                             <w:rPr>
                               <w:rStyle w:val="Pagenumber"/>
+                              <w:color w:val="000000"/>
                             </w:rPr>
-                            <w:t>2</w:t>
+                            <w:t>3</w:t>
                           </w:r>
                           <w:r>
                             <w:rPr>
                               <w:rStyle w:val="Pagenumber"/>
+                              <w:color w:val="000000"/>
                             </w:rPr>
                             <w:fldChar w:fldCharType="end"/>
                           </w:r>
@@ -2192,8 +2345,8 @@
         </mc:Choice>
         <mc:Fallback>
           <w:pict>
-            <v:rect id="shape_0" ID="Frame2" path="m0,0l-2147483645,0l-2147483645,-2147483646l0,-2147483646xe" fillcolor="white" stroked="f" o:allowincell="f" style="position:absolute;margin-left:225.05pt;margin-top:0.05pt;width:1.1pt;height:12.65pt;mso-wrap-style:square;v-text-anchor:top;mso-position-horizontal:center;mso-position-horizontal-relative:margin">
-              <v:fill o:detectmouseclick="t" type="solid" color2="black" opacity="0"/>
+            <v:rect id="shape_0" ID="Frame2" path="m0,0l-2147483645,0l-2147483645,-2147483646l0,-2147483646xe" stroked="f" o:allowincell="f" style="position:absolute;margin-left:225.05pt;margin-top:0.05pt;width:1.1pt;height:12.65pt;mso-wrap-style:square;v-text-anchor:top;mso-position-horizontal:center;mso-position-horizontal-relative:margin">
+              <v:fill o:detectmouseclick="t" on="false"/>
               <v:stroke color="#3465a4" joinstyle="round" endcap="flat"/>
               <v:textbox>
                 <w:txbxContent>
@@ -2207,30 +2360,70 @@
                     <w:r>
                       <w:rPr>
                         <w:rStyle w:val="Pagenumber"/>
+                        <w:color w:val="000000"/>
                       </w:rPr>
                       <w:fldChar w:fldCharType="begin"/>
                     </w:r>
                     <w:r>
                       <w:rPr>
                         <w:rStyle w:val="Pagenumber"/>
+                        <w:color w:val="000000"/>
                       </w:rPr>
                       <w:instrText xml:space="preserve"> PAGE </w:instrText>
                     </w:r>
                     <w:r>
                       <w:rPr>
                         <w:rStyle w:val="Pagenumber"/>
+                        <w:color w:val="000000"/>
                       </w:rPr>
                       <w:fldChar w:fldCharType="separate"/>
                     </w:r>
                     <w:r>
                       <w:rPr>
                         <w:rStyle w:val="Pagenumber"/>
+                        <w:color w:val="000000"/>
                       </w:rPr>
-                      <w:t>2</w:t>
+                      <w:t>3</w:t>
                     </w:r>
                     <w:r>
                       <w:rPr>
                         <w:rStyle w:val="Pagenumber"/>
+                        <w:color w:val="000000"/>
+                      </w:rPr>
+                      <w:fldChar w:fldCharType="end"/>
+                    </w:r>
+                    <w:r>
+                      <w:rPr>
+                        <w:rStyle w:val="Pagenumber"/>
+                        <w:color w:val="000000"/>
+                      </w:rPr>
+                      <w:fldChar w:fldCharType="begin"/>
+                    </w:r>
+                    <w:r>
+                      <w:rPr>
+                        <w:rStyle w:val="Pagenumber"/>
+                        <w:color w:val="000000"/>
+                      </w:rPr>
+                      <w:instrText xml:space="preserve"> PAGE </w:instrText>
+                    </w:r>
+                    <w:r>
+                      <w:rPr>
+                        <w:rStyle w:val="Pagenumber"/>
+                        <w:color w:val="000000"/>
+                      </w:rPr>
+                      <w:fldChar w:fldCharType="separate"/>
+                    </w:r>
+                    <w:r>
+                      <w:rPr>
+                        <w:rStyle w:val="Pagenumber"/>
+                        <w:color w:val="000000"/>
+                      </w:rPr>
+                      <w:t>3</w:t>
+                    </w:r>
+                    <w:r>
+                      <w:rPr>
+                        <w:rStyle w:val="Pagenumber"/>
+                        <w:color w:val="000000"/>
                       </w:rPr>
                       <w:fldChar w:fldCharType="end"/>
                     </w:r>

</xml_diff>

<commit_message>
finalise project spec form and work on planning
</commit_message>
<xml_diff>
--- a/Admin/B00415210 Hons Project Specification Form 2022-23.docx
+++ b/Admin/B00415210 Hons Project Specification Form 2022-23.docx
@@ -98,43 +98,16 @@
           <w:sz w:val="22"/>
           <w:szCs w:val="22"/>
         </w:rPr>
-        <w:t>Project Title: “</w:t>
-      </w:r>
-      <w:r>
-        <w:rPr>
-          <w:b w:val="false"/>
-          <w:bCs w:val="false"/>
-          <w:sz w:val="22"/>
-          <w:szCs w:val="22"/>
-        </w:rPr>
-        <w:t>C</w:t>
-      </w:r>
-      <w:r>
-        <w:rPr>
-          <w:b w:val="false"/>
-          <w:bCs w:val="false"/>
-          <w:sz w:val="22"/>
-          <w:szCs w:val="22"/>
-        </w:rPr>
-        <w:t xml:space="preserve">an </w:t>
-      </w:r>
-      <w:r>
-        <w:rPr>
-          <w:b w:val="false"/>
-          <w:bCs w:val="false"/>
-          <w:sz w:val="22"/>
-          <w:szCs w:val="22"/>
-        </w:rPr>
-        <w:t>applying</w:t>
-      </w:r>
-      <w:r>
-        <w:rPr>
-          <w:b w:val="false"/>
-          <w:bCs w:val="false"/>
-          <w:sz w:val="22"/>
-          <w:szCs w:val="22"/>
-        </w:rPr>
-        <w:t xml:space="preserve"> Rust improve reliability in Linux Device Drivers”</w:t>
+        <w:t xml:space="preserve">Project Title:  </w:t>
+      </w:r>
+      <w:r>
+        <w:rPr>
+          <w:b w:val="false"/>
+          <w:bCs w:val="false"/>
+          <w:sz w:val="22"/>
+          <w:szCs w:val="22"/>
+        </w:rPr>
+        <w:t>Developing Device Drivers in Rust</w:t>
       </w:r>
     </w:p>
     <w:p>
@@ -459,7 +432,25 @@
           <w:i w:val="false"/>
           <w:iCs w:val="false"/>
         </w:rPr>
-        <w:t xml:space="preserve">Rust is a young systems programming language with a focus on safety through various features. From it’s compiler to its model of memory management. It is my intent to attempt to write a Linux driver in Rust to test its suitability for applications within drivers. Doing so would allow me to highlight where Rust may make improvements or prevent errors when compared to that of C. </w:t>
+        <w:t xml:space="preserve">Rust is a young systems programming language with a focus on safety through various features. From it’s compiler to its model of memory management. It is my intent to attempt to write a Linux driver in Rust to test its suitability for applications within drivers </w:t>
+      </w:r>
+      <w:r>
+        <w:rPr>
+          <w:b w:val="false"/>
+          <w:bCs w:val="false"/>
+          <w:i w:val="false"/>
+          <w:iCs w:val="false"/>
+        </w:rPr>
+        <w:t>and the wider world of Operating System and Kernel development</w:t>
+      </w:r>
+      <w:r>
+        <w:rPr>
+          <w:b w:val="false"/>
+          <w:bCs w:val="false"/>
+          <w:i w:val="false"/>
+          <w:iCs w:val="false"/>
+        </w:rPr>
+        <w:t xml:space="preserve">. Doing so would allow me to highlight where Rust may make improvements or prevent errors when compared to that of C. </w:t>
       </w:r>
     </w:p>
     <w:p>
@@ -502,7 +493,7 @@
           <w:i w:val="false"/>
           <w:iCs w:val="false"/>
         </w:rPr>
-        <w:t>During the project, I also want to gain a fundamental understanding of drivers in their present state. How they are developed, uses, tools and differences between major Operating System vendors. How they link to the Kernel and rest of the OS. I want to utilise this project to thoroughly investigate and highlight the issues surrounding device drivers, discussing previous works that have previously attempted to alleviate driver issues.</w:t>
+        <w:t xml:space="preserve">During the project, I also want to gain a fundamental understanding of drivers in their present state. How they are developed, uses, tools and differences between major Operating System vendors. How they link to the Kernel and rest of the OS. I want to utilise this project to thoroughly investigate and highlight the issues surrounding device drivers, discussing previous works that have attempted to alleviate driver issues. </w:t>
       </w:r>
     </w:p>
     <w:p>
@@ -561,8 +552,48 @@
       </w:pPr>
       <w:r>
         <w:rPr>
-          <w:b/>
-          <w:bCs/>
+          <w:i/>
+          <w:iCs/>
+          <w:sz w:val="22"/>
+          <w:szCs w:val="22"/>
+        </w:rPr>
+      </w:r>
+    </w:p>
+    <w:p>
+      <w:pPr>
+        <w:pStyle w:val="Default"/>
+        <w:rPr>
+          <w:i/>
+          <w:i/>
+          <w:iCs/>
+          <w:sz w:val="22"/>
+          <w:szCs w:val="22"/>
+        </w:rPr>
+      </w:pPr>
+      <w:r>
+        <w:rPr>
+          <w:i/>
+          <w:iCs/>
+          <w:sz w:val="22"/>
+          <w:szCs w:val="22"/>
+        </w:rPr>
+      </w:r>
+    </w:p>
+    <w:p>
+      <w:pPr>
+        <w:pStyle w:val="Default"/>
+        <w:rPr>
+          <w:i/>
+          <w:i/>
+          <w:iCs/>
+          <w:sz w:val="22"/>
+          <w:szCs w:val="22"/>
+        </w:rPr>
+      </w:pPr>
+      <w:r>
+        <w:rPr>
+          <w:i/>
+          <w:iCs/>
           <w:sz w:val="22"/>
           <w:szCs w:val="22"/>
         </w:rPr>
@@ -609,58 +640,268 @@
     <w:p>
       <w:pPr>
         <w:pStyle w:val="Default"/>
-        <w:rPr>
-          <w:b/>
-          <w:b/>
-          <w:bCs/>
-          <w:sz w:val="22"/>
-          <w:szCs w:val="22"/>
-        </w:rPr>
-      </w:pPr>
-      <w:r>
-        <w:rPr>
-          <w:b/>
-          <w:bCs/>
-          <w:sz w:val="22"/>
-          <w:szCs w:val="22"/>
-        </w:rPr>
-      </w:r>
-    </w:p>
-    <w:p>
-      <w:pPr>
-        <w:pStyle w:val="Default"/>
-        <w:rPr>
-          <w:b/>
-          <w:b/>
-          <w:bCs/>
-          <w:sz w:val="22"/>
-          <w:szCs w:val="22"/>
-        </w:rPr>
-      </w:pPr>
-      <w:r>
-        <w:rPr>
-          <w:b/>
-          <w:bCs/>
-          <w:sz w:val="22"/>
-          <w:szCs w:val="22"/>
-        </w:rPr>
-      </w:r>
-    </w:p>
-    <w:p>
-      <w:pPr>
-        <w:pStyle w:val="Default"/>
-        <w:rPr>
-          <w:b/>
-          <w:b/>
-          <w:bCs/>
-          <w:sz w:val="22"/>
-          <w:szCs w:val="22"/>
-        </w:rPr>
-      </w:pPr>
-      <w:r>
-        <w:rPr>
-          <w:b/>
-          <w:bCs/>
+        <w:numPr>
+          <w:ilvl w:val="0"/>
+          <w:numId w:val="2"/>
+        </w:numPr>
+        <w:rPr>
+          <w:b w:val="false"/>
+          <w:b w:val="false"/>
+          <w:bCs w:val="false"/>
+          <w:sz w:val="22"/>
+          <w:szCs w:val="22"/>
+        </w:rPr>
+      </w:pPr>
+      <w:r>
+        <w:rPr>
+          <w:b w:val="false"/>
+          <w:bCs w:val="false"/>
+          <w:sz w:val="22"/>
+          <w:szCs w:val="22"/>
+        </w:rPr>
+        <w:t>Review literature on Device Drivers and related issues.</w:t>
+      </w:r>
+    </w:p>
+    <w:p>
+      <w:pPr>
+        <w:pStyle w:val="Default"/>
+        <w:numPr>
+          <w:ilvl w:val="0"/>
+          <w:numId w:val="2"/>
+        </w:numPr>
+        <w:rPr>
+          <w:b w:val="false"/>
+          <w:b w:val="false"/>
+          <w:bCs w:val="false"/>
+          <w:sz w:val="22"/>
+          <w:szCs w:val="22"/>
+        </w:rPr>
+      </w:pPr>
+      <w:r>
+        <w:rPr>
+          <w:b w:val="false"/>
+          <w:bCs w:val="false"/>
+          <w:sz w:val="22"/>
+          <w:szCs w:val="22"/>
+        </w:rPr>
+        <w:t>Discuss previous works, other methods/ideas</w:t>
+      </w:r>
+    </w:p>
+    <w:p>
+      <w:pPr>
+        <w:pStyle w:val="Default"/>
+        <w:numPr>
+          <w:ilvl w:val="0"/>
+          <w:numId w:val="2"/>
+        </w:numPr>
+        <w:rPr>
+          <w:b w:val="false"/>
+          <w:b w:val="false"/>
+          <w:bCs w:val="false"/>
+          <w:sz w:val="22"/>
+          <w:szCs w:val="22"/>
+        </w:rPr>
+      </w:pPr>
+      <w:r>
+        <w:rPr>
+          <w:b w:val="false"/>
+          <w:bCs w:val="false"/>
+          <w:sz w:val="22"/>
+          <w:szCs w:val="22"/>
+        </w:rPr>
+        <w:t>Highlight how Rust can be used to improve applications and safety</w:t>
+      </w:r>
+    </w:p>
+    <w:p>
+      <w:pPr>
+        <w:pStyle w:val="Default"/>
+        <w:numPr>
+          <w:ilvl w:val="0"/>
+          <w:numId w:val="2"/>
+        </w:numPr>
+        <w:rPr>
+          <w:b w:val="false"/>
+          <w:b w:val="false"/>
+          <w:bCs w:val="false"/>
+          <w:sz w:val="22"/>
+          <w:szCs w:val="22"/>
+        </w:rPr>
+      </w:pPr>
+      <w:r>
+        <w:rPr>
+          <w:b w:val="false"/>
+          <w:bCs w:val="false"/>
+          <w:sz w:val="22"/>
+          <w:szCs w:val="22"/>
+        </w:rPr>
+        <w:t xml:space="preserve">Develop a basic Rust driver. </w:t>
+      </w:r>
+    </w:p>
+    <w:p>
+      <w:pPr>
+        <w:pStyle w:val="Default"/>
+        <w:numPr>
+          <w:ilvl w:val="0"/>
+          <w:numId w:val="2"/>
+        </w:numPr>
+        <w:rPr>
+          <w:b w:val="false"/>
+          <w:b w:val="false"/>
+          <w:bCs w:val="false"/>
+          <w:sz w:val="22"/>
+          <w:szCs w:val="22"/>
+        </w:rPr>
+      </w:pPr>
+      <w:r>
+        <w:rPr>
+          <w:b w:val="false"/>
+          <w:bCs w:val="false"/>
+          <w:sz w:val="22"/>
+          <w:szCs w:val="22"/>
+        </w:rPr>
+        <w:t xml:space="preserve">Evaluation of Rust driver with explanation and results. </w:t>
+      </w:r>
+    </w:p>
+    <w:p>
+      <w:pPr>
+        <w:pStyle w:val="Default"/>
+        <w:numPr>
+          <w:ilvl w:val="0"/>
+          <w:numId w:val="2"/>
+        </w:numPr>
+        <w:rPr>
+          <w:b w:val="false"/>
+          <w:b w:val="false"/>
+          <w:bCs w:val="false"/>
+          <w:sz w:val="22"/>
+          <w:szCs w:val="22"/>
+        </w:rPr>
+      </w:pPr>
+      <w:r>
+        <w:rPr>
+          <w:b w:val="false"/>
+          <w:bCs w:val="false"/>
+          <w:sz w:val="22"/>
+          <w:szCs w:val="22"/>
+        </w:rPr>
+        <w:t>Discuss recent works that relate or will progress the field.</w:t>
+      </w:r>
+    </w:p>
+    <w:p>
+      <w:pPr>
+        <w:pStyle w:val="Default"/>
+        <w:rPr>
+          <w:b w:val="false"/>
+          <w:b w:val="false"/>
+          <w:bCs w:val="false"/>
+          <w:sz w:val="22"/>
+          <w:szCs w:val="22"/>
+        </w:rPr>
+      </w:pPr>
+      <w:r>
+        <w:rPr>
+          <w:b w:val="false"/>
+          <w:bCs w:val="false"/>
+          <w:sz w:val="22"/>
+          <w:szCs w:val="22"/>
+        </w:rPr>
+      </w:r>
+    </w:p>
+    <w:p>
+      <w:pPr>
+        <w:pStyle w:val="Default"/>
+        <w:rPr>
+          <w:b w:val="false"/>
+          <w:b w:val="false"/>
+          <w:bCs w:val="false"/>
+          <w:sz w:val="22"/>
+          <w:szCs w:val="22"/>
+        </w:rPr>
+      </w:pPr>
+      <w:r>
+        <w:rPr>
+          <w:b w:val="false"/>
+          <w:bCs w:val="false"/>
+          <w:sz w:val="22"/>
+          <w:szCs w:val="22"/>
+        </w:rPr>
+      </w:r>
+    </w:p>
+    <w:p>
+      <w:pPr>
+        <w:pStyle w:val="Default"/>
+        <w:rPr>
+          <w:b w:val="false"/>
+          <w:b w:val="false"/>
+          <w:bCs w:val="false"/>
+          <w:sz w:val="22"/>
+          <w:szCs w:val="22"/>
+        </w:rPr>
+      </w:pPr>
+      <w:r>
+        <w:rPr>
+          <w:b w:val="false"/>
+          <w:bCs w:val="false"/>
+          <w:sz w:val="22"/>
+          <w:szCs w:val="22"/>
+        </w:rPr>
+      </w:r>
+    </w:p>
+    <w:p>
+      <w:pPr>
+        <w:pStyle w:val="Default"/>
+        <w:rPr>
+          <w:b w:val="false"/>
+          <w:b w:val="false"/>
+          <w:bCs w:val="false"/>
+          <w:sz w:val="22"/>
+          <w:szCs w:val="22"/>
+        </w:rPr>
+      </w:pPr>
+      <w:r>
+        <w:rPr>
+          <w:b w:val="false"/>
+          <w:bCs w:val="false"/>
+          <w:sz w:val="22"/>
+          <w:szCs w:val="22"/>
+        </w:rPr>
+      </w:r>
+    </w:p>
+    <w:p>
+      <w:pPr>
+        <w:pStyle w:val="Default"/>
+        <w:rPr>
+          <w:b w:val="false"/>
+          <w:b w:val="false"/>
+          <w:bCs w:val="false"/>
+          <w:sz w:val="22"/>
+          <w:szCs w:val="22"/>
+        </w:rPr>
+      </w:pPr>
+      <w:r>
+        <w:rPr>
+          <w:b w:val="false"/>
+          <w:bCs w:val="false"/>
+          <w:sz w:val="22"/>
+          <w:szCs w:val="22"/>
+        </w:rPr>
+      </w:r>
+    </w:p>
+    <w:p>
+      <w:pPr>
+        <w:pStyle w:val="Default"/>
+        <w:rPr>
+          <w:b w:val="false"/>
+          <w:b w:val="false"/>
+          <w:bCs w:val="false"/>
+          <w:sz w:val="22"/>
+          <w:szCs w:val="22"/>
+        </w:rPr>
+      </w:pPr>
+      <w:r>
+        <w:rPr>
+          <w:b w:val="false"/>
+          <w:bCs w:val="false"/>
           <w:sz w:val="22"/>
           <w:szCs w:val="22"/>
         </w:rPr>
@@ -727,6 +968,176 @@
     <w:p>
       <w:pPr>
         <w:pStyle w:val="Default"/>
+        <w:numPr>
+          <w:ilvl w:val="0"/>
+          <w:numId w:val="3"/>
+        </w:numPr>
+        <w:rPr>
+          <w:b w:val="false"/>
+          <w:b w:val="false"/>
+          <w:bCs w:val="false"/>
+          <w:sz w:val="22"/>
+          <w:szCs w:val="22"/>
+        </w:rPr>
+      </w:pPr>
+      <w:r>
+        <w:rPr>
+          <w:b w:val="false"/>
+          <w:bCs w:val="false"/>
+          <w:sz w:val="22"/>
+          <w:szCs w:val="22"/>
+        </w:rPr>
+        <w:t xml:space="preserve">Provide detailed literature review highlighting most prominent, key issues of topic at hand which form the basis of this project. </w:t>
+      </w:r>
+    </w:p>
+    <w:p>
+      <w:pPr>
+        <w:pStyle w:val="Default"/>
+        <w:numPr>
+          <w:ilvl w:val="0"/>
+          <w:numId w:val="3"/>
+        </w:numPr>
+        <w:rPr>
+          <w:b w:val="false"/>
+          <w:b w:val="false"/>
+          <w:bCs w:val="false"/>
+          <w:sz w:val="22"/>
+          <w:szCs w:val="22"/>
+        </w:rPr>
+      </w:pPr>
+      <w:r>
+        <w:rPr>
+          <w:b w:val="false"/>
+          <w:bCs w:val="false"/>
+          <w:sz w:val="22"/>
+          <w:szCs w:val="22"/>
+        </w:rPr>
+        <w:t>Discuss previous research efforts, results and findings – how they relate to and inform the project work.</w:t>
+      </w:r>
+    </w:p>
+    <w:p>
+      <w:pPr>
+        <w:pStyle w:val="Default"/>
+        <w:numPr>
+          <w:ilvl w:val="0"/>
+          <w:numId w:val="3"/>
+        </w:numPr>
+        <w:rPr>
+          <w:b w:val="false"/>
+          <w:b w:val="false"/>
+          <w:bCs w:val="false"/>
+          <w:sz w:val="22"/>
+          <w:szCs w:val="22"/>
+        </w:rPr>
+      </w:pPr>
+      <w:r>
+        <w:rPr>
+          <w:b w:val="false"/>
+          <w:bCs w:val="false"/>
+          <w:sz w:val="22"/>
+          <w:szCs w:val="22"/>
+        </w:rPr>
+        <w:t xml:space="preserve">In-depth technical discussion on Rust’s security features, how these compare to that of C/C++ and areas where improvements may have been made. </w:t>
+      </w:r>
+    </w:p>
+    <w:p>
+      <w:pPr>
+        <w:pStyle w:val="Default"/>
+        <w:numPr>
+          <w:ilvl w:val="0"/>
+          <w:numId w:val="3"/>
+        </w:numPr>
+        <w:rPr>
+          <w:b w:val="false"/>
+          <w:b w:val="false"/>
+          <w:bCs w:val="false"/>
+          <w:sz w:val="22"/>
+          <w:szCs w:val="22"/>
+        </w:rPr>
+      </w:pPr>
+      <w:r>
+        <w:rPr>
+          <w:b w:val="false"/>
+          <w:bCs w:val="false"/>
+          <w:sz w:val="22"/>
+          <w:szCs w:val="22"/>
+        </w:rPr>
+        <w:t>Develop a working Rust driver that can control (or give basic functionality to) an external computer peripheral (Mouse, USB stick, Simple gamepad/controller).</w:t>
+      </w:r>
+    </w:p>
+    <w:p>
+      <w:pPr>
+        <w:pStyle w:val="Default"/>
+        <w:numPr>
+          <w:ilvl w:val="0"/>
+          <w:numId w:val="3"/>
+        </w:numPr>
+        <w:rPr>
+          <w:b w:val="false"/>
+          <w:b w:val="false"/>
+          <w:bCs w:val="false"/>
+          <w:sz w:val="22"/>
+          <w:szCs w:val="22"/>
+        </w:rPr>
+      </w:pPr>
+      <w:r>
+        <w:rPr>
+          <w:b w:val="false"/>
+          <w:bCs w:val="false"/>
+          <w:sz w:val="22"/>
+          <w:szCs w:val="22"/>
+        </w:rPr>
+        <w:t>Detailed evaluation of end product and comparison to an existing equivalent in C.</w:t>
+      </w:r>
+    </w:p>
+    <w:p>
+      <w:pPr>
+        <w:pStyle w:val="Default"/>
+        <w:numPr>
+          <w:ilvl w:val="0"/>
+          <w:numId w:val="3"/>
+        </w:numPr>
+        <w:rPr>
+          <w:b w:val="false"/>
+          <w:b w:val="false"/>
+          <w:bCs w:val="false"/>
+          <w:sz w:val="22"/>
+          <w:szCs w:val="22"/>
+        </w:rPr>
+      </w:pPr>
+      <w:r>
+        <w:rPr>
+          <w:b w:val="false"/>
+          <w:bCs w:val="false"/>
+          <w:sz w:val="22"/>
+          <w:szCs w:val="22"/>
+        </w:rPr>
+        <w:t xml:space="preserve">Detailed discussion on recent findings, work, events that strongly relate to the project in order to highlight future opportunities, research and potential developments. </w:t>
+      </w:r>
+    </w:p>
+    <w:p>
+      <w:pPr>
+        <w:pStyle w:val="Default"/>
+        <w:rPr>
+          <w:b/>
+          <w:b/>
+          <w:bCs/>
+          <w:sz w:val="22"/>
+          <w:szCs w:val="22"/>
+        </w:rPr>
+      </w:pPr>
+      <w:r>
+        <w:rPr>
+          <w:b/>
+          <w:bCs/>
+          <w:sz w:val="22"/>
+          <w:szCs w:val="22"/>
+        </w:rPr>
+      </w:r>
+    </w:p>
+    <w:p>
+      <w:pPr>
+        <w:pStyle w:val="Default"/>
         <w:rPr>
           <w:b/>
           <w:b/>
@@ -829,17 +1240,360 @@
       <w:pPr>
         <w:pStyle w:val="Default"/>
         <w:rPr>
-          <w:b/>
-          <w:b/>
-          <w:bCs/>
-          <w:sz w:val="22"/>
-          <w:szCs w:val="22"/>
-        </w:rPr>
-      </w:pPr>
-      <w:r>
-        <w:rPr>
-          <w:b/>
-          <w:bCs/>
+          <w:b w:val="false"/>
+          <w:b w:val="false"/>
+          <w:bCs w:val="false"/>
+          <w:sz w:val="22"/>
+          <w:szCs w:val="22"/>
+        </w:rPr>
+      </w:pPr>
+      <w:r>
+        <w:rPr>
+          <w:b w:val="false"/>
+          <w:bCs w:val="false"/>
+          <w:sz w:val="22"/>
+          <w:szCs w:val="22"/>
+        </w:rPr>
+        <w:t xml:space="preserve">Corbet, J. Rubini, A. Kroah-Hartman, G. (2005) </w:t>
+      </w:r>
+      <w:r>
+        <w:rPr>
+          <w:b w:val="false"/>
+          <w:bCs w:val="false"/>
+          <w:i/>
+          <w:iCs/>
+          <w:sz w:val="22"/>
+          <w:szCs w:val="22"/>
+        </w:rPr>
+        <w:t>Linux Device Drivers 3</w:t>
+      </w:r>
+      <w:r>
+        <w:rPr>
+          <w:b w:val="false"/>
+          <w:bCs w:val="false"/>
+          <w:i/>
+          <w:iCs/>
+          <w:sz w:val="22"/>
+          <w:szCs w:val="22"/>
+          <w:vertAlign w:val="superscript"/>
+        </w:rPr>
+        <w:t>rd</w:t>
+      </w:r>
+      <w:r>
+        <w:rPr>
+          <w:b w:val="false"/>
+          <w:bCs w:val="false"/>
+          <w:i/>
+          <w:iCs/>
+          <w:sz w:val="22"/>
+          <w:szCs w:val="22"/>
+        </w:rPr>
+        <w:t xml:space="preserve"> Edition</w:t>
+      </w:r>
+    </w:p>
+    <w:p>
+      <w:pPr>
+        <w:pStyle w:val="Default"/>
+        <w:rPr>
+          <w:i/>
+          <w:i/>
+          <w:iCs/>
+        </w:rPr>
+      </w:pPr>
+      <w:r>
+        <w:rPr>
+          <w:b w:val="false"/>
+          <w:bCs w:val="false"/>
+          <w:sz w:val="22"/>
+          <w:szCs w:val="22"/>
+        </w:rPr>
+      </w:r>
+    </w:p>
+    <w:p>
+      <w:pPr>
+        <w:pStyle w:val="Default"/>
+        <w:rPr>
+          <w:b w:val="false"/>
+          <w:b w:val="false"/>
+          <w:bCs w:val="false"/>
+          <w:i w:val="false"/>
+          <w:i w:val="false"/>
+          <w:iCs w:val="false"/>
+          <w:sz w:val="22"/>
+          <w:szCs w:val="22"/>
+        </w:rPr>
+      </w:pPr>
+      <w:r>
+        <w:rPr>
+          <w:b w:val="false"/>
+          <w:bCs w:val="false"/>
+          <w:i w:val="false"/>
+          <w:iCs w:val="false"/>
+          <w:sz w:val="22"/>
+          <w:szCs w:val="22"/>
+        </w:rPr>
+        <w:t xml:space="preserve">Li, Z. Sun, M. Wang, J. C.S. Lui, J. (2019) </w:t>
+      </w:r>
+      <w:r>
+        <w:rPr>
+          <w:b w:val="false"/>
+          <w:bCs w:val="false"/>
+          <w:i/>
+          <w:iCs/>
+          <w:sz w:val="22"/>
+          <w:szCs w:val="22"/>
+        </w:rPr>
+        <w:t>Securing the Device Drivers of Your Embedded Systems: Framework and Prototype</w:t>
+      </w:r>
+    </w:p>
+    <w:p>
+      <w:pPr>
+        <w:pStyle w:val="Default"/>
+        <w:rPr>
+          <w:i/>
+          <w:i/>
+          <w:iCs/>
+        </w:rPr>
+      </w:pPr>
+      <w:r>
+        <w:rPr>
+          <w:b w:val="false"/>
+          <w:bCs w:val="false"/>
+          <w:i w:val="false"/>
+          <w:iCs w:val="false"/>
+          <w:sz w:val="22"/>
+          <w:szCs w:val="22"/>
+        </w:rPr>
+      </w:r>
+    </w:p>
+    <w:p>
+      <w:pPr>
+        <w:pStyle w:val="Default"/>
+        <w:rPr>
+          <w:b w:val="false"/>
+          <w:b w:val="false"/>
+          <w:bCs w:val="false"/>
+          <w:i w:val="false"/>
+          <w:i w:val="false"/>
+          <w:iCs w:val="false"/>
+          <w:sz w:val="22"/>
+          <w:szCs w:val="22"/>
+        </w:rPr>
+      </w:pPr>
+      <w:r>
+        <w:rPr>
+          <w:b w:val="false"/>
+          <w:bCs w:val="false"/>
+          <w:i w:val="false"/>
+          <w:iCs w:val="false"/>
+          <w:sz w:val="22"/>
+          <w:szCs w:val="22"/>
+        </w:rPr>
+        <w:t>Gaynor, A. Thomas, G. (2019)</w:t>
+      </w:r>
+      <w:r>
+        <w:rPr>
+          <w:b w:val="false"/>
+          <w:bCs w:val="false"/>
+          <w:i/>
+          <w:iCs/>
+          <w:sz w:val="22"/>
+          <w:szCs w:val="22"/>
+        </w:rPr>
+        <w:t xml:space="preserve"> Linux Kernel Modules in Rust</w:t>
+      </w:r>
+    </w:p>
+    <w:p>
+      <w:pPr>
+        <w:pStyle w:val="Default"/>
+        <w:rPr>
+          <w:i/>
+          <w:i/>
+          <w:iCs/>
+        </w:rPr>
+      </w:pPr>
+      <w:r>
+        <w:rPr>
+          <w:b w:val="false"/>
+          <w:bCs w:val="false"/>
+          <w:i w:val="false"/>
+          <w:iCs w:val="false"/>
+          <w:sz w:val="22"/>
+          <w:szCs w:val="22"/>
+        </w:rPr>
+      </w:r>
+    </w:p>
+    <w:p>
+      <w:pPr>
+        <w:pStyle w:val="Default"/>
+        <w:rPr>
+          <w:b w:val="false"/>
+          <w:b w:val="false"/>
+          <w:bCs w:val="false"/>
+          <w:i w:val="false"/>
+          <w:i w:val="false"/>
+          <w:iCs w:val="false"/>
+          <w:sz w:val="22"/>
+          <w:szCs w:val="22"/>
+        </w:rPr>
+      </w:pPr>
+      <w:r>
+        <w:rPr>
+          <w:b w:val="false"/>
+          <w:bCs w:val="false"/>
+          <w:i w:val="false"/>
+          <w:iCs w:val="false"/>
+          <w:sz w:val="22"/>
+          <w:szCs w:val="22"/>
+        </w:rPr>
+        <w:t xml:space="preserve">Choum A, Yang, J. Chelf, B. Hallem, S. Engler, D. (2001) </w:t>
+      </w:r>
+      <w:r>
+        <w:rPr>
+          <w:b w:val="false"/>
+          <w:bCs w:val="false"/>
+          <w:i/>
+          <w:iCs/>
+          <w:sz w:val="22"/>
+          <w:szCs w:val="22"/>
+        </w:rPr>
+        <w:t>An Empirical Study of Operating Systems Errors</w:t>
+      </w:r>
+    </w:p>
+    <w:p>
+      <w:pPr>
+        <w:pStyle w:val="Default"/>
+        <w:rPr>
+          <w:b/>
+          <w:b/>
+          <w:bCs/>
+          <w:sz w:val="22"/>
+          <w:szCs w:val="22"/>
+        </w:rPr>
+      </w:pPr>
+      <w:r>
+        <w:rPr>
+          <w:b/>
+          <w:bCs/>
+          <w:sz w:val="22"/>
+          <w:szCs w:val="22"/>
+        </w:rPr>
+      </w:r>
+    </w:p>
+    <w:p>
+      <w:pPr>
+        <w:pStyle w:val="Default"/>
+        <w:rPr>
+          <w:b w:val="false"/>
+          <w:b w:val="false"/>
+          <w:bCs w:val="false"/>
+          <w:i w:val="false"/>
+          <w:i w:val="false"/>
+          <w:iCs w:val="false"/>
+          <w:sz w:val="22"/>
+          <w:szCs w:val="22"/>
+        </w:rPr>
+      </w:pPr>
+      <w:r>
+        <w:rPr>
+          <w:b w:val="false"/>
+          <w:bCs w:val="false"/>
+          <w:i w:val="false"/>
+          <w:iCs w:val="false"/>
+          <w:sz w:val="22"/>
+          <w:szCs w:val="22"/>
+        </w:rPr>
+        <w:t xml:space="preserve">Palix, N. Calves, C. Thomas, G. Lawall, J. Saha, S. Muller, S. (2011) </w:t>
+      </w:r>
+      <w:r>
+        <w:rPr>
+          <w:b w:val="false"/>
+          <w:bCs w:val="false"/>
+          <w:i/>
+          <w:iCs/>
+          <w:sz w:val="22"/>
+          <w:szCs w:val="22"/>
+        </w:rPr>
+        <w:t>Faults in Linux: Ten Years Later</w:t>
+      </w:r>
+    </w:p>
+    <w:p>
+      <w:pPr>
+        <w:pStyle w:val="Default"/>
+        <w:rPr>
+          <w:i/>
+          <w:i/>
+          <w:iCs/>
+        </w:rPr>
+      </w:pPr>
+      <w:r>
+        <w:rPr>
+          <w:b w:val="false"/>
+          <w:bCs w:val="false"/>
+          <w:i w:val="false"/>
+          <w:iCs w:val="false"/>
+          <w:sz w:val="22"/>
+          <w:szCs w:val="22"/>
+        </w:rPr>
+      </w:r>
+    </w:p>
+    <w:p>
+      <w:pPr>
+        <w:pStyle w:val="Default"/>
+        <w:rPr>
+          <w:b w:val="false"/>
+          <w:b w:val="false"/>
+          <w:bCs w:val="false"/>
+          <w:i w:val="false"/>
+          <w:i w:val="false"/>
+          <w:iCs w:val="false"/>
+          <w:sz w:val="22"/>
+          <w:szCs w:val="22"/>
+        </w:rPr>
+      </w:pPr>
+      <w:r>
+        <w:rPr>
+          <w:b w:val="false"/>
+          <w:bCs w:val="false"/>
+          <w:i w:val="false"/>
+          <w:iCs w:val="false"/>
+          <w:sz w:val="22"/>
+          <w:szCs w:val="22"/>
+        </w:rPr>
+        <w:t xml:space="preserve">Chen, H. Mao, Y. Wang, X. Zhou, D. Zeldovich, N. Kaashoek M. F. (2011) </w:t>
+      </w:r>
+      <w:r>
+        <w:rPr>
+          <w:b w:val="false"/>
+          <w:bCs w:val="false"/>
+          <w:i/>
+          <w:iCs/>
+          <w:sz w:val="22"/>
+          <w:szCs w:val="22"/>
+        </w:rPr>
+        <w:t>Linux Kernel vulnerabilities: State-of-the-art defenses and open problems</w:t>
+      </w:r>
+    </w:p>
+    <w:p>
+      <w:pPr>
+        <w:pStyle w:val="Default"/>
+        <w:rPr>
+          <w:b w:val="false"/>
+          <w:b w:val="false"/>
+          <w:bCs w:val="false"/>
+          <w:i w:val="false"/>
+          <w:i w:val="false"/>
+          <w:iCs w:val="false"/>
+          <w:sz w:val="22"/>
+          <w:szCs w:val="22"/>
+        </w:rPr>
+      </w:pPr>
+      <w:r>
+        <w:rPr>
+          <w:b w:val="false"/>
+          <w:bCs w:val="false"/>
+          <w:i w:val="false"/>
+          <w:iCs w:val="false"/>
           <w:sz w:val="22"/>
           <w:szCs w:val="22"/>
         </w:rPr>
@@ -934,6 +1688,38 @@
     </w:p>
     <w:p>
       <w:pPr>
+        <w:pStyle w:val="Default"/>
+        <w:rPr>
+          <w:sz w:val="22"/>
+          <w:szCs w:val="22"/>
+        </w:rPr>
+      </w:pPr>
+      <w:r>
+        <w:rPr/>
+      </w:r>
+    </w:p>
+    <w:p>
+      <w:pPr>
+        <w:pStyle w:val="Normal"/>
+        <w:ind w:hanging="0"/>
+        <w:rPr>
+          <w:rFonts w:ascii="Arial" w:hAnsi="Arial" w:cs="Arial"/>
+          <w:b w:val="false"/>
+          <w:b w:val="false"/>
+          <w:bCs w:val="false"/>
+        </w:rPr>
+      </w:pPr>
+      <w:r>
+        <w:rPr>
+          <w:rFonts w:cs="Arial" w:ascii="Arial" w:hAnsi="Arial"/>
+          <w:b w:val="false"/>
+          <w:bCs w:val="false"/>
+        </w:rPr>
+        <w:t>Personal workstation with Linux OS installed</w:t>
+      </w:r>
+    </w:p>
+    <w:p>
+      <w:pPr>
         <w:pStyle w:val="Normal"/>
         <w:ind w:hanging="0"/>
         <w:rPr>
@@ -951,25 +1737,13 @@
         </w:rPr>
         <w:t xml:space="preserve">Raspberry Pi 400 </w:t>
       </w:r>
-    </w:p>
-    <w:p>
-      <w:pPr>
-        <w:pStyle w:val="Normal"/>
-        <w:ind w:hanging="0"/>
-        <w:rPr>
-          <w:rFonts w:ascii="Arial" w:hAnsi="Arial" w:cs="Arial"/>
-          <w:b w:val="false"/>
-          <w:b w:val="false"/>
-          <w:bCs w:val="false"/>
-        </w:rPr>
-      </w:pPr>
-      <w:r>
-        <w:rPr>
-          <w:rFonts w:cs="Arial" w:ascii="Arial" w:hAnsi="Arial"/>
-          <w:b w:val="false"/>
-          <w:bCs w:val="false"/>
-        </w:rPr>
-        <w:t>Desktop Workstation with Linux OS</w:t>
+      <w:r>
+        <w:rPr>
+          <w:rFonts w:cs="Arial" w:ascii="Arial" w:hAnsi="Arial"/>
+          <w:b w:val="false"/>
+          <w:bCs w:val="false"/>
+        </w:rPr>
+        <w:t>(used as development/test machine)</w:t>
       </w:r>
     </w:p>
     <w:p>
@@ -1004,35 +1778,34 @@
         </w:rPr>
       </w:pPr>
       <w:r>
-        <w:rPr>
-          <w:rFonts w:cs="Arial" w:ascii="Arial" w:hAnsi="Arial"/>
-          <w:b w:val="false"/>
-          <w:bCs w:val="false"/>
-        </w:rPr>
-        <w:t>R</w:t>
-      </w:r>
-      <w:r>
-        <w:rPr>
-          <w:rFonts w:cs="Arial" w:ascii="Arial" w:hAnsi="Arial"/>
-          <w:b w:val="false"/>
-          <w:bCs w:val="false"/>
-        </w:rPr>
-        <w:t>USTC</w:t>
-      </w:r>
-      <w:r>
-        <w:rPr>
-          <w:rFonts w:cs="Arial" w:ascii="Arial" w:hAnsi="Arial"/>
-          <w:b w:val="false"/>
-          <w:bCs w:val="false"/>
-        </w:rPr>
-        <w:t xml:space="preserve"> Compiler</w:t>
-      </w:r>
-    </w:p>
-    <w:p>
-      <w:pPr>
-        <w:pStyle w:val="Normal"/>
-        <w:ind w:hanging="0"/>
         <w:rPr/>
+      </w:r>
+    </w:p>
+    <w:p>
+      <w:pPr>
+        <w:pStyle w:val="Normal"/>
+        <w:ind w:hanging="0"/>
+        <w:rPr>
+          <w:rFonts w:ascii="Arial" w:hAnsi="Arial" w:cs="Arial"/>
+          <w:b w:val="false"/>
+          <w:b w:val="false"/>
+          <w:bCs w:val="false"/>
+        </w:rPr>
+      </w:pPr>
+      <w:r>
+        <w:rPr>
+          <w:rFonts w:cs="Arial" w:ascii="Arial" w:hAnsi="Arial"/>
+          <w:b w:val="false"/>
+          <w:bCs w:val="false"/>
+        </w:rPr>
+        <w:t>RUSTC Compiler</w:t>
+      </w:r>
+    </w:p>
+    <w:p>
+      <w:pPr>
+        <w:pStyle w:val="Normal"/>
+        <w:ind w:hanging="0"/>
+        <w:rPr/>
       </w:pPr>
       <w:r>
         <w:rPr>
@@ -1077,37 +1850,109 @@
       <w:pPr>
         <w:pStyle w:val="Normal"/>
         <w:ind w:hanging="0"/>
-        <w:rPr>
-          <w:rFonts w:ascii="Arial" w:hAnsi="Arial" w:cs="Arial"/>
-          <w:b w:val="false"/>
-          <w:b w:val="false"/>
-          <w:bCs w:val="false"/>
-        </w:rPr>
-      </w:pPr>
-      <w:r>
-        <w:rPr>
-          <w:rFonts w:cs="Arial" w:ascii="Arial" w:hAnsi="Arial"/>
-          <w:b w:val="false"/>
-          <w:bCs w:val="false"/>
-        </w:rPr>
-      </w:r>
-    </w:p>
-    <w:p>
-      <w:pPr>
-        <w:pStyle w:val="Normal"/>
-        <w:ind w:hanging="0"/>
-        <w:rPr>
-          <w:rFonts w:ascii="Arial" w:hAnsi="Arial" w:cs="Arial"/>
-          <w:b w:val="false"/>
-          <w:b w:val="false"/>
-          <w:bCs w:val="false"/>
-        </w:rPr>
-      </w:pPr>
-      <w:r>
-        <w:rPr>
-          <w:rFonts w:cs="Arial" w:ascii="Arial" w:hAnsi="Arial"/>
-          <w:b w:val="false"/>
-          <w:bCs w:val="false"/>
+        <w:rPr/>
+      </w:pPr>
+      <w:r>
+        <w:rPr>
+          <w:rFonts w:cs="Arial" w:ascii="Arial" w:hAnsi="Arial"/>
+          <w:b w:val="false"/>
+          <w:bCs w:val="false"/>
+        </w:rPr>
+        <w:t>Trello (project/task management)</w:t>
+      </w:r>
+    </w:p>
+    <w:p>
+      <w:pPr>
+        <w:pStyle w:val="Normal"/>
+        <w:ind w:hanging="0"/>
+        <w:rPr>
+          <w:rFonts w:ascii="Arial" w:hAnsi="Arial" w:cs="Arial"/>
+          <w:b w:val="false"/>
+          <w:b w:val="false"/>
+          <w:bCs w:val="false"/>
+        </w:rPr>
+      </w:pPr>
+      <w:r>
+        <w:rPr>
+          <w:rFonts w:cs="Arial" w:ascii="Arial" w:hAnsi="Arial"/>
+          <w:b w:val="false"/>
+          <w:bCs w:val="false"/>
+        </w:rPr>
+      </w:r>
+    </w:p>
+    <w:p>
+      <w:pPr>
+        <w:pStyle w:val="Normal"/>
+        <w:ind w:hanging="0"/>
+        <w:rPr>
+          <w:rFonts w:ascii="Arial" w:hAnsi="Arial" w:cs="Arial"/>
+          <w:b w:val="false"/>
+          <w:b w:val="false"/>
+          <w:bCs w:val="false"/>
+        </w:rPr>
+      </w:pPr>
+      <w:r>
+        <w:rPr>
+          <w:rFonts w:cs="Arial" w:ascii="Arial" w:hAnsi="Arial"/>
+          <w:b w:val="false"/>
+          <w:bCs w:val="false"/>
+        </w:rPr>
+      </w:r>
+    </w:p>
+    <w:p>
+      <w:pPr>
+        <w:pStyle w:val="Normal"/>
+        <w:ind w:hanging="0"/>
+        <w:rPr>
+          <w:rFonts w:ascii="Arial" w:hAnsi="Arial" w:cs="Arial"/>
+          <w:b/>
+          <w:b/>
+          <w:bCs/>
+        </w:rPr>
+      </w:pPr>
+      <w:r>
+        <w:rPr>
+          <w:rFonts w:cs="Arial" w:ascii="Arial" w:hAnsi="Arial"/>
+          <w:b/>
+          <w:bCs/>
+        </w:rPr>
+      </w:r>
+    </w:p>
+    <w:p>
+      <w:pPr>
+        <w:pStyle w:val="Normal"/>
+        <w:ind w:hanging="0"/>
+        <w:rPr>
+          <w:rFonts w:ascii="Arial" w:hAnsi="Arial" w:cs="Arial"/>
+          <w:b/>
+          <w:b/>
+          <w:bCs/>
+        </w:rPr>
+      </w:pPr>
+      <w:r>
+        <w:rPr>
+          <w:rFonts w:cs="Arial" w:ascii="Arial" w:hAnsi="Arial"/>
+          <w:b/>
+          <w:bCs/>
+        </w:rPr>
+      </w:r>
+    </w:p>
+    <w:p>
+      <w:pPr>
+        <w:pStyle w:val="Normal"/>
+        <w:ind w:hanging="0"/>
+        <w:rPr>
+          <w:rFonts w:ascii="Arial" w:hAnsi="Arial" w:cs="Arial"/>
+          <w:b/>
+          <w:b/>
+          <w:bCs/>
+        </w:rPr>
+      </w:pPr>
+      <w:r>
+        <w:rPr>
+          <w:rFonts w:cs="Arial" w:ascii="Arial" w:hAnsi="Arial"/>
+          <w:b/>
+          <w:bCs/>
         </w:rPr>
       </w:r>
     </w:p>
@@ -1257,100 +2102,112 @@
       <w:r>
         <w:rPr>
           <w:rFonts w:cs="Arial" w:ascii="Arial" w:hAnsi="Arial"/>
-          <w:b/>
-          <w:bCs/>
-        </w:rPr>
-        <w:t xml:space="preserve"> </w:t>
-      </w:r>
-      <w:r>
-        <w:rPr>
-          <w:rFonts w:cs="Arial" w:ascii="Arial" w:hAnsi="Arial"/>
-        </w:rPr>
-        <w:t xml:space="preserve">e.g. </w:t>
-        <w:tab/>
-        <w:t xml:space="preserve">Introduction </w:t>
-        <w:tab/>
-        <w:tab/>
-        <w:tab/>
-        <w:t xml:space="preserve">10 </w:t>
-      </w:r>
-    </w:p>
-    <w:p>
-      <w:pPr>
-        <w:pStyle w:val="Normal"/>
-        <w:ind w:left="2880" w:firstLine="720"/>
-        <w:rPr>
-          <w:rFonts w:ascii="Arial" w:hAnsi="Arial" w:cs="Arial"/>
-        </w:rPr>
-      </w:pPr>
-      <w:r>
-        <w:rPr>
-          <w:rFonts w:cs="Arial" w:ascii="Arial" w:hAnsi="Arial"/>
-        </w:rPr>
-        <w:t>..</w:t>
-      </w:r>
-    </w:p>
-    <w:p>
-      <w:pPr>
-        <w:pStyle w:val="Normal"/>
-        <w:ind w:hanging="0"/>
-        <w:rPr>
-          <w:rFonts w:ascii="Arial" w:hAnsi="Arial" w:cs="Arial"/>
-        </w:rPr>
-      </w:pPr>
-      <w:r>
-        <w:rPr>
-          <w:rFonts w:cs="Arial" w:ascii="Arial" w:hAnsi="Arial"/>
-        </w:rPr>
-        <w:t xml:space="preserve"> </w:t>
-      </w:r>
-      <w:r>
-        <w:rPr>
-          <w:rFonts w:cs="Arial" w:ascii="Arial" w:hAnsi="Arial"/>
-        </w:rPr>
+        </w:rPr>
+        <w:t>Background</w:t>
         <w:tab/>
         <w:tab/>
         <w:tab/>
         <w:tab/>
-        <w:tab/>
-        <w:t xml:space="preserve">.. </w:t>
-      </w:r>
-    </w:p>
-    <w:p>
-      <w:pPr>
-        <w:pStyle w:val="Normal"/>
-        <w:ind w:firstLine="720"/>
-        <w:rPr>
-          <w:rFonts w:ascii="Arial" w:hAnsi="Arial" w:cs="Arial"/>
-        </w:rPr>
-      </w:pPr>
-      <w:r>
-        <w:rPr>
-          <w:rFonts w:cs="Arial" w:ascii="Arial" w:hAnsi="Arial"/>
-        </w:rPr>
-        <w:t xml:space="preserve">Conclusion </w:t>
+        <w:t>10</w:t>
+      </w:r>
+    </w:p>
+    <w:p>
+      <w:pPr>
+        <w:pStyle w:val="Normal"/>
+        <w:ind w:hanging="0"/>
+        <w:rPr>
+          <w:rFonts w:ascii="Arial" w:hAnsi="Arial" w:cs="Arial"/>
+        </w:rPr>
+      </w:pPr>
+      <w:r>
+        <w:rPr>
+          <w:rFonts w:cs="Arial" w:ascii="Arial" w:hAnsi="Arial"/>
+        </w:rPr>
+        <w:t>Literature Review</w:t>
         <w:tab/>
         <w:tab/>
         <w:tab/>
-        <w:t xml:space="preserve">10 </w:t>
-      </w:r>
-    </w:p>
-    <w:p>
-      <w:pPr>
-        <w:pStyle w:val="Normal"/>
-        <w:ind w:firstLine="720"/>
-        <w:rPr>
-          <w:rFonts w:ascii="Arial" w:hAnsi="Arial" w:cs="Arial"/>
-        </w:rPr>
-      </w:pPr>
-      <w:r>
-        <w:rPr>
-          <w:rFonts w:cs="Arial" w:ascii="Arial" w:hAnsi="Arial"/>
-        </w:rPr>
-        <w:t>Critical Self-Appraisal</w:t>
+        <w:t>20</w:t>
+      </w:r>
+    </w:p>
+    <w:p>
+      <w:pPr>
+        <w:pStyle w:val="Normal"/>
+        <w:ind w:hanging="0"/>
+        <w:rPr>
+          <w:rFonts w:ascii="Arial" w:hAnsi="Arial" w:cs="Arial"/>
+        </w:rPr>
+      </w:pPr>
+      <w:r>
+        <w:rPr>
+          <w:rFonts w:cs="Arial" w:ascii="Arial" w:hAnsi="Arial"/>
+        </w:rPr>
+        <w:t>Development</w:t>
         <w:tab/>
         <w:tab/>
-        <w:t>5</w:t>
+        <w:tab/>
+        <w:tab/>
+        <w:t>40</w:t>
+      </w:r>
+    </w:p>
+    <w:p>
+      <w:pPr>
+        <w:pStyle w:val="Normal"/>
+        <w:ind w:hanging="0"/>
+        <w:rPr>
+          <w:rFonts w:ascii="Arial" w:hAnsi="Arial" w:cs="Arial"/>
+        </w:rPr>
+      </w:pPr>
+      <w:r>
+        <w:rPr>
+          <w:rFonts w:cs="Arial" w:ascii="Arial" w:hAnsi="Arial"/>
+        </w:rPr>
+        <w:t>Experiments</w:t>
+        <w:tab/>
+        <w:tab/>
+        <w:tab/>
+        <w:tab/>
+        <w:t>10</w:t>
+      </w:r>
+    </w:p>
+    <w:p>
+      <w:pPr>
+        <w:pStyle w:val="Normal"/>
+        <w:ind w:hanging="0"/>
+        <w:rPr>
+          <w:rFonts w:ascii="Arial" w:hAnsi="Arial" w:cs="Arial"/>
+        </w:rPr>
+      </w:pPr>
+      <w:r>
+        <w:rPr>
+          <w:rFonts w:cs="Arial" w:ascii="Arial" w:hAnsi="Arial"/>
+        </w:rPr>
+        <w:t>Conclusion</w:t>
+        <w:tab/>
+        <w:tab/>
+        <w:tab/>
+        <w:tab/>
+        <w:t>10</w:t>
+      </w:r>
+    </w:p>
+    <w:p>
+      <w:pPr>
+        <w:pStyle w:val="Normal"/>
+        <w:ind w:hanging="0"/>
+        <w:rPr>
+          <w:rFonts w:ascii="Arial" w:hAnsi="Arial" w:cs="Arial"/>
+        </w:rPr>
+      </w:pPr>
+      <w:r>
+        <w:rPr>
+          <w:rFonts w:cs="Arial" w:ascii="Arial" w:hAnsi="Arial"/>
+        </w:rPr>
+        <w:t>Reflection</w:t>
+        <w:tab/>
+        <w:tab/>
+        <w:tab/>
+        <w:tab/>
+        <w:t>10</w:t>
       </w:r>
     </w:p>
     <w:p>
@@ -2564,6 +3421,280 @@
   <w:abstractNum w:abstractNumId="2">
     <w:lvl w:ilvl="0">
       <w:start w:val="1"/>
+      <w:numFmt w:val="bullet"/>
+      <w:lvlText w:val=""/>
+      <w:lvlJc w:val="left"/>
+      <w:pPr>
+        <w:tabs>
+          <w:tab w:val="num" w:pos="720"/>
+        </w:tabs>
+        <w:ind w:left="720" w:hanging="360"/>
+      </w:pPr>
+      <w:rPr>
+        <w:rFonts w:ascii="Symbol" w:hAnsi="Symbol" w:cs="Symbol" w:hint="default"/>
+      </w:rPr>
+    </w:lvl>
+    <w:lvl w:ilvl="1">
+      <w:start w:val="1"/>
+      <w:numFmt w:val="bullet"/>
+      <w:lvlText w:val="◦"/>
+      <w:lvlJc w:val="left"/>
+      <w:pPr>
+        <w:tabs>
+          <w:tab w:val="num" w:pos="1080"/>
+        </w:tabs>
+        <w:ind w:left="1080" w:hanging="360"/>
+      </w:pPr>
+      <w:rPr>
+        <w:rFonts w:ascii="OpenSymbol" w:hAnsi="OpenSymbol" w:cs="OpenSymbol" w:hint="default"/>
+      </w:rPr>
+    </w:lvl>
+    <w:lvl w:ilvl="2">
+      <w:start w:val="1"/>
+      <w:numFmt w:val="bullet"/>
+      <w:lvlText w:val="▪"/>
+      <w:lvlJc w:val="left"/>
+      <w:pPr>
+        <w:tabs>
+          <w:tab w:val="num" w:pos="1440"/>
+        </w:tabs>
+        <w:ind w:left="1440" w:hanging="360"/>
+      </w:pPr>
+      <w:rPr>
+        <w:rFonts w:ascii="OpenSymbol" w:hAnsi="OpenSymbol" w:cs="OpenSymbol" w:hint="default"/>
+      </w:rPr>
+    </w:lvl>
+    <w:lvl w:ilvl="3">
+      <w:start w:val="1"/>
+      <w:numFmt w:val="bullet"/>
+      <w:lvlText w:val=""/>
+      <w:lvlJc w:val="left"/>
+      <w:pPr>
+        <w:tabs>
+          <w:tab w:val="num" w:pos="1800"/>
+        </w:tabs>
+        <w:ind w:left="1800" w:hanging="360"/>
+      </w:pPr>
+      <w:rPr>
+        <w:rFonts w:ascii="Symbol" w:hAnsi="Symbol" w:cs="Symbol" w:hint="default"/>
+      </w:rPr>
+    </w:lvl>
+    <w:lvl w:ilvl="4">
+      <w:start w:val="1"/>
+      <w:numFmt w:val="bullet"/>
+      <w:lvlText w:val="◦"/>
+      <w:lvlJc w:val="left"/>
+      <w:pPr>
+        <w:tabs>
+          <w:tab w:val="num" w:pos="2160"/>
+        </w:tabs>
+        <w:ind w:left="2160" w:hanging="360"/>
+      </w:pPr>
+      <w:rPr>
+        <w:rFonts w:ascii="OpenSymbol" w:hAnsi="OpenSymbol" w:cs="OpenSymbol" w:hint="default"/>
+      </w:rPr>
+    </w:lvl>
+    <w:lvl w:ilvl="5">
+      <w:start w:val="1"/>
+      <w:numFmt w:val="bullet"/>
+      <w:lvlText w:val="▪"/>
+      <w:lvlJc w:val="left"/>
+      <w:pPr>
+        <w:tabs>
+          <w:tab w:val="num" w:pos="2520"/>
+        </w:tabs>
+        <w:ind w:left="2520" w:hanging="360"/>
+      </w:pPr>
+      <w:rPr>
+        <w:rFonts w:ascii="OpenSymbol" w:hAnsi="OpenSymbol" w:cs="OpenSymbol" w:hint="default"/>
+      </w:rPr>
+    </w:lvl>
+    <w:lvl w:ilvl="6">
+      <w:start w:val="1"/>
+      <w:numFmt w:val="bullet"/>
+      <w:lvlText w:val=""/>
+      <w:lvlJc w:val="left"/>
+      <w:pPr>
+        <w:tabs>
+          <w:tab w:val="num" w:pos="2880"/>
+        </w:tabs>
+        <w:ind w:left="2880" w:hanging="360"/>
+      </w:pPr>
+      <w:rPr>
+        <w:rFonts w:ascii="Symbol" w:hAnsi="Symbol" w:cs="Symbol" w:hint="default"/>
+      </w:rPr>
+    </w:lvl>
+    <w:lvl w:ilvl="7">
+      <w:start w:val="1"/>
+      <w:numFmt w:val="bullet"/>
+      <w:lvlText w:val="◦"/>
+      <w:lvlJc w:val="left"/>
+      <w:pPr>
+        <w:tabs>
+          <w:tab w:val="num" w:pos="3240"/>
+        </w:tabs>
+        <w:ind w:left="3240" w:hanging="360"/>
+      </w:pPr>
+      <w:rPr>
+        <w:rFonts w:ascii="OpenSymbol" w:hAnsi="OpenSymbol" w:cs="OpenSymbol" w:hint="default"/>
+      </w:rPr>
+    </w:lvl>
+    <w:lvl w:ilvl="8">
+      <w:start w:val="1"/>
+      <w:numFmt w:val="bullet"/>
+      <w:lvlText w:val="▪"/>
+      <w:lvlJc w:val="left"/>
+      <w:pPr>
+        <w:tabs>
+          <w:tab w:val="num" w:pos="3600"/>
+        </w:tabs>
+        <w:ind w:left="3600" w:hanging="360"/>
+      </w:pPr>
+      <w:rPr>
+        <w:rFonts w:ascii="OpenSymbol" w:hAnsi="OpenSymbol" w:cs="OpenSymbol" w:hint="default"/>
+      </w:rPr>
+    </w:lvl>
+  </w:abstractNum>
+  <w:abstractNum w:abstractNumId="3">
+    <w:lvl w:ilvl="0">
+      <w:start w:val="1"/>
+      <w:numFmt w:val="bullet"/>
+      <w:lvlText w:val=""/>
+      <w:lvlJc w:val="left"/>
+      <w:pPr>
+        <w:tabs>
+          <w:tab w:val="num" w:pos="720"/>
+        </w:tabs>
+        <w:ind w:left="720" w:hanging="360"/>
+      </w:pPr>
+      <w:rPr>
+        <w:rFonts w:ascii="Symbol" w:hAnsi="Symbol" w:cs="Symbol" w:hint="default"/>
+      </w:rPr>
+    </w:lvl>
+    <w:lvl w:ilvl="1">
+      <w:start w:val="1"/>
+      <w:numFmt w:val="bullet"/>
+      <w:lvlText w:val="◦"/>
+      <w:lvlJc w:val="left"/>
+      <w:pPr>
+        <w:tabs>
+          <w:tab w:val="num" w:pos="1080"/>
+        </w:tabs>
+        <w:ind w:left="1080" w:hanging="360"/>
+      </w:pPr>
+      <w:rPr>
+        <w:rFonts w:ascii="OpenSymbol" w:hAnsi="OpenSymbol" w:cs="OpenSymbol" w:hint="default"/>
+      </w:rPr>
+    </w:lvl>
+    <w:lvl w:ilvl="2">
+      <w:start w:val="1"/>
+      <w:numFmt w:val="bullet"/>
+      <w:lvlText w:val="▪"/>
+      <w:lvlJc w:val="left"/>
+      <w:pPr>
+        <w:tabs>
+          <w:tab w:val="num" w:pos="1440"/>
+        </w:tabs>
+        <w:ind w:left="1440" w:hanging="360"/>
+      </w:pPr>
+      <w:rPr>
+        <w:rFonts w:ascii="OpenSymbol" w:hAnsi="OpenSymbol" w:cs="OpenSymbol" w:hint="default"/>
+      </w:rPr>
+    </w:lvl>
+    <w:lvl w:ilvl="3">
+      <w:start w:val="1"/>
+      <w:numFmt w:val="bullet"/>
+      <w:lvlText w:val=""/>
+      <w:lvlJc w:val="left"/>
+      <w:pPr>
+        <w:tabs>
+          <w:tab w:val="num" w:pos="1800"/>
+        </w:tabs>
+        <w:ind w:left="1800" w:hanging="360"/>
+      </w:pPr>
+      <w:rPr>
+        <w:rFonts w:ascii="Symbol" w:hAnsi="Symbol" w:cs="Symbol" w:hint="default"/>
+      </w:rPr>
+    </w:lvl>
+    <w:lvl w:ilvl="4">
+      <w:start w:val="1"/>
+      <w:numFmt w:val="bullet"/>
+      <w:lvlText w:val="◦"/>
+      <w:lvlJc w:val="left"/>
+      <w:pPr>
+        <w:tabs>
+          <w:tab w:val="num" w:pos="2160"/>
+        </w:tabs>
+        <w:ind w:left="2160" w:hanging="360"/>
+      </w:pPr>
+      <w:rPr>
+        <w:rFonts w:ascii="OpenSymbol" w:hAnsi="OpenSymbol" w:cs="OpenSymbol" w:hint="default"/>
+      </w:rPr>
+    </w:lvl>
+    <w:lvl w:ilvl="5">
+      <w:start w:val="1"/>
+      <w:numFmt w:val="bullet"/>
+      <w:lvlText w:val="▪"/>
+      <w:lvlJc w:val="left"/>
+      <w:pPr>
+        <w:tabs>
+          <w:tab w:val="num" w:pos="2520"/>
+        </w:tabs>
+        <w:ind w:left="2520" w:hanging="360"/>
+      </w:pPr>
+      <w:rPr>
+        <w:rFonts w:ascii="OpenSymbol" w:hAnsi="OpenSymbol" w:cs="OpenSymbol" w:hint="default"/>
+      </w:rPr>
+    </w:lvl>
+    <w:lvl w:ilvl="6">
+      <w:start w:val="1"/>
+      <w:numFmt w:val="bullet"/>
+      <w:lvlText w:val=""/>
+      <w:lvlJc w:val="left"/>
+      <w:pPr>
+        <w:tabs>
+          <w:tab w:val="num" w:pos="2880"/>
+        </w:tabs>
+        <w:ind w:left="2880" w:hanging="360"/>
+      </w:pPr>
+      <w:rPr>
+        <w:rFonts w:ascii="Symbol" w:hAnsi="Symbol" w:cs="Symbol" w:hint="default"/>
+      </w:rPr>
+    </w:lvl>
+    <w:lvl w:ilvl="7">
+      <w:start w:val="1"/>
+      <w:numFmt w:val="bullet"/>
+      <w:lvlText w:val="◦"/>
+      <w:lvlJc w:val="left"/>
+      <w:pPr>
+        <w:tabs>
+          <w:tab w:val="num" w:pos="3240"/>
+        </w:tabs>
+        <w:ind w:left="3240" w:hanging="360"/>
+      </w:pPr>
+      <w:rPr>
+        <w:rFonts w:ascii="OpenSymbol" w:hAnsi="OpenSymbol" w:cs="OpenSymbol" w:hint="default"/>
+      </w:rPr>
+    </w:lvl>
+    <w:lvl w:ilvl="8">
+      <w:start w:val="1"/>
+      <w:numFmt w:val="bullet"/>
+      <w:lvlText w:val="▪"/>
+      <w:lvlJc w:val="left"/>
+      <w:pPr>
+        <w:tabs>
+          <w:tab w:val="num" w:pos="3600"/>
+        </w:tabs>
+        <w:ind w:left="3600" w:hanging="360"/>
+      </w:pPr>
+      <w:rPr>
+        <w:rFonts w:ascii="OpenSymbol" w:hAnsi="OpenSymbol" w:cs="OpenSymbol" w:hint="default"/>
+      </w:rPr>
+    </w:lvl>
+  </w:abstractNum>
+  <w:abstractNum w:abstractNumId="4">
+    <w:lvl w:ilvl="0">
+      <w:start w:val="1"/>
       <w:numFmt w:val="none"/>
       <w:suff w:val="nothing"/>
       <w:lvlText w:val=""/>
@@ -2685,6 +3816,12 @@
   </w:num>
   <w:num w:numId="2">
     <w:abstractNumId w:val="2"/>
+  </w:num>
+  <w:num w:numId="3">
+    <w:abstractNumId w:val="3"/>
+  </w:num>
+  <w:num w:numId="4">
+    <w:abstractNumId w:val="4"/>
   </w:num>
 </w:numbering>
 </file>
@@ -3213,6 +4350,13 @@
     <w:qFormat/>
     <w:rPr/>
   </w:style>
+  <w:style w:type="character" w:styleId="Bullets">
+    <w:name w:val="Bullets"/>
+    <w:qFormat/>
+    <w:rPr>
+      <w:rFonts w:ascii="OpenSymbol" w:hAnsi="OpenSymbol" w:eastAsia="OpenSymbol" w:cs="OpenSymbol"/>
+    </w:rPr>
+  </w:style>
   <w:style w:type="paragraph" w:styleId="Heading">
     <w:name w:val="Heading"/>
     <w:basedOn w:val="Normal"/>

</xml_diff>

<commit_message>
Updated project spec form
</commit_message>
<xml_diff>
--- a/Admin/B00415210 Hons Project Specification Form 2022-23.docx
+++ b/Admin/B00415210 Hons Project Specification Form 2022-23.docx
@@ -102,8 +102,6 @@
       </w:r>
       <w:r>
         <w:rPr>
-          <w:b w:val="false"/>
-          <w:bCs w:val="false"/>
           <w:sz w:val="22"/>
           <w:szCs w:val="22"/>
         </w:rPr>
@@ -148,8 +146,6 @@
       </w:r>
       <w:r>
         <w:rPr>
-          <w:b w:val="false"/>
-          <w:bCs w:val="false"/>
           <w:sz w:val="22"/>
           <w:szCs w:val="22"/>
         </w:rPr>
@@ -170,8 +166,6 @@
       </w:r>
       <w:r>
         <w:rPr>
-          <w:b w:val="false"/>
-          <w:bCs w:val="false"/>
           <w:sz w:val="22"/>
           <w:szCs w:val="22"/>
         </w:rPr>
@@ -265,8 +259,6 @@
       </w:r>
       <w:r>
         <w:rPr>
-          <w:b w:val="false"/>
-          <w:bCs w:val="false"/>
           <w:sz w:val="22"/>
           <w:szCs w:val="22"/>
         </w:rPr>
@@ -321,8 +313,6 @@
       </w:r>
       <w:r>
         <w:rPr>
-          <w:i w:val="false"/>
-          <w:iCs w:val="false"/>
           <w:sz w:val="22"/>
           <w:szCs w:val="22"/>
         </w:rPr>
@@ -373,170 +363,82 @@
     <w:p>
       <w:pPr>
         <w:pStyle w:val="Default"/>
-        <w:rPr>
-          <w:b w:val="false"/>
-          <w:b w:val="false"/>
-          <w:bCs w:val="false"/>
-          <w:i w:val="false"/>
-          <w:i w:val="false"/>
-          <w:iCs w:val="false"/>
-        </w:rPr>
-      </w:pPr>
-      <w:r>
-        <w:rPr>
-          <w:b w:val="false"/>
-          <w:bCs w:val="false"/>
-          <w:i w:val="false"/>
-          <w:iCs w:val="false"/>
-        </w:rPr>
+        <w:rPr/>
+      </w:pPr>
+      <w:r>
+        <w:rPr/>
         <w:t>Device Drivers within Operating Systems suffer from numerous issues, one of which being the use of unsafe programming languages. This project seeks to test if Rust would be a suitable, safe candidate to replace the C programming language in drivers, exploring exactly how this task might be carried out.</w:t>
       </w:r>
     </w:p>
     <w:p>
       <w:pPr>
         <w:pStyle w:val="Default"/>
-        <w:rPr>
-          <w:b w:val="false"/>
-          <w:b w:val="false"/>
-          <w:bCs w:val="false"/>
-          <w:i w:val="false"/>
-          <w:i w:val="false"/>
-          <w:iCs w:val="false"/>
-        </w:rPr>
-      </w:pPr>
-      <w:r>
-        <w:rPr>
-          <w:b w:val="false"/>
-          <w:bCs w:val="false"/>
-          <w:i w:val="false"/>
-          <w:iCs w:val="false"/>
-        </w:rPr>
-      </w:r>
-    </w:p>
-    <w:p>
-      <w:pPr>
-        <w:pStyle w:val="Default"/>
-        <w:rPr>
-          <w:b w:val="false"/>
-          <w:b w:val="false"/>
-          <w:bCs w:val="false"/>
-          <w:i w:val="false"/>
-          <w:i w:val="false"/>
-          <w:iCs w:val="false"/>
-        </w:rPr>
-      </w:pPr>
-      <w:r>
-        <w:rPr>
-          <w:b w:val="false"/>
-          <w:bCs w:val="false"/>
-          <w:i w:val="false"/>
-          <w:iCs w:val="false"/>
-        </w:rPr>
-        <w:t xml:space="preserve">Rust is a young systems programming language with a focus on safety through various features. From it’s compiler to its model of memory management. It is my intent to attempt to write a Linux driver in Rust to test its suitability for applications within drivers </w:t>
-      </w:r>
-      <w:r>
-        <w:rPr>
-          <w:b w:val="false"/>
-          <w:bCs w:val="false"/>
-          <w:i w:val="false"/>
-          <w:iCs w:val="false"/>
-        </w:rPr>
-        <w:t>and the wider world of Operating System and Kernel development</w:t>
-      </w:r>
-      <w:r>
-        <w:rPr>
-          <w:b w:val="false"/>
-          <w:bCs w:val="false"/>
-          <w:i w:val="false"/>
-          <w:iCs w:val="false"/>
-        </w:rPr>
-        <w:t xml:space="preserve">. Doing so would allow me to highlight where Rust may make improvements or prevent errors when compared to that of C. </w:t>
-      </w:r>
-    </w:p>
-    <w:p>
-      <w:pPr>
-        <w:pStyle w:val="Default"/>
-        <w:rPr>
-          <w:b w:val="false"/>
-          <w:b w:val="false"/>
-          <w:bCs w:val="false"/>
-          <w:i w:val="false"/>
-          <w:i w:val="false"/>
-          <w:iCs w:val="false"/>
-        </w:rPr>
-      </w:pPr>
-      <w:r>
-        <w:rPr>
-          <w:b w:val="false"/>
-          <w:bCs w:val="false"/>
-          <w:i w:val="false"/>
-          <w:iCs w:val="false"/>
-        </w:rPr>
-      </w:r>
-    </w:p>
-    <w:p>
-      <w:pPr>
-        <w:pStyle w:val="Default"/>
-        <w:rPr>
-          <w:b w:val="false"/>
-          <w:b w:val="false"/>
-          <w:bCs w:val="false"/>
-          <w:i w:val="false"/>
-          <w:i w:val="false"/>
-          <w:iCs w:val="false"/>
-        </w:rPr>
-      </w:pPr>
-      <w:r>
-        <w:rPr>
-          <w:b w:val="false"/>
-          <w:bCs w:val="false"/>
-          <w:i w:val="false"/>
-          <w:iCs w:val="false"/>
-        </w:rPr>
-        <w:t xml:space="preserve">During the project, I also want to gain a fundamental understanding of drivers in their present state. How they are developed, uses, tools and differences between major Operating System vendors. How they link to the Kernel and rest of the OS. I want to utilise this project to thoroughly investigate and highlight the issues surrounding device drivers, discussing previous works that have attempted to alleviate driver issues. </w:t>
-      </w:r>
-    </w:p>
-    <w:p>
-      <w:pPr>
-        <w:pStyle w:val="Default"/>
-        <w:rPr>
-          <w:b w:val="false"/>
-          <w:b w:val="false"/>
-          <w:bCs w:val="false"/>
-          <w:i w:val="false"/>
-          <w:i w:val="false"/>
-          <w:iCs w:val="false"/>
-        </w:rPr>
-      </w:pPr>
-      <w:r>
-        <w:rPr>
-          <w:b w:val="false"/>
-          <w:bCs w:val="false"/>
-          <w:i w:val="false"/>
-          <w:iCs w:val="false"/>
-        </w:rPr>
-      </w:r>
-    </w:p>
-    <w:p>
-      <w:pPr>
-        <w:pStyle w:val="Default"/>
-        <w:rPr>
-          <w:b w:val="false"/>
-          <w:b w:val="false"/>
-          <w:bCs w:val="false"/>
-          <w:i w:val="false"/>
-          <w:i w:val="false"/>
-          <w:iCs w:val="false"/>
-        </w:rPr>
-      </w:pPr>
-      <w:r>
-        <w:rPr>
-          <w:b w:val="false"/>
-          <w:bCs w:val="false"/>
-          <w:i w:val="false"/>
-          <w:iCs w:val="false"/>
-        </w:rPr>
-        <w:t>Rust continues to grow in popularity and more developers call for it to replace C and C++. It is therefore necessary to test it’s suitability for integration into existing systems and to test if Rust truly has potential to eventually replace such programming languages.</w:t>
+        <w:rPr/>
+      </w:pPr>
+      <w:r>
+        <w:rPr/>
+      </w:r>
+    </w:p>
+    <w:p>
+      <w:pPr>
+        <w:pStyle w:val="Default"/>
+        <w:rPr/>
+      </w:pPr>
+      <w:r>
+        <w:rPr/>
+        <w:t xml:space="preserve">Rust is a young systems programming language with a focus on safety through various features. From its compiler to its model of memory management. It is my intent to attempt to write a Linux driver in Rust to test its suitability for applications within drivers and the wider world of Operating System and Kernel development. Doing so would allow me to highlight where Rust may make improvements or prevent errors when compared to that of C. </w:t>
+      </w:r>
+    </w:p>
+    <w:p>
+      <w:pPr>
+        <w:pStyle w:val="Default"/>
+        <w:rPr/>
+      </w:pPr>
+      <w:r>
+        <w:rPr/>
+      </w:r>
+    </w:p>
+    <w:p>
+      <w:pPr>
+        <w:pStyle w:val="Default"/>
+        <w:rPr/>
+      </w:pPr>
+      <w:r>
+        <w:rPr/>
+        <w:t xml:space="preserve">During the project, I also want to gain a fundamental understanding of drivers in their present state. </w:t>
+      </w:r>
+      <w:r>
+        <w:rPr/>
+        <w:t>I plan to investigate h</w:t>
+      </w:r>
+      <w:r>
+        <w:rPr/>
+        <w:t>ow they are developed, uses, tools and differences between major Operating System vendors. How they link to the Kernel and rest of the OS. I want to utilise this project to thoroughly investig</w:t>
+      </w:r>
+      <w:bookmarkStart w:id="0" w:name="_GoBack"/>
+      <w:bookmarkEnd w:id="0"/>
+      <w:r>
+        <w:rPr/>
+        <w:t xml:space="preserve">ate and highlight the issues surrounding device drivers, discussing previous works that have attempted to alleviate driver issues. </w:t>
+      </w:r>
+    </w:p>
+    <w:p>
+      <w:pPr>
+        <w:pStyle w:val="Default"/>
+        <w:rPr/>
+      </w:pPr>
+      <w:r>
+        <w:rPr/>
+      </w:r>
+    </w:p>
+    <w:p>
+      <w:pPr>
+        <w:pStyle w:val="Default"/>
+        <w:rPr/>
+      </w:pPr>
+      <w:r>
+        <w:rPr/>
+        <w:t>Rust continues to grow in popularity and more developers call for it to replace C and C++. It is therefore necessary to test its suitability for integration into existing systems and to test if Rust truly has potential to eventually replace such programming languages.</w:t>
       </w:r>
     </w:p>
     <w:p>
@@ -645,17 +547,12 @@
           <w:numId w:val="2"/>
         </w:numPr>
         <w:rPr>
-          <w:b w:val="false"/>
-          <w:b w:val="false"/>
-          <w:bCs w:val="false"/>
-          <w:sz w:val="22"/>
-          <w:szCs w:val="22"/>
-        </w:rPr>
-      </w:pPr>
-      <w:r>
-        <w:rPr>
-          <w:b w:val="false"/>
-          <w:bCs w:val="false"/>
+          <w:sz w:val="22"/>
+          <w:szCs w:val="22"/>
+        </w:rPr>
+      </w:pPr>
+      <w:r>
+        <w:rPr>
           <w:sz w:val="22"/>
           <w:szCs w:val="22"/>
         </w:rPr>
@@ -670,17 +567,12 @@
           <w:numId w:val="2"/>
         </w:numPr>
         <w:rPr>
-          <w:b w:val="false"/>
-          <w:b w:val="false"/>
-          <w:bCs w:val="false"/>
-          <w:sz w:val="22"/>
-          <w:szCs w:val="22"/>
-        </w:rPr>
-      </w:pPr>
-      <w:r>
-        <w:rPr>
-          <w:b w:val="false"/>
-          <w:bCs w:val="false"/>
+          <w:sz w:val="22"/>
+          <w:szCs w:val="22"/>
+        </w:rPr>
+      </w:pPr>
+      <w:r>
+        <w:rPr>
           <w:sz w:val="22"/>
           <w:szCs w:val="22"/>
         </w:rPr>
@@ -695,17 +587,12 @@
           <w:numId w:val="2"/>
         </w:numPr>
         <w:rPr>
-          <w:b w:val="false"/>
-          <w:b w:val="false"/>
-          <w:bCs w:val="false"/>
-          <w:sz w:val="22"/>
-          <w:szCs w:val="22"/>
-        </w:rPr>
-      </w:pPr>
-      <w:r>
-        <w:rPr>
-          <w:b w:val="false"/>
-          <w:bCs w:val="false"/>
+          <w:sz w:val="22"/>
+          <w:szCs w:val="22"/>
+        </w:rPr>
+      </w:pPr>
+      <w:r>
+        <w:rPr>
           <w:sz w:val="22"/>
           <w:szCs w:val="22"/>
         </w:rPr>
@@ -720,17 +607,12 @@
           <w:numId w:val="2"/>
         </w:numPr>
         <w:rPr>
-          <w:b w:val="false"/>
-          <w:b w:val="false"/>
-          <w:bCs w:val="false"/>
-          <w:sz w:val="22"/>
-          <w:szCs w:val="22"/>
-        </w:rPr>
-      </w:pPr>
-      <w:r>
-        <w:rPr>
-          <w:b w:val="false"/>
-          <w:bCs w:val="false"/>
+          <w:sz w:val="22"/>
+          <w:szCs w:val="22"/>
+        </w:rPr>
+      </w:pPr>
+      <w:r>
+        <w:rPr>
           <w:sz w:val="22"/>
           <w:szCs w:val="22"/>
         </w:rPr>
@@ -745,17 +627,12 @@
           <w:numId w:val="2"/>
         </w:numPr>
         <w:rPr>
-          <w:b w:val="false"/>
-          <w:b w:val="false"/>
-          <w:bCs w:val="false"/>
-          <w:sz w:val="22"/>
-          <w:szCs w:val="22"/>
-        </w:rPr>
-      </w:pPr>
-      <w:r>
-        <w:rPr>
-          <w:b w:val="false"/>
-          <w:bCs w:val="false"/>
+          <w:sz w:val="22"/>
+          <w:szCs w:val="22"/>
+        </w:rPr>
+      </w:pPr>
+      <w:r>
+        <w:rPr>
           <w:sz w:val="22"/>
           <w:szCs w:val="22"/>
         </w:rPr>
@@ -770,17 +647,12 @@
           <w:numId w:val="2"/>
         </w:numPr>
         <w:rPr>
-          <w:b w:val="false"/>
-          <w:b w:val="false"/>
-          <w:bCs w:val="false"/>
-          <w:sz w:val="22"/>
-          <w:szCs w:val="22"/>
-        </w:rPr>
-      </w:pPr>
-      <w:r>
-        <w:rPr>
-          <w:b w:val="false"/>
-          <w:bCs w:val="false"/>
+          <w:sz w:val="22"/>
+          <w:szCs w:val="22"/>
+        </w:rPr>
+      </w:pPr>
+      <w:r>
+        <w:rPr>
           <w:sz w:val="22"/>
           <w:szCs w:val="22"/>
         </w:rPr>
@@ -791,117 +663,87 @@
       <w:pPr>
         <w:pStyle w:val="Default"/>
         <w:rPr>
-          <w:b w:val="false"/>
-          <w:b w:val="false"/>
-          <w:bCs w:val="false"/>
-          <w:sz w:val="22"/>
-          <w:szCs w:val="22"/>
-        </w:rPr>
-      </w:pPr>
-      <w:r>
-        <w:rPr>
-          <w:b w:val="false"/>
-          <w:bCs w:val="false"/>
-          <w:sz w:val="22"/>
-          <w:szCs w:val="22"/>
-        </w:rPr>
-      </w:r>
-    </w:p>
-    <w:p>
-      <w:pPr>
-        <w:pStyle w:val="Default"/>
-        <w:rPr>
-          <w:b w:val="false"/>
-          <w:b w:val="false"/>
-          <w:bCs w:val="false"/>
-          <w:sz w:val="22"/>
-          <w:szCs w:val="22"/>
-        </w:rPr>
-      </w:pPr>
-      <w:r>
-        <w:rPr>
-          <w:b w:val="false"/>
-          <w:bCs w:val="false"/>
-          <w:sz w:val="22"/>
-          <w:szCs w:val="22"/>
-        </w:rPr>
-      </w:r>
-    </w:p>
-    <w:p>
-      <w:pPr>
-        <w:pStyle w:val="Default"/>
-        <w:rPr>
-          <w:b w:val="false"/>
-          <w:b w:val="false"/>
-          <w:bCs w:val="false"/>
-          <w:sz w:val="22"/>
-          <w:szCs w:val="22"/>
-        </w:rPr>
-      </w:pPr>
-      <w:r>
-        <w:rPr>
-          <w:b w:val="false"/>
-          <w:bCs w:val="false"/>
-          <w:sz w:val="22"/>
-          <w:szCs w:val="22"/>
-        </w:rPr>
-      </w:r>
-    </w:p>
-    <w:p>
-      <w:pPr>
-        <w:pStyle w:val="Default"/>
-        <w:rPr>
-          <w:b w:val="false"/>
-          <w:b w:val="false"/>
-          <w:bCs w:val="false"/>
-          <w:sz w:val="22"/>
-          <w:szCs w:val="22"/>
-        </w:rPr>
-      </w:pPr>
-      <w:r>
-        <w:rPr>
-          <w:b w:val="false"/>
-          <w:bCs w:val="false"/>
-          <w:sz w:val="22"/>
-          <w:szCs w:val="22"/>
-        </w:rPr>
-      </w:r>
-    </w:p>
-    <w:p>
-      <w:pPr>
-        <w:pStyle w:val="Default"/>
-        <w:rPr>
-          <w:b w:val="false"/>
-          <w:b w:val="false"/>
-          <w:bCs w:val="false"/>
-          <w:sz w:val="22"/>
-          <w:szCs w:val="22"/>
-        </w:rPr>
-      </w:pPr>
-      <w:r>
-        <w:rPr>
-          <w:b w:val="false"/>
-          <w:bCs w:val="false"/>
-          <w:sz w:val="22"/>
-          <w:szCs w:val="22"/>
-        </w:rPr>
-      </w:r>
-    </w:p>
-    <w:p>
-      <w:pPr>
-        <w:pStyle w:val="Default"/>
-        <w:rPr>
-          <w:b w:val="false"/>
-          <w:b w:val="false"/>
-          <w:bCs w:val="false"/>
-          <w:sz w:val="22"/>
-          <w:szCs w:val="22"/>
-        </w:rPr>
-      </w:pPr>
-      <w:r>
-        <w:rPr>
-          <w:b w:val="false"/>
-          <w:bCs w:val="false"/>
+          <w:sz w:val="22"/>
+          <w:szCs w:val="22"/>
+        </w:rPr>
+      </w:pPr>
+      <w:r>
+        <w:rPr>
+          <w:sz w:val="22"/>
+          <w:szCs w:val="22"/>
+        </w:rPr>
+      </w:r>
+    </w:p>
+    <w:p>
+      <w:pPr>
+        <w:pStyle w:val="Default"/>
+        <w:rPr>
+          <w:sz w:val="22"/>
+          <w:szCs w:val="22"/>
+        </w:rPr>
+      </w:pPr>
+      <w:r>
+        <w:rPr>
+          <w:sz w:val="22"/>
+          <w:szCs w:val="22"/>
+        </w:rPr>
+      </w:r>
+    </w:p>
+    <w:p>
+      <w:pPr>
+        <w:pStyle w:val="Default"/>
+        <w:rPr>
+          <w:sz w:val="22"/>
+          <w:szCs w:val="22"/>
+        </w:rPr>
+      </w:pPr>
+      <w:r>
+        <w:rPr>
+          <w:sz w:val="22"/>
+          <w:szCs w:val="22"/>
+        </w:rPr>
+      </w:r>
+    </w:p>
+    <w:p>
+      <w:pPr>
+        <w:pStyle w:val="Default"/>
+        <w:rPr>
+          <w:sz w:val="22"/>
+          <w:szCs w:val="22"/>
+        </w:rPr>
+      </w:pPr>
+      <w:r>
+        <w:rPr>
+          <w:sz w:val="22"/>
+          <w:szCs w:val="22"/>
+        </w:rPr>
+      </w:r>
+    </w:p>
+    <w:p>
+      <w:pPr>
+        <w:pStyle w:val="Default"/>
+        <w:rPr>
+          <w:sz w:val="22"/>
+          <w:szCs w:val="22"/>
+        </w:rPr>
+      </w:pPr>
+      <w:r>
+        <w:rPr>
+          <w:sz w:val="22"/>
+          <w:szCs w:val="22"/>
+        </w:rPr>
+      </w:r>
+    </w:p>
+    <w:p>
+      <w:pPr>
+        <w:pStyle w:val="Default"/>
+        <w:rPr>
+          <w:sz w:val="22"/>
+          <w:szCs w:val="22"/>
+        </w:rPr>
+      </w:pPr>
+      <w:r>
+        <w:rPr>
           <w:sz w:val="22"/>
           <w:szCs w:val="22"/>
         </w:rPr>
@@ -973,17 +815,12 @@
           <w:numId w:val="3"/>
         </w:numPr>
         <w:rPr>
-          <w:b w:val="false"/>
-          <w:b w:val="false"/>
-          <w:bCs w:val="false"/>
-          <w:sz w:val="22"/>
-          <w:szCs w:val="22"/>
-        </w:rPr>
-      </w:pPr>
-      <w:r>
-        <w:rPr>
-          <w:b w:val="false"/>
-          <w:bCs w:val="false"/>
+          <w:sz w:val="22"/>
+          <w:szCs w:val="22"/>
+        </w:rPr>
+      </w:pPr>
+      <w:r>
+        <w:rPr>
           <w:sz w:val="22"/>
           <w:szCs w:val="22"/>
         </w:rPr>
@@ -998,17 +835,12 @@
           <w:numId w:val="3"/>
         </w:numPr>
         <w:rPr>
-          <w:b w:val="false"/>
-          <w:b w:val="false"/>
-          <w:bCs w:val="false"/>
-          <w:sz w:val="22"/>
-          <w:szCs w:val="22"/>
-        </w:rPr>
-      </w:pPr>
-      <w:r>
-        <w:rPr>
-          <w:b w:val="false"/>
-          <w:bCs w:val="false"/>
+          <w:sz w:val="22"/>
+          <w:szCs w:val="22"/>
+        </w:rPr>
+      </w:pPr>
+      <w:r>
+        <w:rPr>
           <w:sz w:val="22"/>
           <w:szCs w:val="22"/>
         </w:rPr>
@@ -1023,17 +855,12 @@
           <w:numId w:val="3"/>
         </w:numPr>
         <w:rPr>
-          <w:b w:val="false"/>
-          <w:b w:val="false"/>
-          <w:bCs w:val="false"/>
-          <w:sz w:val="22"/>
-          <w:szCs w:val="22"/>
-        </w:rPr>
-      </w:pPr>
-      <w:r>
-        <w:rPr>
-          <w:b w:val="false"/>
-          <w:bCs w:val="false"/>
+          <w:sz w:val="22"/>
+          <w:szCs w:val="22"/>
+        </w:rPr>
+      </w:pPr>
+      <w:r>
+        <w:rPr>
           <w:sz w:val="22"/>
           <w:szCs w:val="22"/>
         </w:rPr>
@@ -1048,17 +875,12 @@
           <w:numId w:val="3"/>
         </w:numPr>
         <w:rPr>
-          <w:b w:val="false"/>
-          <w:b w:val="false"/>
-          <w:bCs w:val="false"/>
-          <w:sz w:val="22"/>
-          <w:szCs w:val="22"/>
-        </w:rPr>
-      </w:pPr>
-      <w:r>
-        <w:rPr>
-          <w:b w:val="false"/>
-          <w:bCs w:val="false"/>
+          <w:sz w:val="22"/>
+          <w:szCs w:val="22"/>
+        </w:rPr>
+      </w:pPr>
+      <w:r>
+        <w:rPr>
           <w:sz w:val="22"/>
           <w:szCs w:val="22"/>
         </w:rPr>
@@ -1073,17 +895,12 @@
           <w:numId w:val="3"/>
         </w:numPr>
         <w:rPr>
-          <w:b w:val="false"/>
-          <w:b w:val="false"/>
-          <w:bCs w:val="false"/>
-          <w:sz w:val="22"/>
-          <w:szCs w:val="22"/>
-        </w:rPr>
-      </w:pPr>
-      <w:r>
-        <w:rPr>
-          <w:b w:val="false"/>
-          <w:bCs w:val="false"/>
+          <w:sz w:val="22"/>
+          <w:szCs w:val="22"/>
+        </w:rPr>
+      </w:pPr>
+      <w:r>
+        <w:rPr>
           <w:sz w:val="22"/>
           <w:szCs w:val="22"/>
         </w:rPr>
@@ -1098,17 +915,12 @@
           <w:numId w:val="3"/>
         </w:numPr>
         <w:rPr>
-          <w:b w:val="false"/>
-          <w:b w:val="false"/>
-          <w:bCs w:val="false"/>
-          <w:sz w:val="22"/>
-          <w:szCs w:val="22"/>
-        </w:rPr>
-      </w:pPr>
-      <w:r>
-        <w:rPr>
-          <w:b w:val="false"/>
-          <w:bCs w:val="false"/>
+          <w:sz w:val="22"/>
+          <w:szCs w:val="22"/>
+        </w:rPr>
+      </w:pPr>
+      <w:r>
+        <w:rPr>
           <w:sz w:val="22"/>
           <w:szCs w:val="22"/>
         </w:rPr>
@@ -1240,17 +1052,12 @@
       <w:pPr>
         <w:pStyle w:val="Default"/>
         <w:rPr>
-          <w:b w:val="false"/>
-          <w:b w:val="false"/>
-          <w:bCs w:val="false"/>
-          <w:sz w:val="22"/>
-          <w:szCs w:val="22"/>
-        </w:rPr>
-      </w:pPr>
-      <w:r>
-        <w:rPr>
-          <w:b w:val="false"/>
-          <w:bCs w:val="false"/>
+          <w:sz w:val="22"/>
+          <w:szCs w:val="22"/>
+        </w:rPr>
+      </w:pPr>
+      <w:r>
+        <w:rPr>
           <w:sz w:val="22"/>
           <w:szCs w:val="22"/>
         </w:rPr>
@@ -1258,8 +1065,6 @@
       </w:r>
       <w:r>
         <w:rPr>
-          <w:b w:val="false"/>
-          <w:bCs w:val="false"/>
           <w:i/>
           <w:iCs/>
           <w:sz w:val="22"/>
@@ -1269,8 +1074,6 @@
       </w:r>
       <w:r>
         <w:rPr>
-          <w:b w:val="false"/>
-          <w:bCs w:val="false"/>
           <w:i/>
           <w:iCs/>
           <w:sz w:val="22"/>
@@ -1281,8 +1084,6 @@
       </w:r>
       <w:r>
         <w:rPr>
-          <w:b w:val="false"/>
-          <w:bCs w:val="false"/>
           <w:i/>
           <w:iCs/>
           <w:sz w:val="22"/>
@@ -1302,33 +1103,21 @@
       </w:pPr>
       <w:r>
         <w:rPr>
-          <w:b w:val="false"/>
-          <w:bCs w:val="false"/>
-          <w:sz w:val="22"/>
-          <w:szCs w:val="22"/>
-        </w:rPr>
-      </w:r>
-    </w:p>
-    <w:p>
-      <w:pPr>
-        <w:pStyle w:val="Default"/>
-        <w:rPr>
-          <w:b w:val="false"/>
-          <w:b w:val="false"/>
-          <w:bCs w:val="false"/>
-          <w:i w:val="false"/>
-          <w:i w:val="false"/>
-          <w:iCs w:val="false"/>
-          <w:sz w:val="22"/>
-          <w:szCs w:val="22"/>
-        </w:rPr>
-      </w:pPr>
-      <w:r>
-        <w:rPr>
-          <w:b w:val="false"/>
-          <w:bCs w:val="false"/>
-          <w:i w:val="false"/>
-          <w:iCs w:val="false"/>
+          <w:i/>
+          <w:iCs/>
+        </w:rPr>
+      </w:r>
+    </w:p>
+    <w:p>
+      <w:pPr>
+        <w:pStyle w:val="Default"/>
+        <w:rPr>
+          <w:sz w:val="22"/>
+          <w:szCs w:val="22"/>
+        </w:rPr>
+      </w:pPr>
+      <w:r>
+        <w:rPr>
           <w:sz w:val="22"/>
           <w:szCs w:val="22"/>
         </w:rPr>
@@ -1336,8 +1125,6 @@
       </w:r>
       <w:r>
         <w:rPr>
-          <w:b w:val="false"/>
-          <w:bCs w:val="false"/>
           <w:i/>
           <w:iCs/>
           <w:sz w:val="22"/>
@@ -1357,35 +1144,21 @@
       </w:pPr>
       <w:r>
         <w:rPr>
-          <w:b w:val="false"/>
-          <w:bCs w:val="false"/>
-          <w:i w:val="false"/>
-          <w:iCs w:val="false"/>
-          <w:sz w:val="22"/>
-          <w:szCs w:val="22"/>
-        </w:rPr>
-      </w:r>
-    </w:p>
-    <w:p>
-      <w:pPr>
-        <w:pStyle w:val="Default"/>
-        <w:rPr>
-          <w:b w:val="false"/>
-          <w:b w:val="false"/>
-          <w:bCs w:val="false"/>
-          <w:i w:val="false"/>
-          <w:i w:val="false"/>
-          <w:iCs w:val="false"/>
-          <w:sz w:val="22"/>
-          <w:szCs w:val="22"/>
-        </w:rPr>
-      </w:pPr>
-      <w:r>
-        <w:rPr>
-          <w:b w:val="false"/>
-          <w:bCs w:val="false"/>
-          <w:i w:val="false"/>
-          <w:iCs w:val="false"/>
+          <w:i/>
+          <w:iCs/>
+        </w:rPr>
+      </w:r>
+    </w:p>
+    <w:p>
+      <w:pPr>
+        <w:pStyle w:val="Default"/>
+        <w:rPr>
+          <w:sz w:val="22"/>
+          <w:szCs w:val="22"/>
+        </w:rPr>
+      </w:pPr>
+      <w:r>
+        <w:rPr>
           <w:sz w:val="22"/>
           <w:szCs w:val="22"/>
         </w:rPr>
@@ -1393,8 +1166,6 @@
       </w:r>
       <w:r>
         <w:rPr>
-          <w:b w:val="false"/>
-          <w:bCs w:val="false"/>
           <w:i/>
           <w:iCs/>
           <w:sz w:val="22"/>
@@ -1414,35 +1185,21 @@
       </w:pPr>
       <w:r>
         <w:rPr>
-          <w:b w:val="false"/>
-          <w:bCs w:val="false"/>
-          <w:i w:val="false"/>
-          <w:iCs w:val="false"/>
-          <w:sz w:val="22"/>
-          <w:szCs w:val="22"/>
-        </w:rPr>
-      </w:r>
-    </w:p>
-    <w:p>
-      <w:pPr>
-        <w:pStyle w:val="Default"/>
-        <w:rPr>
-          <w:b w:val="false"/>
-          <w:b w:val="false"/>
-          <w:bCs w:val="false"/>
-          <w:i w:val="false"/>
-          <w:i w:val="false"/>
-          <w:iCs w:val="false"/>
-          <w:sz w:val="22"/>
-          <w:szCs w:val="22"/>
-        </w:rPr>
-      </w:pPr>
-      <w:r>
-        <w:rPr>
-          <w:b w:val="false"/>
-          <w:bCs w:val="false"/>
-          <w:i w:val="false"/>
-          <w:iCs w:val="false"/>
+          <w:i/>
+          <w:iCs/>
+        </w:rPr>
+      </w:r>
+    </w:p>
+    <w:p>
+      <w:pPr>
+        <w:pStyle w:val="Default"/>
+        <w:rPr>
+          <w:sz w:val="22"/>
+          <w:szCs w:val="22"/>
+        </w:rPr>
+      </w:pPr>
+      <w:r>
+        <w:rPr>
           <w:sz w:val="22"/>
           <w:szCs w:val="22"/>
         </w:rPr>
@@ -1450,8 +1207,6 @@
       </w:r>
       <w:r>
         <w:rPr>
-          <w:b w:val="false"/>
-          <w:bCs w:val="false"/>
           <w:i/>
           <w:iCs/>
           <w:sz w:val="22"/>
@@ -1484,22 +1239,12 @@
       <w:pPr>
         <w:pStyle w:val="Default"/>
         <w:rPr>
-          <w:b w:val="false"/>
-          <w:b w:val="false"/>
-          <w:bCs w:val="false"/>
-          <w:i w:val="false"/>
-          <w:i w:val="false"/>
-          <w:iCs w:val="false"/>
-          <w:sz w:val="22"/>
-          <w:szCs w:val="22"/>
-        </w:rPr>
-      </w:pPr>
-      <w:r>
-        <w:rPr>
-          <w:b w:val="false"/>
-          <w:bCs w:val="false"/>
-          <w:i w:val="false"/>
-          <w:iCs w:val="false"/>
+          <w:sz w:val="22"/>
+          <w:szCs w:val="22"/>
+        </w:rPr>
+      </w:pPr>
+      <w:r>
+        <w:rPr>
           <w:sz w:val="22"/>
           <w:szCs w:val="22"/>
         </w:rPr>
@@ -1507,8 +1252,6 @@
       </w:r>
       <w:r>
         <w:rPr>
-          <w:b w:val="false"/>
-          <w:bCs w:val="false"/>
           <w:i/>
           <w:iCs/>
           <w:sz w:val="22"/>
@@ -1528,35 +1271,21 @@
       </w:pPr>
       <w:r>
         <w:rPr>
-          <w:b w:val="false"/>
-          <w:bCs w:val="false"/>
-          <w:i w:val="false"/>
-          <w:iCs w:val="false"/>
-          <w:sz w:val="22"/>
-          <w:szCs w:val="22"/>
-        </w:rPr>
-      </w:r>
-    </w:p>
-    <w:p>
-      <w:pPr>
-        <w:pStyle w:val="Default"/>
-        <w:rPr>
-          <w:b w:val="false"/>
-          <w:b w:val="false"/>
-          <w:bCs w:val="false"/>
-          <w:i w:val="false"/>
-          <w:i w:val="false"/>
-          <w:iCs w:val="false"/>
-          <w:sz w:val="22"/>
-          <w:szCs w:val="22"/>
-        </w:rPr>
-      </w:pPr>
-      <w:r>
-        <w:rPr>
-          <w:b w:val="false"/>
-          <w:bCs w:val="false"/>
-          <w:i w:val="false"/>
-          <w:iCs w:val="false"/>
+          <w:i/>
+          <w:iCs/>
+        </w:rPr>
+      </w:r>
+    </w:p>
+    <w:p>
+      <w:pPr>
+        <w:pStyle w:val="Default"/>
+        <w:rPr>
+          <w:sz w:val="22"/>
+          <w:szCs w:val="22"/>
+        </w:rPr>
+      </w:pPr>
+      <w:r>
+        <w:rPr>
           <w:sz w:val="22"/>
           <w:szCs w:val="22"/>
         </w:rPr>
@@ -1564,8 +1293,6 @@
       </w:r>
       <w:r>
         <w:rPr>
-          <w:b w:val="false"/>
-          <w:bCs w:val="false"/>
           <w:i/>
           <w:iCs/>
           <w:sz w:val="22"/>
@@ -1578,22 +1305,12 @@
       <w:pPr>
         <w:pStyle w:val="Default"/>
         <w:rPr>
-          <w:b w:val="false"/>
-          <w:b w:val="false"/>
-          <w:bCs w:val="false"/>
-          <w:i w:val="false"/>
-          <w:i w:val="false"/>
-          <w:iCs w:val="false"/>
-          <w:sz w:val="22"/>
-          <w:szCs w:val="22"/>
-        </w:rPr>
-      </w:pPr>
-      <w:r>
-        <w:rPr>
-          <w:b w:val="false"/>
-          <w:bCs w:val="false"/>
-          <w:i w:val="false"/>
-          <w:iCs w:val="false"/>
+          <w:sz w:val="22"/>
+          <w:szCs w:val="22"/>
+        </w:rPr>
+      </w:pPr>
+      <w:r>
+        <w:rPr>
           <w:sz w:val="22"/>
           <w:szCs w:val="22"/>
         </w:rPr>
@@ -1695,110 +1412,110 @@
         </w:rPr>
       </w:pPr>
       <w:r>
+        <w:rPr>
+          <w:sz w:val="22"/>
+          <w:szCs w:val="22"/>
+        </w:rPr>
+      </w:r>
+    </w:p>
+    <w:p>
+      <w:pPr>
+        <w:pStyle w:val="Normal"/>
+        <w:ind w:hanging="0"/>
+        <w:rPr>
+          <w:rFonts w:ascii="Arial" w:hAnsi="Arial" w:cs="Arial"/>
+        </w:rPr>
+      </w:pPr>
+      <w:r>
+        <w:rPr>
+          <w:rFonts w:cs="Arial" w:ascii="Arial" w:hAnsi="Arial"/>
+        </w:rPr>
+        <w:t>Personal workstation with Linux OS installed</w:t>
+      </w:r>
+    </w:p>
+    <w:p>
+      <w:pPr>
+        <w:pStyle w:val="Normal"/>
+        <w:ind w:hanging="0"/>
+        <w:rPr>
+          <w:rFonts w:ascii="Arial" w:hAnsi="Arial" w:cs="Arial"/>
+        </w:rPr>
+      </w:pPr>
+      <w:r>
+        <w:rPr>
+          <w:rFonts w:cs="Arial" w:ascii="Arial" w:hAnsi="Arial"/>
+        </w:rPr>
+        <w:t>Raspberry Pi 400 (used as development/test machine)</w:t>
+      </w:r>
+    </w:p>
+    <w:p>
+      <w:pPr>
+        <w:pStyle w:val="Normal"/>
+        <w:ind w:hanging="0"/>
+        <w:rPr>
+          <w:rFonts w:ascii="Arial" w:hAnsi="Arial" w:cs="Arial"/>
+        </w:rPr>
+      </w:pPr>
+      <w:r>
+        <w:rPr>
+          <w:rFonts w:cs="Arial" w:ascii="Arial" w:hAnsi="Arial"/>
+        </w:rPr>
+        <w:t>VirtualBox (as backup for driver development)</w:t>
+      </w:r>
+    </w:p>
+    <w:p>
+      <w:pPr>
+        <w:pStyle w:val="Normal"/>
+        <w:ind w:hanging="0"/>
+        <w:rPr>
+          <w:rFonts w:ascii="Arial" w:hAnsi="Arial" w:cs="Arial"/>
+        </w:rPr>
+      </w:pPr>
+      <w:r>
+        <w:rPr>
+          <w:rFonts w:cs="Arial" w:ascii="Arial" w:hAnsi="Arial"/>
+        </w:rPr>
+      </w:r>
+    </w:p>
+    <w:p>
+      <w:pPr>
+        <w:pStyle w:val="Normal"/>
+        <w:ind w:hanging="0"/>
+        <w:rPr>
+          <w:rFonts w:ascii="Arial" w:hAnsi="Arial" w:cs="Arial"/>
+        </w:rPr>
+      </w:pPr>
+      <w:r>
+        <w:rPr>
+          <w:rFonts w:cs="Arial" w:ascii="Arial" w:hAnsi="Arial"/>
+        </w:rPr>
+        <w:t>RUSTC Compiler</w:t>
+      </w:r>
+    </w:p>
+    <w:p>
+      <w:pPr>
+        <w:pStyle w:val="Normal"/>
+        <w:ind w:hanging="0"/>
         <w:rPr/>
-      </w:r>
-    </w:p>
-    <w:p>
-      <w:pPr>
-        <w:pStyle w:val="Normal"/>
-        <w:ind w:hanging="0"/>
-        <w:rPr>
-          <w:rFonts w:ascii="Arial" w:hAnsi="Arial" w:cs="Arial"/>
-          <w:b w:val="false"/>
-          <w:b w:val="false"/>
-          <w:bCs w:val="false"/>
-        </w:rPr>
-      </w:pPr>
-      <w:r>
-        <w:rPr>
-          <w:rFonts w:cs="Arial" w:ascii="Arial" w:hAnsi="Arial"/>
-          <w:b w:val="false"/>
-          <w:bCs w:val="false"/>
-        </w:rPr>
-        <w:t>Personal workstation with Linux OS installed</w:t>
-      </w:r>
-    </w:p>
-    <w:p>
-      <w:pPr>
-        <w:pStyle w:val="Normal"/>
-        <w:ind w:hanging="0"/>
-        <w:rPr>
-          <w:rFonts w:ascii="Arial" w:hAnsi="Arial" w:cs="Arial"/>
-          <w:b w:val="false"/>
-          <w:b w:val="false"/>
-          <w:bCs w:val="false"/>
-        </w:rPr>
-      </w:pPr>
-      <w:r>
-        <w:rPr>
-          <w:rFonts w:cs="Arial" w:ascii="Arial" w:hAnsi="Arial"/>
-          <w:b w:val="false"/>
-          <w:bCs w:val="false"/>
-        </w:rPr>
-        <w:t xml:space="preserve">Raspberry Pi 400 </w:t>
-      </w:r>
-      <w:r>
-        <w:rPr>
-          <w:rFonts w:cs="Arial" w:ascii="Arial" w:hAnsi="Arial"/>
-          <w:b w:val="false"/>
-          <w:bCs w:val="false"/>
-        </w:rPr>
-        <w:t>(used as development/test machine)</w:t>
-      </w:r>
-    </w:p>
-    <w:p>
-      <w:pPr>
-        <w:pStyle w:val="Normal"/>
-        <w:ind w:hanging="0"/>
-        <w:rPr>
-          <w:rFonts w:ascii="Arial" w:hAnsi="Arial" w:cs="Arial"/>
-          <w:b w:val="false"/>
-          <w:b w:val="false"/>
-          <w:bCs w:val="false"/>
-        </w:rPr>
-      </w:pPr>
-      <w:r>
-        <w:rPr>
-          <w:rFonts w:cs="Arial" w:ascii="Arial" w:hAnsi="Arial"/>
-          <w:b w:val="false"/>
-          <w:bCs w:val="false"/>
-        </w:rPr>
-        <w:t>VirtualBox (as backup for driver development)</w:t>
-      </w:r>
-    </w:p>
-    <w:p>
-      <w:pPr>
-        <w:pStyle w:val="Normal"/>
-        <w:ind w:hanging="0"/>
-        <w:rPr>
-          <w:rFonts w:ascii="Arial" w:hAnsi="Arial" w:cs="Arial"/>
-          <w:b w:val="false"/>
-          <w:b w:val="false"/>
-          <w:bCs w:val="false"/>
-        </w:rPr>
-      </w:pPr>
-      <w:r>
+      </w:pPr>
+      <w:r>
+        <w:rPr>
+          <w:rFonts w:cs="Arial" w:ascii="Arial" w:hAnsi="Arial"/>
+        </w:rPr>
+        <w:t>VSCodium Open Source Code Editor</w:t>
+      </w:r>
+    </w:p>
+    <w:p>
+      <w:pPr>
+        <w:pStyle w:val="Normal"/>
+        <w:ind w:hanging="0"/>
         <w:rPr/>
-      </w:r>
-    </w:p>
-    <w:p>
-      <w:pPr>
-        <w:pStyle w:val="Normal"/>
-        <w:ind w:hanging="0"/>
-        <w:rPr>
-          <w:rFonts w:ascii="Arial" w:hAnsi="Arial" w:cs="Arial"/>
-          <w:b w:val="false"/>
-          <w:b w:val="false"/>
-          <w:bCs w:val="false"/>
-        </w:rPr>
-      </w:pPr>
-      <w:r>
-        <w:rPr>
-          <w:rFonts w:cs="Arial" w:ascii="Arial" w:hAnsi="Arial"/>
-          <w:b w:val="false"/>
-          <w:bCs w:val="false"/>
-        </w:rPr>
-        <w:t>RUSTC Compiler</w:t>
+      </w:pPr>
+      <w:r>
+        <w:rPr>
+          <w:rFonts w:cs="Arial" w:ascii="Arial" w:hAnsi="Arial"/>
+        </w:rPr>
+        <w:t>Git</w:t>
       </w:r>
     </w:p>
     <w:p>
@@ -1810,10 +1527,8 @@
       <w:r>
         <w:rPr>
           <w:rFonts w:cs="Arial" w:ascii="Arial" w:hAnsi="Arial"/>
-          <w:b w:val="false"/>
-          <w:bCs w:val="false"/>
-        </w:rPr>
-        <w:t>VSCodium Open Source Code Editor</w:t>
+        </w:rPr>
+        <w:t>GitHub</w:t>
       </w:r>
     </w:p>
     <w:p>
@@ -1825,38 +1540,6 @@
       <w:r>
         <w:rPr>
           <w:rFonts w:cs="Arial" w:ascii="Arial" w:hAnsi="Arial"/>
-          <w:b w:val="false"/>
-          <w:bCs w:val="false"/>
-        </w:rPr>
-        <w:t>Git</w:t>
-      </w:r>
-    </w:p>
-    <w:p>
-      <w:pPr>
-        <w:pStyle w:val="Normal"/>
-        <w:ind w:hanging="0"/>
-        <w:rPr/>
-      </w:pPr>
-      <w:r>
-        <w:rPr>
-          <w:rFonts w:cs="Arial" w:ascii="Arial" w:hAnsi="Arial"/>
-          <w:b w:val="false"/>
-          <w:bCs w:val="false"/>
-        </w:rPr>
-        <w:t>GitHub</w:t>
-      </w:r>
-    </w:p>
-    <w:p>
-      <w:pPr>
-        <w:pStyle w:val="Normal"/>
-        <w:ind w:hanging="0"/>
-        <w:rPr/>
-      </w:pPr>
-      <w:r>
-        <w:rPr>
-          <w:rFonts w:cs="Arial" w:ascii="Arial" w:hAnsi="Arial"/>
-          <w:b w:val="false"/>
-          <w:bCs w:val="false"/>
         </w:rPr>
         <w:t>Trello (project/task management)</w:t>
       </w:r>
@@ -1867,35 +1550,25 @@
         <w:ind w:hanging="0"/>
         <w:rPr>
           <w:rFonts w:ascii="Arial" w:hAnsi="Arial" w:cs="Arial"/>
-          <w:b w:val="false"/>
-          <w:b w:val="false"/>
-          <w:bCs w:val="false"/>
-        </w:rPr>
-      </w:pPr>
-      <w:r>
-        <w:rPr>
-          <w:rFonts w:cs="Arial" w:ascii="Arial" w:hAnsi="Arial"/>
-          <w:b w:val="false"/>
-          <w:bCs w:val="false"/>
-        </w:rPr>
-      </w:r>
-    </w:p>
-    <w:p>
-      <w:pPr>
-        <w:pStyle w:val="Normal"/>
-        <w:ind w:hanging="0"/>
-        <w:rPr>
-          <w:rFonts w:ascii="Arial" w:hAnsi="Arial" w:cs="Arial"/>
-          <w:b w:val="false"/>
-          <w:b w:val="false"/>
-          <w:bCs w:val="false"/>
-        </w:rPr>
-      </w:pPr>
-      <w:r>
-        <w:rPr>
-          <w:rFonts w:cs="Arial" w:ascii="Arial" w:hAnsi="Arial"/>
-          <w:b w:val="false"/>
-          <w:bCs w:val="false"/>
+        </w:rPr>
+      </w:pPr>
+      <w:r>
+        <w:rPr>
+          <w:rFonts w:cs="Arial" w:ascii="Arial" w:hAnsi="Arial"/>
+        </w:rPr>
+      </w:r>
+    </w:p>
+    <w:p>
+      <w:pPr>
+        <w:pStyle w:val="Normal"/>
+        <w:ind w:hanging="0"/>
+        <w:rPr>
+          <w:rFonts w:ascii="Arial" w:hAnsi="Arial" w:cs="Arial"/>
+        </w:rPr>
+      </w:pPr>
+      <w:r>
+        <w:rPr>
+          <w:rFonts w:cs="Arial" w:ascii="Arial" w:hAnsi="Arial"/>
         </w:rPr>
       </w:r>
     </w:p>
@@ -2388,18 +2061,53 @@
           <w:b/>
           <w:bCs/>
         </w:rPr>
-        <w:t xml:space="preserve">Name: </w:t>
+        <w:t>Name:</w:t>
         <w:tab/>
+      </w:r>
+      <w:r>
+        <w:rPr>
+          <w:rFonts w:cs="Arial" w:ascii="Arial" w:hAnsi="Arial"/>
+          <w:b w:val="false"/>
+          <w:bCs w:val="false"/>
+        </w:rPr>
+        <w:t>Kyle Fraser Christie</w:t>
+      </w:r>
+      <w:r>
+        <w:rPr>
+          <w:rFonts w:cs="Arial" w:ascii="Arial" w:hAnsi="Arial"/>
+          <w:b w:val="false"/>
+          <w:bCs w:val="false"/>
+        </w:rPr>
+        <w:tab/>
+      </w:r>
+      <w:r>
+        <w:rPr>
+          <w:rFonts w:cs="Arial" w:ascii="Arial" w:hAnsi="Arial"/>
+          <w:b/>
+          <w:bCs/>
+        </w:rPr>
+        <w:tab/>
+        <w:t>Name:</w:t>
+        <w:tab/>
+      </w:r>
+      <w:r>
+        <w:rPr>
+          <w:rFonts w:cs="Arial" w:ascii="Arial" w:hAnsi="Arial"/>
+          <w:bCs/>
+          <w:i/>
+        </w:rPr>
+        <w:t>Paul Keir</w:t>
+      </w:r>
+      <w:r>
+        <w:rPr>
+          <w:rFonts w:cs="Arial" w:ascii="Arial" w:hAnsi="Arial"/>
+          <w:b/>
+          <w:bCs/>
+        </w:rPr>
         <w:tab/>
         <w:tab/>
         <w:tab/>
         <w:t>Name:</w:t>
-        <w:tab/>
-        <w:tab/>
-        <w:tab/>
-        <w:tab/>
-        <w:tab/>
-        <w:t>Name:</w:t>
       </w:r>
     </w:p>
     <w:p>
@@ -2665,72 +2373,6 @@
     <w:p>
       <w:pPr>
         <w:pStyle w:val="ListParagraph"/>
-        <w:rPr>
-          <w:rFonts w:ascii="Arial" w:hAnsi="Arial" w:cs="Arial"/>
-          <w:b/>
-          <w:b/>
-          <w:bCs/>
-          <w:i/>
-          <w:i/>
-        </w:rPr>
-      </w:pPr>
-      <w:r>
-        <w:rPr>
-          <w:rFonts w:cs="Arial" w:ascii="Arial" w:hAnsi="Arial"/>
-          <w:b/>
-          <w:bCs/>
-          <w:i/>
-        </w:rPr>
-      </w:r>
-    </w:p>
-    <w:p>
-      <w:pPr>
-        <w:pStyle w:val="Normal"/>
-        <w:ind w:hanging="0"/>
-        <w:rPr>
-          <w:rFonts w:ascii="Arial" w:hAnsi="Arial" w:cs="Arial"/>
-          <w:b/>
-          <w:b/>
-          <w:bCs/>
-          <w:i/>
-          <w:i/>
-        </w:rPr>
-      </w:pPr>
-      <w:r>
-        <w:rPr>
-          <w:rFonts w:cs="Arial" w:ascii="Arial" w:hAnsi="Arial"/>
-          <w:b/>
-          <w:bCs/>
-          <w:i/>
-        </w:rPr>
-      </w:r>
-    </w:p>
-    <w:p>
-      <w:pPr>
-        <w:pStyle w:val="Normal"/>
-        <w:ind w:hanging="0"/>
-        <w:rPr>
-          <w:rFonts w:ascii="Arial" w:hAnsi="Arial" w:cs="Arial"/>
-          <w:b/>
-          <w:b/>
-          <w:bCs/>
-          <w:i/>
-          <w:i/>
-        </w:rPr>
-      </w:pPr>
-      <w:r>
-        <w:rPr>
-          <w:rFonts w:cs="Arial" w:ascii="Arial" w:hAnsi="Arial"/>
-          <w:b/>
-          <w:bCs/>
-          <w:i/>
-        </w:rPr>
-      </w:r>
-    </w:p>
-    <w:p>
-      <w:pPr>
-        <w:pStyle w:val="Normal"/>
-        <w:ind w:hanging="0"/>
         <w:rPr>
           <w:rFonts w:ascii="Arial" w:hAnsi="Arial" w:cs="Arial"/>
           <w:b/>
@@ -2901,10 +2543,12 @@
     </w:pPr>
     <w:r>
       <w:rPr/>
+    </w:r>
+    <w:r>
       <mc:AlternateContent>
         <mc:Choice Requires="wps">
           <w:drawing>
-            <wp:anchor behindDoc="1" distT="0" distB="0" distL="0" distR="0" simplePos="0" locked="0" layoutInCell="0" allowOverlap="1" relativeHeight="2">
+            <wp:anchor behindDoc="0" distT="0" distB="0" distL="0" distR="0" simplePos="0" locked="0" layoutInCell="1" allowOverlap="1" relativeHeight="0">
               <wp:simplePos x="0" y="0"/>
               <wp:positionH relativeFrom="margin">
                 <wp:align>center</wp:align>
@@ -2919,26 +2563,19 @@
               <a:graphic xmlns:a="http://schemas.openxmlformats.org/drawingml/2006/main">
                 <a:graphicData uri="http://schemas.microsoft.com/office/word/2010/wordprocessingShape">
                   <wps:wsp>
-                    <wps:cNvSpPr/>
+                    <wps:cNvSpPr txBox="1"/>
                     <wps:spPr>
                       <a:xfrm>
                         <a:off x="0" y="0"/>
-                        <a:ext cx="14760" cy="14760"/>
+                        <a:ext cx="14605" cy="14605"/>
                       </a:xfrm>
-                      <a:prstGeom prst="rect">
-                        <a:avLst/>
-                      </a:prstGeom>
-                      <a:noFill/>
-                      <a:ln w="0">
-                        <a:noFill/>
-                      </a:ln>
+                      <a:prstGeom prst="rect"/>
+                      <a:solidFill>
+                        <a:srgbClr val="FFFFFF">
+                          <a:alpha val="0"/>
+                        </a:srgbClr>
+                      </a:solidFill>
                     </wps:spPr>
-                    <wps:style>
-                      <a:lnRef idx="0"/>
-                      <a:fillRef idx="0"/>
-                      <a:effectRef idx="0"/>
-                      <a:fontRef idx="minor"/>
-                    </wps:style>
                     <wps:txbx>
                       <w:txbxContent>
                         <w:p>
@@ -2986,8 +2623,8 @@
                         </w:p>
                       </w:txbxContent>
                     </wps:txbx>
-                    <wps:bodyPr lIns="0" rIns="0" tIns="0" bIns="0" anchor="t">
-                      <a:spAutoFit/>
+                    <wps:bodyPr anchor="t" lIns="0" tIns="0" rIns="0" bIns="0">
+                      <a:noAutofit/>
                     </wps:bodyPr>
                   </wps:wsp>
                 </a:graphicData>
@@ -2997,10 +2634,8 @@
         </mc:Choice>
         <mc:Fallback>
           <w:pict>
-            <v:rect id="shape_0" ID="Frame1" path="m0,0l-2147483645,0l-2147483645,-2147483646l0,-2147483646xe" stroked="f" o:allowincell="f" style="position:absolute;margin-left:0pt;margin-top:0.05pt;width:1.1pt;height:1.1pt;mso-wrap-style:square;v-text-anchor:top;mso-position-horizontal:center;mso-position-horizontal-relative:margin">
-              <v:fill o:detectmouseclick="t" on="false"/>
-              <v:stroke color="#3465a4" joinstyle="round" endcap="flat"/>
-              <v:textbox>
+            <v:rect stroked="f" strokeweight="0pt" style="position:absolute;rotation:-0;width:1.15pt;height:1.15pt;mso-wrap-distance-left:0pt;mso-wrap-distance-right:0pt;mso-wrap-distance-top:0pt;mso-wrap-distance-bottom:0pt;margin-top:0.05pt;mso-position-vertical-relative:text;margin-left:0.05pt;mso-position-horizontal:center;mso-position-horizontal-relative:margin">
+              <v:textbox inset="0in,0in,0in,0in">
                 <w:txbxContent>
                   <w:p>
                     <w:pPr>
@@ -3071,10 +2706,12 @@
       <w:rPr>
         <w:rFonts w:cs="Arial" w:ascii="Arial" w:hAnsi="Arial"/>
       </w:rPr>
+    </w:r>
+    <w:r>
       <mc:AlternateContent>
         <mc:Choice Requires="wps">
           <w:drawing>
-            <wp:anchor behindDoc="1" distT="0" distB="0" distL="0" distR="0" simplePos="0" locked="0" layoutInCell="0" allowOverlap="1" relativeHeight="5">
+            <wp:anchor behindDoc="0" distT="0" distB="0" distL="0" distR="0" simplePos="0" locked="0" layoutInCell="0" allowOverlap="1" relativeHeight="3">
               <wp:simplePos x="0" y="0"/>
               <wp:positionH relativeFrom="margin">
                 <wp:align>center</wp:align>
@@ -3082,33 +2719,26 @@
               <wp:positionV relativeFrom="paragraph">
                 <wp:posOffset>635</wp:posOffset>
               </wp:positionV>
-              <wp:extent cx="14605" cy="161290"/>
+              <wp:extent cx="14605" cy="162560"/>
               <wp:effectExtent l="0" t="0" r="0" b="0"/>
               <wp:wrapSquare wrapText="bothSides"/>
-              <wp:docPr id="3" name="Frame2"/>
+              <wp:docPr id="2" name="Frame2"/>
               <a:graphic xmlns:a="http://schemas.openxmlformats.org/drawingml/2006/main">
                 <a:graphicData uri="http://schemas.microsoft.com/office/word/2010/wordprocessingShape">
                   <wps:wsp>
-                    <wps:cNvSpPr/>
+                    <wps:cNvSpPr txBox="1"/>
                     <wps:spPr>
                       <a:xfrm>
                         <a:off x="0" y="0"/>
-                        <a:ext cx="14760" cy="161280"/>
+                        <a:ext cx="14605" cy="162560"/>
                       </a:xfrm>
-                      <a:prstGeom prst="rect">
-                        <a:avLst/>
-                      </a:prstGeom>
-                      <a:noFill/>
-                      <a:ln w="0">
-                        <a:noFill/>
-                      </a:ln>
+                      <a:prstGeom prst="rect"/>
+                      <a:solidFill>
+                        <a:srgbClr val="FFFFFF">
+                          <a:alpha val="0"/>
+                        </a:srgbClr>
+                      </a:solidFill>
                     </wps:spPr>
-                    <wps:style>
-                      <a:lnRef idx="0"/>
-                      <a:fillRef idx="0"/>
-                      <a:effectRef idx="0"/>
-                      <a:fontRef idx="minor"/>
-                    </wps:style>
                     <wps:txbx>
                       <w:txbxContent>
                         <w:p>
@@ -3191,8 +2821,8 @@
                         </w:p>
                       </w:txbxContent>
                     </wps:txbx>
-                    <wps:bodyPr lIns="0" rIns="0" tIns="0" bIns="0" anchor="t">
-                      <a:spAutoFit/>
+                    <wps:bodyPr anchor="t" lIns="0" tIns="0" rIns="0" bIns="0">
+                      <a:noAutofit/>
                     </wps:bodyPr>
                   </wps:wsp>
                 </a:graphicData>
@@ -3202,10 +2832,8 @@
         </mc:Choice>
         <mc:Fallback>
           <w:pict>
-            <v:rect id="shape_0" ID="Frame2" path="m0,0l-2147483645,0l-2147483645,-2147483646l0,-2147483646xe" stroked="f" o:allowincell="f" style="position:absolute;margin-left:225.05pt;margin-top:0.05pt;width:1.1pt;height:12.65pt;mso-wrap-style:square;v-text-anchor:top;mso-position-horizontal:center;mso-position-horizontal-relative:margin">
-              <v:fill o:detectmouseclick="t" on="false"/>
-              <v:stroke color="#3465a4" joinstyle="round" endcap="flat"/>
-              <v:textbox>
+            <v:rect stroked="f" strokeweight="0pt" style="position:absolute;rotation:-0;width:1.15pt;height:12.8pt;mso-wrap-distance-left:0pt;mso-wrap-distance-right:0pt;mso-wrap-distance-top:0pt;mso-wrap-distance-bottom:0pt;margin-top:0.05pt;mso-position-vertical-relative:text;margin-left:225.1pt;mso-position-horizontal:center;mso-position-horizontal-relative:margin">
+              <v:textbox inset="0in,0in,0in,0in">
                 <w:txbxContent>
                   <w:p>
                     <w:pPr>
@@ -3841,7 +3469,7 @@
       </w:pPr>
     </w:pPrDefault>
   </w:docDefaults>
-  <w:latentStyles w:defLockedState="0" w:defUIPriority="99" w:defSemiHidden="0" w:defUnhideWhenUsed="0" w:defQFormat="0" w:count="376">
+  <w:latentStyles w:defLockedState="0" w:defUIPriority="99" w:defSemiHidden="0" w:defUnhideWhenUsed="0" w:defQFormat="0" w:count="371">
     <w:lsdException w:name="Normal" w:locked="1" w:uiPriority="0" w:qFormat="1"/>
     <w:lsdException w:name="heading 1" w:locked="1" w:qFormat="1"/>
     <w:lsdException w:name="heading 2" w:locked="1" w:uiPriority="0" w:semiHidden="1" w:unhideWhenUsed="1" w:qFormat="1"/>
@@ -4213,11 +3841,6 @@
     <w:lsdException w:name="List Table 5 Dark Accent 6" w:uiPriority="50"/>
     <w:lsdException w:name="List Table 6 Colorful Accent 6" w:uiPriority="51"/>
     <w:lsdException w:name="List Table 7 Colorful Accent 6" w:uiPriority="52"/>
-    <w:lsdException w:name="Mention" w:semiHidden="1" w:unhideWhenUsed="1"/>
-    <w:lsdException w:name="Smart Hyperlink" w:semiHidden="1" w:unhideWhenUsed="1"/>
-    <w:lsdException w:name="Hashtag" w:semiHidden="1" w:unhideWhenUsed="1"/>
-    <w:lsdException w:name="Unresolved Mention" w:semiHidden="1" w:unhideWhenUsed="1"/>
-    <w:lsdException w:name="Smart Link" w:semiHidden="1" w:unhideWhenUsed="1"/>
   </w:latentStyles>
   <w:style w:type="paragraph" w:styleId="Normal" w:default="1">
     <w:name w:val="Normal"/>
@@ -4237,7 +3860,7 @@
       <w:kern w:val="0"/>
       <w:sz w:val="22"/>
       <w:szCs w:val="22"/>
-      <w:lang w:val="en-GB" w:eastAsia="en-US" w:bidi="ar-SA"/>
+      <w:lang w:eastAsia="en-US" w:val="en-GB" w:bidi="ar-SA"/>
     </w:rPr>
   </w:style>
   <w:style w:type="paragraph" w:styleId="Heading1">
@@ -4345,19 +3968,19 @@
       <w:lang w:eastAsia="zh-CN"/>
     </w:rPr>
   </w:style>
-  <w:style w:type="character" w:styleId="NumberingSymbols">
+  <w:style w:type="character" w:styleId="NumberingSymbols" w:customStyle="1">
     <w:name w:val="Numbering Symbols"/>
     <w:qFormat/>
     <w:rPr/>
   </w:style>
-  <w:style w:type="character" w:styleId="Bullets">
+  <w:style w:type="character" w:styleId="Bullets" w:customStyle="1">
     <w:name w:val="Bullets"/>
     <w:qFormat/>
     <w:rPr>
       <w:rFonts w:ascii="OpenSymbol" w:hAnsi="OpenSymbol" w:eastAsia="OpenSymbol" w:cs="OpenSymbol"/>
     </w:rPr>
   </w:style>
-  <w:style w:type="paragraph" w:styleId="Heading">
+  <w:style w:type="paragraph" w:styleId="Heading" w:customStyle="1">
     <w:name w:val="Heading"/>
     <w:basedOn w:val="Normal"/>
     <w:next w:val="TextBody"/>
@@ -4404,7 +4027,7 @@
       <w:szCs w:val="24"/>
     </w:rPr>
   </w:style>
-  <w:style w:type="paragraph" w:styleId="Index">
+  <w:style w:type="paragraph" w:styleId="Index" w:customStyle="1">
     <w:name w:val="Index"/>
     <w:basedOn w:val="Normal"/>
     <w:qFormat/>
@@ -4413,7 +4036,22 @@
     </w:pPr>
     <w:rPr>
       <w:rFonts w:cs="Lohit Devanagari"/>
-      <w:lang w:val="zxx" w:eastAsia="zxx" w:bidi="zxx"/>
+    </w:rPr>
+  </w:style>
+  <w:style w:type="paragraph" w:styleId="Caption1">
+    <w:name w:val="caption"/>
+    <w:basedOn w:val="Normal"/>
+    <w:qFormat/>
+    <w:pPr>
+      <w:suppressLineNumbers/>
+      <w:spacing w:before="120" w:after="120"/>
+    </w:pPr>
+    <w:rPr>
+      <w:rFonts w:cs="Lohit Devanagari"/>
+      <w:i/>
+      <w:iCs/>
+      <w:sz w:val="24"/>
+      <w:szCs w:val="24"/>
     </w:rPr>
   </w:style>
   <w:style w:type="paragraph" w:styleId="Default" w:customStyle="1">
@@ -4429,12 +4067,12 @@
       <w:jc w:val="left"/>
     </w:pPr>
     <w:rPr>
-      <w:rFonts w:ascii="Arial" w:hAnsi="Arial" w:eastAsia="Calibri" w:cs="Arial"/>
+      <w:rFonts w:ascii="Arial" w:hAnsi="Arial" w:cs="Arial" w:eastAsia="Calibri"/>
       <w:color w:val="000000"/>
       <w:kern w:val="0"/>
       <w:sz w:val="24"/>
       <w:szCs w:val="24"/>
-      <w:lang w:val="en-GB" w:eastAsia="en-US" w:bidi="ar-SA"/>
+      <w:lang w:eastAsia="en-US" w:val="en-GB" w:bidi="ar-SA"/>
     </w:rPr>
   </w:style>
   <w:style w:type="paragraph" w:styleId="ListParagraph">
@@ -4465,7 +4103,7 @@
       <w:szCs w:val="16"/>
     </w:rPr>
   </w:style>
-  <w:style w:type="paragraph" w:styleId="HeaderandFooter">
+  <w:style w:type="paragraph" w:styleId="HeaderandFooter" w:customStyle="1">
     <w:name w:val="Header and Footer"/>
     <w:basedOn w:val="Normal"/>
     <w:qFormat/>
@@ -4502,7 +4140,7 @@
     </w:pPr>
     <w:rPr/>
   </w:style>
-  <w:style w:type="paragraph" w:styleId="FrameContents">
+  <w:style w:type="paragraph" w:styleId="FrameContents" w:customStyle="1">
     <w:name w:val="Frame Contents"/>
     <w:basedOn w:val="Normal"/>
     <w:qFormat/>

</xml_diff>